<commit_message>
Completed task 02.Vegetable Store
</commit_message>
<xml_diff>
--- a/JavaScript Advanced/Exam Practice/Retake Exam - 10 December 2021/Vegetable Store/02. Vegetable store_Условие.docx
+++ b/JavaScript Advanced/Exam Practice/Retake Exam - 10 December 2021/Vegetable Store/02. Vegetable store_Условие.docx
@@ -1,10 +1,10 @@
 
 <file path=word/document.xml><?xml version="1.0" encoding="utf-8"?>
-<w:document xmlns:wpc="http://schemas.microsoft.com/office/word/2010/wordprocessingCanvas" xmlns:mc="http://schemas.openxmlformats.org/markup-compatibility/2006" xmlns:o="urn:schemas-microsoft-com:office:office" xmlns:r="http://schemas.openxmlformats.org/officeDocument/2006/relationships" xmlns:m="http://schemas.openxmlformats.org/officeDocument/2006/math" xmlns:v="urn:schemas-microsoft-com:vml" xmlns:wp14="http://schemas.microsoft.com/office/word/2010/wordprocessingDrawing" xmlns:wp="http://schemas.openxmlformats.org/drawingml/2006/wordprocessingDrawing" xmlns:w10="urn:schemas-microsoft-com:office:word" xmlns:w="http://schemas.openxmlformats.org/wordprocessingml/2006/main" xmlns:w14="http://schemas.microsoft.com/office/word/2010/wordml" xmlns:w15="http://schemas.microsoft.com/office/word/2012/wordml" xmlns:wpg="http://schemas.microsoft.com/office/word/2010/wordprocessingGroup" xmlns:wpi="http://schemas.microsoft.com/office/word/2010/wordprocessingInk" xmlns:wne="http://schemas.microsoft.com/office/word/2006/wordml" xmlns:wps="http://schemas.microsoft.com/office/word/2010/wordprocessingShape" mc:Ignorable="w14 w15 wp14">
+<w:document xmlns:wpc="http://schemas.microsoft.com/office/word/2010/wordprocessingCanvas" xmlns:cx="http://schemas.microsoft.com/office/drawing/2014/chartex" xmlns:cx1="http://schemas.microsoft.com/office/drawing/2015/9/8/chartex" xmlns:cx2="http://schemas.microsoft.com/office/drawing/2015/10/21/chartex" xmlns:cx3="http://schemas.microsoft.com/office/drawing/2016/5/9/chartex" xmlns:cx4="http://schemas.microsoft.com/office/drawing/2016/5/10/chartex" xmlns:cx5="http://schemas.microsoft.com/office/drawing/2016/5/11/chartex" xmlns:cx6="http://schemas.microsoft.com/office/drawing/2016/5/12/chartex" xmlns:cx7="http://schemas.microsoft.com/office/drawing/2016/5/13/chartex" xmlns:cx8="http://schemas.microsoft.com/office/drawing/2016/5/14/chartex" xmlns:mc="http://schemas.openxmlformats.org/markup-compatibility/2006" xmlns:aink="http://schemas.microsoft.com/office/drawing/2016/ink" xmlns:am3d="http://schemas.microsoft.com/office/drawing/2017/model3d" xmlns:o="urn:schemas-microsoft-com:office:office" xmlns:r="http://schemas.openxmlformats.org/officeDocument/2006/relationships" xmlns:m="http://schemas.openxmlformats.org/officeDocument/2006/math" xmlns:v="urn:schemas-microsoft-com:vml" xmlns:wp14="http://schemas.microsoft.com/office/word/2010/wordprocessingDrawing" xmlns:wp="http://schemas.openxmlformats.org/drawingml/2006/wordprocessingDrawing" xmlns:w10="urn:schemas-microsoft-com:office:word" xmlns:w="http://schemas.openxmlformats.org/wordprocessingml/2006/main" xmlns:w14="http://schemas.microsoft.com/office/word/2010/wordml" xmlns:w15="http://schemas.microsoft.com/office/word/2012/wordml" xmlns:w16cex="http://schemas.microsoft.com/office/word/2018/wordml/cex" xmlns:w16cid="http://schemas.microsoft.com/office/word/2016/wordml/cid" xmlns:w16="http://schemas.microsoft.com/office/word/2018/wordml" xmlns:w16sdtdh="http://schemas.microsoft.com/office/word/2020/wordml/sdtdatahash" xmlns:w16se="http://schemas.microsoft.com/office/word/2015/wordml/symex" xmlns:wpg="http://schemas.microsoft.com/office/word/2010/wordprocessingGroup" xmlns:wpi="http://schemas.microsoft.com/office/word/2010/wordprocessingInk" xmlns:wne="http://schemas.microsoft.com/office/word/2006/wordml" xmlns:wps="http://schemas.microsoft.com/office/word/2010/wordprocessingShape" mc:Ignorable="w14 w15 w16se w16cid w16 w16cex w16sdtdh wp14">
   <w:body>
     <w:p>
       <w:pPr>
-        <w:pStyle w:val="2"/>
+        <w:pStyle w:val="Heading2"/>
         <w:numPr>
           <w:ilvl w:val="0"/>
           <w:numId w:val="0"/>
@@ -175,12 +175,14 @@
         <w:spacing w:before="80" w:after="120" w:line="276" w:lineRule="auto"/>
         <w:rPr>
           <w:rFonts w:ascii="Calibri" w:eastAsia="Calibri" w:hAnsi="Calibri" w:cs="Times New Roman"/>
+          <w:color w:val="70AD47" w:themeColor="accent6"/>
           <w:lang w:val="en-US"/>
         </w:rPr>
       </w:pPr>
       <w:r>
         <w:rPr>
           <w:rFonts w:ascii="Calibri" w:eastAsia="Calibri" w:hAnsi="Calibri" w:cs="Times New Roman"/>
+          <w:color w:val="70AD47" w:themeColor="accent6"/>
           <w:lang w:val="en-US"/>
         </w:rPr>
         <w:t xml:space="preserve">Should have these </w:t>
@@ -190,6 +192,7 @@
           <w:rFonts w:ascii="Calibri" w:eastAsia="Calibri" w:hAnsi="Calibri" w:cs="Times New Roman"/>
           <w:b/>
           <w:bCs/>
+          <w:color w:val="70AD47" w:themeColor="accent6"/>
           <w:lang w:val="en-US"/>
         </w:rPr>
         <w:t>3</w:t>
@@ -199,6 +202,7 @@
           <w:rFonts w:ascii="Calibri" w:eastAsia="Calibri" w:hAnsi="Calibri" w:cs="Times New Roman"/>
           <w:b/>
           <w:bCs/>
+          <w:color w:val="70AD47" w:themeColor="accent6"/>
           <w:lang w:val="en-US"/>
         </w:rPr>
         <w:t xml:space="preserve"> </w:t>
@@ -206,6 +210,7 @@
       <w:r>
         <w:rPr>
           <w:rFonts w:ascii="Calibri" w:eastAsia="Calibri" w:hAnsi="Calibri" w:cs="Times New Roman"/>
+          <w:color w:val="70AD47" w:themeColor="accent6"/>
           <w:lang w:val="en-US"/>
         </w:rPr>
         <w:t>properties:</w:t>
@@ -213,48 +218,49 @@
     </w:p>
     <w:p>
       <w:pPr>
-        <w:pStyle w:val="a3"/>
+        <w:pStyle w:val="ListParagraph"/>
         <w:numPr>
           <w:ilvl w:val="0"/>
           <w:numId w:val="2"/>
         </w:numPr>
         <w:spacing w:line="360" w:lineRule="auto"/>
-      </w:pPr>
-      <w:r>
-        <w:rPr>
-          <w:rFonts w:ascii="Consolas" w:hAnsi="Consolas"/>
-          <w:b/>
+        <w:rPr>
+          <w:color w:val="70AD47" w:themeColor="accent6"/>
+        </w:rPr>
+      </w:pPr>
+      <w:r>
+        <w:rPr>
+          <w:rFonts w:ascii="Consolas" w:hAnsi="Consolas"/>
+          <w:b/>
+          <w:color w:val="70AD47" w:themeColor="accent6"/>
         </w:rPr>
         <w:t>owner - string</w:t>
       </w:r>
     </w:p>
     <w:p>
       <w:pPr>
-        <w:pStyle w:val="a3"/>
+        <w:pStyle w:val="ListParagraph"/>
         <w:numPr>
           <w:ilvl w:val="0"/>
           <w:numId w:val="2"/>
         </w:numPr>
         <w:spacing w:line="360" w:lineRule="auto"/>
-      </w:pPr>
-      <w:r>
-        <w:rPr>
-          <w:rFonts w:ascii="Consolas" w:hAnsi="Consolas"/>
-          <w:b/>
-        </w:rPr>
-        <w:t>l</w:t>
-      </w:r>
-      <w:r>
-        <w:rPr>
-          <w:rFonts w:ascii="Consolas" w:hAnsi="Consolas"/>
-          <w:b/>
-        </w:rPr>
-        <w:t>ocation - string</w:t>
+        <w:rPr>
+          <w:color w:val="70AD47" w:themeColor="accent6"/>
+        </w:rPr>
+      </w:pPr>
+      <w:r>
+        <w:rPr>
+          <w:rFonts w:ascii="Consolas" w:hAnsi="Consolas"/>
+          <w:b/>
+          <w:color w:val="70AD47" w:themeColor="accent6"/>
+        </w:rPr>
+        <w:t>location - string</w:t>
       </w:r>
     </w:p>
     <w:p>
       <w:pPr>
-        <w:pStyle w:val="a3"/>
+        <w:pStyle w:val="ListParagraph"/>
         <w:numPr>
           <w:ilvl w:val="0"/>
           <w:numId w:val="2"/>
@@ -262,13 +268,15 @@
         <w:spacing w:line="360" w:lineRule="auto"/>
         <w:rPr>
           <w:rFonts w:ascii="Consolas" w:hAnsi="Consolas"/>
-        </w:rPr>
-      </w:pPr>
-      <w:r>
-        <w:rPr>
-          <w:rStyle w:val="jlqj4b"/>
-          <w:rFonts w:ascii="Consolas" w:hAnsi="Consolas"/>
-          <w:b/>
+          <w:color w:val="70AD47" w:themeColor="accent6"/>
+        </w:rPr>
+      </w:pPr>
+      <w:r>
+        <w:rPr>
+          <w:rStyle w:val="jlqj4b"/>
+          <w:rFonts w:ascii="Consolas" w:hAnsi="Consolas"/>
+          <w:b/>
+          <w:color w:val="70AD47" w:themeColor="accent6"/>
           <w:lang w:val="en"/>
         </w:rPr>
         <w:t>available</w:t>
@@ -278,6 +286,7 @@
           <w:rStyle w:val="jlqj4b"/>
           <w:rFonts w:ascii="Consolas" w:hAnsi="Consolas"/>
           <w:b/>
+          <w:color w:val="70AD47" w:themeColor="accent6"/>
         </w:rPr>
         <w:t>P</w:t>
       </w:r>
@@ -286,32 +295,18 @@
           <w:rStyle w:val="jlqj4b"/>
           <w:rFonts w:ascii="Consolas" w:hAnsi="Consolas"/>
           <w:b/>
-          <w:lang w:val="en"/>
-        </w:rPr>
-        <w:t>roducts</w:t>
-      </w:r>
-      <w:r>
-        <w:rPr>
-          <w:rStyle w:val="jlqj4b"/>
-          <w:rFonts w:ascii="Consolas" w:hAnsi="Consolas"/>
-          <w:b/>
-          <w:lang w:val="en"/>
-        </w:rPr>
-        <w:t xml:space="preserve"> </w:t>
-      </w:r>
-      <w:r>
-        <w:rPr>
-          <w:rFonts w:ascii="Consolas" w:hAnsi="Consolas"/>
-          <w:b/>
-        </w:rPr>
-        <w:t xml:space="preserve">- </w:t>
-      </w:r>
-      <w:r>
-        <w:rPr>
-          <w:rFonts w:ascii="Consolas" w:hAnsi="Consolas"/>
-          <w:b/>
-        </w:rPr>
-        <w:t>empty array</w:t>
+          <w:color w:val="70AD47" w:themeColor="accent6"/>
+          <w:lang w:val="en"/>
+        </w:rPr>
+        <w:t xml:space="preserve">roducts </w:t>
+      </w:r>
+      <w:r>
+        <w:rPr>
+          <w:rFonts w:ascii="Consolas" w:hAnsi="Consolas"/>
+          <w:b/>
+          <w:color w:val="70AD47" w:themeColor="accent6"/>
+        </w:rPr>
+        <w:t>- empty array</w:t>
       </w:r>
     </w:p>
     <w:p>
@@ -322,6 +317,7 @@
           <w:rFonts w:eastAsia="Calibri" w:cstheme="minorHAnsi"/>
           <w:b/>
           <w:bCs/>
+          <w:color w:val="70AD47" w:themeColor="accent6"/>
           <w:lang w:val="en-US"/>
         </w:rPr>
       </w:pPr>
@@ -330,6 +326,7 @@
           <w:rFonts w:eastAsia="Calibri" w:cstheme="minorHAnsi"/>
           <w:b/>
           <w:bCs/>
+          <w:color w:val="70AD47" w:themeColor="accent6"/>
           <w:lang w:val="en-US"/>
         </w:rPr>
         <w:t>At</w:t>
@@ -339,6 +336,7 @@
           <w:rFonts w:eastAsia="Calibri" w:cstheme="minorHAnsi"/>
           <w:b/>
           <w:bCs/>
+          <w:color w:val="70AD47" w:themeColor="accent6"/>
         </w:rPr>
         <w:t xml:space="preserve"> </w:t>
       </w:r>
@@ -347,6 +345,7 @@
           <w:rFonts w:eastAsia="Calibri" w:cstheme="minorHAnsi"/>
           <w:b/>
           <w:bCs/>
+          <w:color w:val="70AD47" w:themeColor="accent6"/>
           <w:lang w:val="en-US"/>
         </w:rPr>
         <w:t xml:space="preserve">the initialization </w:t>
@@ -355,6 +354,7 @@
         <w:rPr>
           <w:rFonts w:eastAsia="Calibri" w:cstheme="minorHAnsi"/>
           <w:bCs/>
+          <w:color w:val="70AD47" w:themeColor="accent6"/>
           <w:lang w:val="en-US"/>
         </w:rPr>
         <w:t xml:space="preserve">of the </w:t>
@@ -364,23 +364,16 @@
           <w:rFonts w:eastAsia="Calibri" w:cstheme="minorHAnsi"/>
           <w:b/>
           <w:bCs/>
+          <w:color w:val="70AD47" w:themeColor="accent6"/>
           <w:lang w:val="en-US"/>
         </w:rPr>
-        <w:t>VegetableStore</w:t>
-      </w:r>
-      <w:r>
-        <w:rPr>
-          <w:rFonts w:eastAsia="Calibri" w:cstheme="minorHAnsi"/>
-          <w:b/>
-          <w:bCs/>
-          <w:lang w:val="en-US"/>
-        </w:rPr>
-        <w:t xml:space="preserve"> </w:t>
+        <w:t xml:space="preserve">VegetableStore </w:t>
       </w:r>
       <w:r>
         <w:rPr>
           <w:rFonts w:eastAsia="Calibri" w:cstheme="minorHAnsi"/>
           <w:bCs/>
+          <w:color w:val="70AD47" w:themeColor="accent6"/>
           <w:lang w:val="en-US"/>
         </w:rPr>
         <w:t xml:space="preserve">class, the </w:t>
@@ -390,6 +383,7 @@
           <w:rFonts w:eastAsia="Calibri" w:cstheme="minorHAnsi"/>
           <w:b/>
           <w:bCs/>
+          <w:color w:val="70AD47" w:themeColor="accent6"/>
           <w:lang w:val="en-US"/>
         </w:rPr>
         <w:t>constructor</w:t>
@@ -398,6 +392,7 @@
         <w:rPr>
           <w:rFonts w:eastAsia="Calibri" w:cstheme="minorHAnsi"/>
           <w:bCs/>
+          <w:color w:val="70AD47" w:themeColor="accent6"/>
           <w:lang w:val="en-US"/>
         </w:rPr>
         <w:t xml:space="preserve"> accepts the </w:t>
@@ -406,6 +401,7 @@
         <w:rPr>
           <w:rFonts w:cstheme="minorHAnsi"/>
           <w:b/>
+          <w:color w:val="70AD47" w:themeColor="accent6"/>
         </w:rPr>
         <w:t>owner</w:t>
       </w:r>
@@ -413,6 +409,7 @@
         <w:rPr>
           <w:rFonts w:cstheme="minorHAnsi"/>
           <w:b/>
+          <w:color w:val="70AD47" w:themeColor="accent6"/>
           <w:lang w:val="en-US"/>
         </w:rPr>
         <w:t xml:space="preserve"> </w:t>
@@ -420,6 +417,7 @@
       <w:r>
         <w:rPr>
           <w:rFonts w:cstheme="minorHAnsi"/>
+          <w:color w:val="70AD47" w:themeColor="accent6"/>
           <w:lang w:val="en-US"/>
         </w:rPr>
         <w:t xml:space="preserve">and </w:t>
@@ -428,6 +426,7 @@
         <w:rPr>
           <w:rFonts w:cstheme="minorHAnsi"/>
           <w:b/>
+          <w:color w:val="70AD47" w:themeColor="accent6"/>
           <w:lang w:val="en-US"/>
         </w:rPr>
         <w:t>location</w:t>
@@ -437,6 +436,7 @@
           <w:rFonts w:eastAsia="Calibri" w:cstheme="minorHAnsi"/>
           <w:b/>
           <w:bCs/>
+          <w:color w:val="70AD47" w:themeColor="accent6"/>
           <w:lang w:val="en-US"/>
         </w:rPr>
         <w:t xml:space="preserve">. </w:t>
@@ -471,7 +471,7 @@
     </w:p>
     <w:p>
       <w:pPr>
-        <w:pStyle w:val="3"/>
+        <w:pStyle w:val="Heading3"/>
         <w:spacing w:line="360" w:lineRule="auto"/>
         <w:rPr>
           <w:rFonts w:ascii="Calibri" w:eastAsia="Calibri" w:hAnsi="Calibri" w:cs="Calibri"/>
@@ -598,7 +598,7 @@
     </w:p>
     <w:p>
       <w:pPr>
-        <w:pStyle w:val="a3"/>
+        <w:pStyle w:val="ListParagraph"/>
         <w:numPr>
           <w:ilvl w:val="0"/>
           <w:numId w:val="8"/>
@@ -635,7 +635,7 @@
     </w:p>
     <w:p>
       <w:pPr>
-        <w:pStyle w:val="a3"/>
+        <w:pStyle w:val="ListParagraph"/>
         <w:spacing w:line="360" w:lineRule="auto"/>
         <w:ind w:left="0"/>
         <w:jc w:val="center"/>
@@ -675,7 +675,7 @@
     </w:p>
     <w:p>
       <w:pPr>
-        <w:pStyle w:val="a3"/>
+        <w:pStyle w:val="ListParagraph"/>
         <w:numPr>
           <w:ilvl w:val="0"/>
           <w:numId w:val="9"/>
@@ -862,7 +862,7 @@
     </w:p>
     <w:p>
       <w:pPr>
-        <w:pStyle w:val="a3"/>
+        <w:pStyle w:val="ListParagraph"/>
         <w:numPr>
           <w:ilvl w:val="0"/>
           <w:numId w:val="8"/>
@@ -878,6 +878,7 @@
       <w:r>
         <w:rPr>
           <w:rStyle w:val="jlqj4b"/>
+          <w:color w:val="70AD47" w:themeColor="accent6"/>
           <w:lang w:val="en"/>
         </w:rPr>
         <w:t xml:space="preserve">If the </w:t>
@@ -886,6 +887,7 @@
         <w:rPr>
           <w:rStyle w:val="jlqj4b"/>
           <w:b/>
+          <w:color w:val="70AD47" w:themeColor="accent6"/>
           <w:lang w:val="en"/>
         </w:rPr>
         <w:t>type</w:t>
@@ -893,16 +895,21 @@
       <w:r>
         <w:rPr>
           <w:rStyle w:val="jlqj4b"/>
+          <w:color w:val="70AD47" w:themeColor="accent6"/>
           <w:lang w:val="en"/>
         </w:rPr>
         <w:t xml:space="preserve"> of the current </w:t>
       </w:r>
       <w:r>
+        <w:rPr>
+          <w:color w:val="70AD47" w:themeColor="accent6"/>
+        </w:rPr>
         <w:t>vegetable</w:t>
       </w:r>
       <w:r>
         <w:rPr>
           <w:rStyle w:val="jlqj4b"/>
+          <w:color w:val="70AD47" w:themeColor="accent6"/>
           <w:lang w:val="en"/>
         </w:rPr>
         <w:t xml:space="preserve"> is already present</w:t>
@@ -910,73 +917,76 @@
       <w:r>
         <w:rPr>
           <w:rStyle w:val="jlqj4b"/>
+          <w:color w:val="70AD47" w:themeColor="accent6"/>
+        </w:rPr>
+        <w:t xml:space="preserve"> in </w:t>
+      </w:r>
+      <w:r>
+        <w:rPr>
+          <w:rStyle w:val="jlqj4b"/>
+          <w:rFonts w:ascii="Consolas" w:hAnsi="Consolas"/>
+          <w:b/>
+          <w:color w:val="70AD47" w:themeColor="accent6"/>
+          <w:lang w:val="en"/>
+        </w:rPr>
+        <w:t>available</w:t>
+      </w:r>
+      <w:r>
+        <w:rPr>
+          <w:rStyle w:val="jlqj4b"/>
+          <w:rFonts w:ascii="Consolas" w:hAnsi="Consolas"/>
+          <w:b/>
+          <w:color w:val="70AD47" w:themeColor="accent6"/>
+        </w:rPr>
+        <w:t>P</w:t>
+      </w:r>
+      <w:r>
+        <w:rPr>
+          <w:rStyle w:val="jlqj4b"/>
+          <w:rFonts w:ascii="Consolas" w:hAnsi="Consolas"/>
+          <w:b/>
+          <w:color w:val="70AD47" w:themeColor="accent6"/>
+          <w:lang w:val="en"/>
+        </w:rPr>
+        <w:t>roducts</w:t>
+      </w:r>
+      <w:r>
+        <w:rPr>
+          <w:rStyle w:val="jlqj4b"/>
+          <w:rFonts w:cstheme="minorHAnsi"/>
+          <w:color w:val="70AD47" w:themeColor="accent6"/>
+          <w:lang w:val="en"/>
+        </w:rPr>
+        <w:t xml:space="preserve"> array,</w:t>
+      </w:r>
+      <w:r>
+        <w:rPr>
+          <w:rStyle w:val="Heading2Char"/>
+          <w:color w:val="70AD47" w:themeColor="accent6"/>
+          <w:lang w:val="en"/>
         </w:rPr>
         <w:t xml:space="preserve"> </w:t>
       </w:r>
       <w:r>
         <w:rPr>
           <w:rStyle w:val="jlqj4b"/>
-        </w:rPr>
-        <w:t xml:space="preserve">in </w:t>
-      </w:r>
-      <w:r>
-        <w:rPr>
-          <w:rStyle w:val="jlqj4b"/>
-          <w:rFonts w:ascii="Consolas" w:hAnsi="Consolas"/>
-          <w:b/>
-          <w:lang w:val="en"/>
-        </w:rPr>
-        <w:t>available</w:t>
-      </w:r>
-      <w:r>
-        <w:rPr>
-          <w:rStyle w:val="jlqj4b"/>
-          <w:rFonts w:ascii="Consolas" w:hAnsi="Consolas"/>
-          <w:b/>
-        </w:rPr>
-        <w:t>P</w:t>
-      </w:r>
-      <w:r>
-        <w:rPr>
-          <w:rStyle w:val="jlqj4b"/>
-          <w:rFonts w:ascii="Consolas" w:hAnsi="Consolas"/>
-          <w:b/>
-          <w:lang w:val="en"/>
-        </w:rPr>
-        <w:t>roducts</w:t>
-      </w:r>
-      <w:r>
-        <w:rPr>
-          <w:rStyle w:val="jlqj4b"/>
-          <w:rFonts w:cstheme="minorHAnsi"/>
-          <w:lang w:val="en"/>
-        </w:rPr>
-        <w:t xml:space="preserve"> array,</w:t>
-      </w:r>
-      <w:r>
-        <w:rPr>
-          <w:rStyle w:val="20"/>
-          <w:lang w:val="en"/>
+          <w:color w:val="70AD47" w:themeColor="accent6"/>
+          <w:lang w:val="en"/>
+        </w:rPr>
+        <w:t>add the new quantity to the old one</w:t>
+      </w:r>
+      <w:r>
+        <w:rPr>
+          <w:rStyle w:val="jlqj4b"/>
+          <w:color w:val="70AD47" w:themeColor="accent6"/>
+          <w:lang w:val="bg-BG"/>
         </w:rPr>
         <w:t xml:space="preserve"> </w:t>
       </w:r>
       <w:r>
         <w:rPr>
           <w:rStyle w:val="jlqj4b"/>
-          <w:lang w:val="en"/>
-        </w:rPr>
-        <w:t>add the new quantity to the old one</w:t>
-      </w:r>
-      <w:r>
-        <w:rPr>
-          <w:rStyle w:val="jlqj4b"/>
-          <w:lang w:val="bg-BG"/>
-        </w:rPr>
-        <w:t xml:space="preserve"> </w:t>
-      </w:r>
-      <w:r>
-        <w:rPr>
-          <w:rStyle w:val="jlqj4b"/>
+          <w:color w:val="70AD47" w:themeColor="accent6"/>
           <w:lang w:val="en"/>
         </w:rPr>
         <w:t xml:space="preserve">and update the </w:t>
@@ -984,6 +994,7 @@
       <w:r>
         <w:rPr>
           <w:rStyle w:val="jlqj4b"/>
+          <w:color w:val="70AD47" w:themeColor="accent6"/>
           <w:lang w:val="en"/>
         </w:rPr>
         <w:t xml:space="preserve">old price per kilogram </w:t>
@@ -992,6 +1003,7 @@
         <w:rPr>
           <w:rStyle w:val="jlqj4b"/>
           <w:b/>
+          <w:color w:val="70AD47" w:themeColor="accent6"/>
           <w:lang w:val="en"/>
         </w:rPr>
         <w:t>only if</w:t>
@@ -999,6 +1011,7 @@
       <w:r>
         <w:rPr>
           <w:rStyle w:val="jlqj4b"/>
+          <w:color w:val="70AD47" w:themeColor="accent6"/>
           <w:lang w:val="en"/>
         </w:rPr>
         <w:t xml:space="preserve"> the current one is </w:t>
@@ -1007,6 +1020,7 @@
         <w:rPr>
           <w:rStyle w:val="jlqj4b"/>
           <w:b/>
+          <w:color w:val="70AD47" w:themeColor="accent6"/>
           <w:lang w:val="en"/>
         </w:rPr>
         <w:t>higher</w:t>
@@ -1014,6 +1028,7 @@
       <w:r>
         <w:rPr>
           <w:rStyle w:val="jlqj4b"/>
+          <w:color w:val="70AD47" w:themeColor="accent6"/>
           <w:lang w:val="en"/>
         </w:rPr>
         <w:t>.</w:t>
@@ -1021,7 +1036,7 @@
     </w:p>
     <w:p>
       <w:pPr>
-        <w:pStyle w:val="a3"/>
+        <w:pStyle w:val="ListParagraph"/>
         <w:numPr>
           <w:ilvl w:val="0"/>
           <w:numId w:val="8"/>
@@ -1031,14 +1046,14 @@
           <w:rStyle w:val="jlqj4b"/>
           <w:rFonts w:eastAsiaTheme="majorEastAsia" w:cstheme="majorBidi"/>
           <w:iCs/>
-          <w:color w:val="000000" w:themeColor="text1"/>
+          <w:color w:val="70AD47" w:themeColor="accent6"/>
         </w:rPr>
       </w:pPr>
       <w:r>
         <w:rPr>
           <w:rFonts w:eastAsiaTheme="majorEastAsia" w:cstheme="majorBidi"/>
           <w:iCs/>
-          <w:color w:val="000000" w:themeColor="text1"/>
+          <w:color w:val="70AD47" w:themeColor="accent6"/>
         </w:rPr>
         <w:t xml:space="preserve">Otherwise, should </w:t>
       </w:r>
@@ -1047,7 +1062,7 @@
           <w:rFonts w:eastAsiaTheme="majorEastAsia" w:cstheme="majorBidi"/>
           <w:b/>
           <w:iCs/>
-          <w:color w:val="000000" w:themeColor="text1"/>
+          <w:color w:val="70AD47" w:themeColor="accent6"/>
         </w:rPr>
         <w:t>add</w:t>
       </w:r>
@@ -1055,16 +1070,20 @@
         <w:rPr>
           <w:rFonts w:eastAsiaTheme="majorEastAsia" w:cstheme="majorBidi"/>
           <w:iCs/>
-          <w:color w:val="000000" w:themeColor="text1"/>
+          <w:color w:val="70AD47" w:themeColor="accent6"/>
         </w:rPr>
         <w:t xml:space="preserve"> the </w:t>
       </w:r>
       <w:r>
+        <w:rPr>
+          <w:color w:val="70AD47" w:themeColor="accent6"/>
+        </w:rPr>
         <w:t>vegetable</w:t>
       </w:r>
       <w:r>
         <w:rPr>
           <w:rStyle w:val="jlqj4b"/>
+          <w:color w:val="70AD47" w:themeColor="accent6"/>
           <w:lang w:val="en"/>
         </w:rPr>
         <w:t xml:space="preserve">, with properties: </w:t>
@@ -1074,24 +1093,35 @@
           <w:rStyle w:val="jlqj4b"/>
           <w:rFonts w:ascii="Consolas" w:hAnsi="Consolas"/>
           <w:b/>
-          <w:lang w:val="en"/>
-        </w:rPr>
-        <w:t>{</w:t>
-      </w:r>
-      <w:r>
-        <w:rPr>
-          <w:rStyle w:val="jlqj4b"/>
-          <w:rFonts w:ascii="Consolas" w:hAnsi="Consolas"/>
-          <w:b/>
-          <w:lang w:val="en"/>
-        </w:rPr>
-        <w:t>type</w:t>
-      </w:r>
-      <w:r>
-        <w:rPr>
-          <w:rStyle w:val="jlqj4b"/>
-          <w:rFonts w:ascii="Consolas" w:hAnsi="Consolas"/>
-          <w:b/>
+          <w:color w:val="70AD47" w:themeColor="accent6"/>
+          <w:lang w:val="en"/>
+        </w:rPr>
+        <w:t>{type,</w:t>
+      </w:r>
+      <w:r>
+        <w:rPr>
+          <w:rStyle w:val="jlqj4b"/>
+          <w:rFonts w:cstheme="minorHAnsi"/>
+          <w:b/>
+          <w:color w:val="70AD47" w:themeColor="accent6"/>
+          <w:lang w:val="en"/>
+        </w:rPr>
+        <w:t xml:space="preserve"> </w:t>
+      </w:r>
+      <w:r>
+        <w:rPr>
+          <w:rFonts w:ascii="Consolas" w:hAnsi="Consolas"/>
+          <w:b/>
+          <w:color w:val="70AD47" w:themeColor="accent6"/>
+        </w:rPr>
+        <w:t>quantity</w:t>
+      </w:r>
+      <w:r>
+        <w:rPr>
+          <w:rStyle w:val="jlqj4b"/>
+          <w:rFonts w:ascii="Consolas" w:hAnsi="Consolas"/>
+          <w:b/>
+          <w:color w:val="70AD47" w:themeColor="accent6"/>
           <w:lang w:val="en"/>
         </w:rPr>
         <w:t>,</w:t>
@@ -1101,114 +1131,98 @@
           <w:rStyle w:val="jlqj4b"/>
           <w:rFonts w:cstheme="minorHAnsi"/>
           <w:b/>
-          <w:lang w:val="en"/>
+          <w:color w:val="70AD47" w:themeColor="accent6"/>
         </w:rPr>
         <w:t xml:space="preserve"> </w:t>
       </w:r>
       <w:r>
         <w:rPr>
-          <w:rFonts w:ascii="Consolas" w:hAnsi="Consolas"/>
-          <w:b/>
-        </w:rPr>
-        <w:t>quantity</w:t>
-      </w:r>
-      <w:r>
-        <w:rPr>
-          <w:rStyle w:val="jlqj4b"/>
-          <w:rFonts w:ascii="Consolas" w:hAnsi="Consolas"/>
-          <w:b/>
-          <w:lang w:val="en"/>
-        </w:rPr>
-        <w:t>,</w:t>
+          <w:rStyle w:val="jlqj4b"/>
+          <w:rFonts w:ascii="Consolas" w:hAnsi="Consolas"/>
+          <w:b/>
+          <w:color w:val="70AD47" w:themeColor="accent6"/>
+        </w:rPr>
+        <w:t>price</w:t>
+      </w:r>
+      <w:r>
+        <w:rPr>
+          <w:rStyle w:val="jlqj4b"/>
+          <w:rFonts w:ascii="Consolas" w:hAnsi="Consolas"/>
+          <w:b/>
+          <w:color w:val="70AD47" w:themeColor="accent6"/>
+          <w:lang w:val="en"/>
+        </w:rPr>
+        <w:t>}</w:t>
+      </w:r>
+      <w:r>
+        <w:rPr>
+          <w:rFonts w:ascii="Calibri" w:eastAsia="Calibri" w:hAnsi="Calibri" w:cs="Calibri"/>
+          <w:b/>
+          <w:color w:val="70AD47" w:themeColor="accent6"/>
+        </w:rPr>
+        <w:t xml:space="preserve"> </w:t>
+      </w:r>
+      <w:r>
+        <w:rPr>
+          <w:rFonts w:ascii="Calibri" w:eastAsia="Calibri" w:hAnsi="Calibri" w:cs="Calibri"/>
+          <w:color w:val="70AD47" w:themeColor="accent6"/>
+        </w:rPr>
+        <w:t>to the</w:t>
       </w:r>
       <w:r>
         <w:rPr>
           <w:rStyle w:val="jlqj4b"/>
           <w:rFonts w:cstheme="minorHAnsi"/>
           <w:b/>
+          <w:color w:val="70AD47" w:themeColor="accent6"/>
+          <w:lang w:val="en"/>
         </w:rPr>
         <w:t xml:space="preserve"> </w:t>
       </w:r>
-      <w:proofErr w:type="gramStart"/>
-      <w:r>
-        <w:rPr>
-          <w:rStyle w:val="jlqj4b"/>
-          <w:rFonts w:ascii="Consolas" w:hAnsi="Consolas"/>
-          <w:b/>
-        </w:rPr>
-        <w:t>price</w:t>
-      </w:r>
-      <w:proofErr w:type="gramEnd"/>
-      <w:r>
-        <w:rPr>
-          <w:rStyle w:val="jlqj4b"/>
-          <w:rFonts w:ascii="Consolas" w:hAnsi="Consolas"/>
-          <w:b/>
-          <w:lang w:val="en"/>
-        </w:rPr>
-        <w:t>}</w:t>
-      </w:r>
-      <w:r>
-        <w:rPr>
-          <w:rFonts w:ascii="Calibri" w:eastAsia="Calibri" w:hAnsi="Calibri" w:cs="Calibri"/>
-          <w:b/>
-        </w:rPr>
-        <w:t xml:space="preserve"> </w:t>
-      </w:r>
-      <w:r>
-        <w:rPr>
-          <w:rFonts w:ascii="Calibri" w:eastAsia="Calibri" w:hAnsi="Calibri" w:cs="Calibri"/>
-        </w:rPr>
-        <w:t>to the</w:t>
+      <w:r>
+        <w:rPr>
+          <w:rStyle w:val="jlqj4b"/>
+          <w:rFonts w:ascii="Consolas" w:hAnsi="Consolas"/>
+          <w:b/>
+          <w:color w:val="70AD47" w:themeColor="accent6"/>
+          <w:lang w:val="en"/>
+        </w:rPr>
+        <w:t>available</w:t>
+      </w:r>
+      <w:r>
+        <w:rPr>
+          <w:rStyle w:val="jlqj4b"/>
+          <w:rFonts w:ascii="Consolas" w:hAnsi="Consolas"/>
+          <w:b/>
+          <w:color w:val="70AD47" w:themeColor="accent6"/>
+        </w:rPr>
+        <w:t>P</w:t>
+      </w:r>
+      <w:r>
+        <w:rPr>
+          <w:rStyle w:val="jlqj4b"/>
+          <w:rFonts w:ascii="Consolas" w:hAnsi="Consolas"/>
+          <w:b/>
+          <w:color w:val="70AD47" w:themeColor="accent6"/>
+          <w:lang w:val="en"/>
+        </w:rPr>
+        <w:t>roducts</w:t>
       </w:r>
       <w:r>
         <w:rPr>
           <w:rStyle w:val="jlqj4b"/>
           <w:rFonts w:cstheme="minorHAnsi"/>
           <w:b/>
-          <w:lang w:val="en"/>
-        </w:rPr>
-        <w:t xml:space="preserve"> </w:t>
-      </w:r>
-      <w:r>
-        <w:rPr>
-          <w:rStyle w:val="jlqj4b"/>
-          <w:rFonts w:ascii="Consolas" w:hAnsi="Consolas"/>
-          <w:b/>
-          <w:lang w:val="en"/>
-        </w:rPr>
-        <w:t>available</w:t>
-      </w:r>
-      <w:r>
-        <w:rPr>
-          <w:rStyle w:val="jlqj4b"/>
-          <w:rFonts w:ascii="Consolas" w:hAnsi="Consolas"/>
-          <w:b/>
-        </w:rPr>
-        <w:t>P</w:t>
-      </w:r>
-      <w:r>
-        <w:rPr>
-          <w:rStyle w:val="jlqj4b"/>
-          <w:rFonts w:ascii="Consolas" w:hAnsi="Consolas"/>
-          <w:b/>
-          <w:lang w:val="en"/>
-        </w:rPr>
-        <w:t>roducts</w:t>
+          <w:color w:val="70AD47" w:themeColor="accent6"/>
+          <w:lang w:val="en"/>
+        </w:rPr>
+        <w:t xml:space="preserve"> array</w:t>
       </w:r>
       <w:r>
         <w:rPr>
           <w:rStyle w:val="jlqj4b"/>
           <w:rFonts w:cstheme="minorHAnsi"/>
-          <w:b/>
-          <w:lang w:val="en"/>
-        </w:rPr>
-        <w:t xml:space="preserve"> array</w:t>
-      </w:r>
-      <w:r>
-        <w:rPr>
-          <w:rStyle w:val="jlqj4b"/>
-          <w:rFonts w:cstheme="minorHAnsi"/>
+          <w:color w:val="70AD47" w:themeColor="accent6"/>
           <w:lang w:val="en"/>
         </w:rPr>
         <w:t>.</w:t>
@@ -1216,7 +1230,7 @@
     </w:p>
     <w:p>
       <w:pPr>
-        <w:pStyle w:val="a3"/>
+        <w:pStyle w:val="ListParagraph"/>
         <w:numPr>
           <w:ilvl w:val="0"/>
           <w:numId w:val="8"/>
@@ -1226,12 +1240,13 @@
           <w:rStyle w:val="jlqj4b"/>
           <w:rFonts w:eastAsiaTheme="majorEastAsia" w:cstheme="majorBidi"/>
           <w:iCs/>
-          <w:color w:val="000000" w:themeColor="text1"/>
-        </w:rPr>
-      </w:pPr>
-      <w:r>
-        <w:rPr>
-          <w:rStyle w:val="jlqj4b"/>
+          <w:color w:val="70AD47" w:themeColor="accent6"/>
+        </w:rPr>
+      </w:pPr>
+      <w:r>
+        <w:rPr>
+          <w:rStyle w:val="jlqj4b"/>
+          <w:color w:val="70AD47" w:themeColor="accent6"/>
           <w:lang w:val="en"/>
         </w:rPr>
         <w:t xml:space="preserve">In all cases, you must </w:t>
@@ -1240,6 +1255,7 @@
         <w:rPr>
           <w:rStyle w:val="jlqj4b"/>
           <w:b/>
+          <w:color w:val="70AD47" w:themeColor="accent6"/>
           <w:lang w:val="en"/>
         </w:rPr>
         <w:t>finally return a string</w:t>
@@ -1247,6 +1263,7 @@
       <w:r>
         <w:rPr>
           <w:rStyle w:val="jlqj4b"/>
+          <w:color w:val="70AD47" w:themeColor="accent6"/>
           <w:lang w:val="en"/>
         </w:rPr>
         <w:t xml:space="preserve"> in the following format:</w:t>
@@ -1254,14 +1271,14 @@
     </w:p>
     <w:p>
       <w:pPr>
-        <w:pStyle w:val="a3"/>
+        <w:pStyle w:val="ListParagraph"/>
         <w:spacing w:line="360" w:lineRule="auto"/>
         <w:ind w:left="2124"/>
         <w:jc w:val="both"/>
         <w:rPr>
           <w:rFonts w:eastAsiaTheme="majorEastAsia" w:cstheme="majorBidi"/>
           <w:iCs/>
-          <w:color w:val="000000" w:themeColor="text1"/>
+          <w:color w:val="70AD47" w:themeColor="accent6"/>
         </w:rPr>
       </w:pPr>
       <w:r>
@@ -1269,6 +1286,7 @@
           <w:rFonts w:ascii="Consolas" w:hAnsi="Consolas"/>
           <w:b/>
           <w:noProof/>
+          <w:color w:val="70AD47" w:themeColor="accent6"/>
         </w:rPr>
         <w:t>`</w:t>
       </w:r>
@@ -1278,34 +1296,16 @@
           <w:rFonts w:ascii="Consolas" w:hAnsi="Consolas"/>
           <w:b/>
           <w:bCs/>
-        </w:rPr>
-        <w:t xml:space="preserve">Successfully added {type1}, {type2}, </w:t>
-      </w:r>
-      <w:proofErr w:type="gramStart"/>
-      <w:r>
-        <w:rPr>
-          <w:rStyle w:val="normaltextrun"/>
-          <w:rFonts w:ascii="Consolas" w:hAnsi="Consolas"/>
-          <w:b/>
-          <w:bCs/>
-        </w:rPr>
-        <w:t>…{</w:t>
-      </w:r>
-      <w:proofErr w:type="gramEnd"/>
-      <w:r>
-        <w:rPr>
-          <w:rStyle w:val="normaltextrun"/>
-          <w:rFonts w:ascii="Consolas" w:hAnsi="Consolas"/>
-          <w:b/>
-          <w:bCs/>
-        </w:rPr>
-        <w:t>typeN}</w:t>
+          <w:color w:val="70AD47" w:themeColor="accent6"/>
+        </w:rPr>
+        <w:t>Successfully added {type1}, {type2}, …{typeN}</w:t>
       </w:r>
       <w:r>
         <w:rPr>
           <w:rFonts w:ascii="Consolas" w:hAnsi="Consolas"/>
           <w:b/>
           <w:noProof/>
+          <w:color w:val="70AD47" w:themeColor="accent6"/>
         </w:rPr>
         <w:t>`</w:t>
       </w:r>
@@ -1316,27 +1316,40 @@
         <w:ind w:left="708"/>
         <w:rPr>
           <w:rStyle w:val="jlqj4b"/>
-          <w:lang w:val="en"/>
-        </w:rPr>
-      </w:pPr>
-      <w:r>
-        <w:rPr>
-          <w:b/>
-        </w:rPr>
-        <w:t xml:space="preserve">       </w:t>
-      </w:r>
-      <w:r>
-        <w:rPr>
-          <w:b/>
+          <w:color w:val="70AD47" w:themeColor="accent6"/>
+          <w:lang w:val="en"/>
+        </w:rPr>
+      </w:pPr>
+      <w:r>
+        <w:rPr>
+          <w:b/>
+        </w:rPr>
+        <w:t xml:space="preserve">     </w:t>
+      </w:r>
+      <w:r>
+        <w:rPr>
+          <w:b/>
+          <w:color w:val="70AD47" w:themeColor="accent6"/>
+        </w:rPr>
+        <w:t xml:space="preserve">  </w:t>
+      </w:r>
+      <w:r>
+        <w:rPr>
+          <w:b/>
+          <w:color w:val="70AD47" w:themeColor="accent6"/>
         </w:rPr>
         <w:t>Note</w:t>
       </w:r>
       <w:r>
+        <w:rPr>
+          <w:color w:val="70AD47" w:themeColor="accent6"/>
+        </w:rPr>
         <w:t xml:space="preserve">: </w:t>
       </w:r>
       <w:r>
         <w:rPr>
           <w:rStyle w:val="jlqj4b"/>
+          <w:color w:val="70AD47" w:themeColor="accent6"/>
           <w:lang w:val="en"/>
         </w:rPr>
         <w:t xml:space="preserve">When returning the </w:t>
@@ -1345,6 +1358,7 @@
         <w:rPr>
           <w:rStyle w:val="jlqj4b"/>
           <w:b/>
+          <w:color w:val="70AD47" w:themeColor="accent6"/>
           <w:lang w:val="en"/>
         </w:rPr>
         <w:t>string</w:t>
@@ -1352,6 +1366,7 @@
       <w:r>
         <w:rPr>
           <w:rStyle w:val="jlqj4b"/>
+          <w:color w:val="70AD47" w:themeColor="accent6"/>
           <w:lang w:val="en"/>
         </w:rPr>
         <w:t xml:space="preserve">, keep in mind that the different </w:t>
@@ -1360,6 +1375,7 @@
         <w:rPr>
           <w:rStyle w:val="jlqj4b"/>
           <w:b/>
+          <w:color w:val="70AD47" w:themeColor="accent6"/>
           <w:lang w:val="en"/>
         </w:rPr>
         <w:t>types</w:t>
@@ -1367,6 +1383,7 @@
       <w:r>
         <w:rPr>
           <w:rStyle w:val="jlqj4b"/>
+          <w:color w:val="70AD47" w:themeColor="accent6"/>
           <w:lang w:val="en"/>
         </w:rPr>
         <w:t xml:space="preserve"> of </w:t>
@@ -1375,6 +1392,7 @@
         <w:rPr>
           <w:rStyle w:val="jlqj4b"/>
           <w:b/>
+          <w:color w:val="70AD47" w:themeColor="accent6"/>
           <w:lang w:val="en"/>
         </w:rPr>
         <w:t>vegetables</w:t>
@@ -1382,6 +1400,7 @@
       <w:r>
         <w:rPr>
           <w:rStyle w:val="jlqj4b"/>
+          <w:color w:val="70AD47" w:themeColor="accent6"/>
           <w:lang w:val="en"/>
         </w:rPr>
         <w:t xml:space="preserve"> </w:t>
@@ -1390,6 +1409,7 @@
         <w:rPr>
           <w:rStyle w:val="jlqj4b"/>
           <w:b/>
+          <w:color w:val="70AD47" w:themeColor="accent6"/>
           <w:lang w:val="en"/>
         </w:rPr>
         <w:t>must</w:t>
@@ -1398,6 +1418,7 @@
         <w:rPr>
           <w:rStyle w:val="jlqj4b"/>
           <w:b/>
+          <w:color w:val="70AD47" w:themeColor="accent6"/>
           <w:lang w:val="en-US"/>
         </w:rPr>
         <w:t xml:space="preserve"> </w:t>
@@ -1405,6 +1426,7 @@
       <w:r>
         <w:rPr>
           <w:rStyle w:val="jlqj4b"/>
+          <w:color w:val="70AD47" w:themeColor="accent6"/>
           <w:lang w:val="en"/>
         </w:rPr>
         <w:t>be</w:t>
@@ -1412,6 +1434,7 @@
       <w:r>
         <w:rPr>
           <w:rStyle w:val="jlqj4b"/>
+          <w:color w:val="70AD47" w:themeColor="accent6"/>
           <w:lang w:val="en"/>
         </w:rPr>
         <w:t>:</w:t>
@@ -1419,7 +1442,7 @@
     </w:p>
     <w:p>
       <w:pPr>
-        <w:pStyle w:val="a3"/>
+        <w:pStyle w:val="ListParagraph"/>
         <w:numPr>
           <w:ilvl w:val="0"/>
           <w:numId w:val="19"/>
@@ -1428,12 +1451,14 @@
         <w:rPr>
           <w:rStyle w:val="jlqj4b"/>
           <w:b/>
-        </w:rPr>
-      </w:pPr>
-      <w:r>
-        <w:rPr>
-          <w:rStyle w:val="jlqj4b"/>
-          <w:b/>
+          <w:color w:val="70AD47" w:themeColor="accent6"/>
+        </w:rPr>
+      </w:pPr>
+      <w:r>
+        <w:rPr>
+          <w:rStyle w:val="jlqj4b"/>
+          <w:b/>
+          <w:color w:val="70AD47" w:themeColor="accent6"/>
         </w:rPr>
         <w:t>Unique</w:t>
       </w:r>
@@ -1441,6 +1466,7 @@
         <w:rPr>
           <w:rStyle w:val="jlqj4b"/>
           <w:b/>
+          <w:color w:val="70AD47" w:themeColor="accent6"/>
           <w:lang w:val="bg-BG"/>
         </w:rPr>
         <w:t xml:space="preserve"> </w:t>
@@ -1448,6 +1474,7 @@
       <w:r>
         <w:rPr>
           <w:rStyle w:val="jlqj4b"/>
+          <w:color w:val="70AD47" w:themeColor="accent6"/>
           <w:lang w:val="bg-BG"/>
         </w:rPr>
         <w:t>-</w:t>
@@ -1456,6 +1483,7 @@
         <w:rPr>
           <w:rStyle w:val="jlqj4b"/>
           <w:b/>
+          <w:color w:val="70AD47" w:themeColor="accent6"/>
           <w:lang w:val="bg-BG"/>
         </w:rPr>
         <w:t xml:space="preserve"> </w:t>
@@ -1463,26 +1491,22 @@
       <w:r>
         <w:rPr>
           <w:rStyle w:val="jlqj4b"/>
-        </w:rPr>
-        <w:t>f</w:t>
-      </w:r>
-      <w:r>
-        <w:rPr>
-          <w:rStyle w:val="jlqj4b"/>
-        </w:rPr>
-        <w:t>or instance</w:t>
-      </w:r>
-      <w:r>
-        <w:rPr>
-          <w:rStyle w:val="jlqj4b"/>
-          <w:b/>
+          <w:color w:val="70AD47" w:themeColor="accent6"/>
+        </w:rPr>
+        <w:t>for instance</w:t>
+      </w:r>
+      <w:r>
+        <w:rPr>
+          <w:rStyle w:val="jlqj4b"/>
+          <w:b/>
+          <w:color w:val="70AD47" w:themeColor="accent6"/>
         </w:rPr>
         <w:t xml:space="preserve">: </w:t>
       </w:r>
     </w:p>
     <w:p>
       <w:pPr>
-        <w:pStyle w:val="a3"/>
+        <w:pStyle w:val="ListParagraph"/>
         <w:numPr>
           <w:ilvl w:val="1"/>
           <w:numId w:val="19"/>
@@ -1491,30 +1515,28 @@
         <w:rPr>
           <w:rStyle w:val="jlqj4b"/>
           <w:b/>
-        </w:rPr>
-      </w:pPr>
-      <w:r>
-        <w:rPr>
-          <w:rStyle w:val="jlqj4b"/>
-          <w:b/>
+          <w:color w:val="70AD47" w:themeColor="accent6"/>
+        </w:rPr>
+      </w:pPr>
+      <w:r>
+        <w:rPr>
+          <w:rStyle w:val="jlqj4b"/>
+          <w:b/>
+          <w:color w:val="70AD47" w:themeColor="accent6"/>
         </w:rPr>
         <w:t>"Successfully added Okra, Beans, Celery"</w:t>
       </w:r>
       <w:r>
         <w:rPr>
           <w:rStyle w:val="jlqj4b"/>
-        </w:rPr>
-        <w:t xml:space="preserve"> -</w:t>
-      </w:r>
-      <w:r>
-        <w:rPr>
-          <w:rStyle w:val="jlqj4b"/>
-        </w:rPr>
-        <w:t xml:space="preserve"> </w:t>
-      </w:r>
-      <w:r>
-        <w:rPr>
-          <w:rStyle w:val="jlqj4b"/>
+          <w:color w:val="70AD47" w:themeColor="accent6"/>
+        </w:rPr>
+        <w:t xml:space="preserve"> - </w:t>
+      </w:r>
+      <w:r>
+        <w:rPr>
+          <w:rStyle w:val="jlqj4b"/>
+          <w:color w:val="70AD47" w:themeColor="accent6"/>
           <w:lang w:val="en"/>
         </w:rPr>
         <w:t>is a correctly returned string</w:t>
@@ -1522,7 +1544,7 @@
     </w:p>
     <w:p>
       <w:pPr>
-        <w:pStyle w:val="a3"/>
+        <w:pStyle w:val="ListParagraph"/>
         <w:numPr>
           <w:ilvl w:val="1"/>
           <w:numId w:val="19"/>
@@ -1531,59 +1553,36 @@
         <w:rPr>
           <w:rStyle w:val="jlqj4b"/>
           <w:b/>
-        </w:rPr>
-      </w:pPr>
-      <w:r>
-        <w:rPr>
-          <w:rStyle w:val="jlqj4b"/>
-          <w:b/>
-        </w:rPr>
-        <w:t>"Succes</w:t>
-      </w:r>
-      <w:r>
-        <w:rPr>
-          <w:rStyle w:val="jlqj4b"/>
-          <w:b/>
-        </w:rPr>
-        <w:t>sfully added Okra, Beans, Okra</w:t>
-      </w:r>
-      <w:r>
-        <w:rPr>
-          <w:rStyle w:val="jlqj4b"/>
-          <w:b/>
-        </w:rPr>
-        <w:t>"</w:t>
-      </w:r>
-      <w:r>
-        <w:rPr>
-          <w:rStyle w:val="jlqj4b"/>
-        </w:rPr>
-        <w:t xml:space="preserve"> -</w:t>
-      </w:r>
-      <w:r>
-        <w:rPr>
-          <w:rStyle w:val="jlqj4b"/>
-        </w:rPr>
-        <w:t xml:space="preserve"> </w:t>
-      </w:r>
-      <w:r>
-        <w:rPr>
-          <w:rStyle w:val="jlqj4b"/>
-          <w:lang w:val="en"/>
-        </w:rPr>
-        <w:t>is not a</w:t>
-      </w:r>
-      <w:r>
-        <w:rPr>
-          <w:rStyle w:val="jlqj4b"/>
-          <w:lang w:val="en"/>
-        </w:rPr>
-        <w:t xml:space="preserve"> correctly returned string</w:t>
+          <w:color w:val="70AD47" w:themeColor="accent6"/>
+        </w:rPr>
+      </w:pPr>
+      <w:r>
+        <w:rPr>
+          <w:rStyle w:val="jlqj4b"/>
+          <w:b/>
+          <w:color w:val="70AD47" w:themeColor="accent6"/>
+        </w:rPr>
+        <w:t>"Successfully added Okra, Beans, Okra"</w:t>
+      </w:r>
+      <w:r>
+        <w:rPr>
+          <w:rStyle w:val="jlqj4b"/>
+          <w:color w:val="70AD47" w:themeColor="accent6"/>
+        </w:rPr>
+        <w:t xml:space="preserve"> - </w:t>
+      </w:r>
+      <w:r>
+        <w:rPr>
+          <w:rStyle w:val="jlqj4b"/>
+          <w:color w:val="70AD47" w:themeColor="accent6"/>
+          <w:lang w:val="en"/>
+        </w:rPr>
+        <w:t>is not a correctly returned string</w:t>
       </w:r>
     </w:p>
     <w:p>
       <w:pPr>
-        <w:pStyle w:val="a3"/>
+        <w:pStyle w:val="ListParagraph"/>
         <w:numPr>
           <w:ilvl w:val="0"/>
           <w:numId w:val="19"/>
@@ -1591,12 +1590,14 @@
         <w:spacing w:line="240" w:lineRule="auto"/>
         <w:rPr>
           <w:b/>
-        </w:rPr>
-      </w:pPr>
-      <w:r>
-        <w:rPr>
-          <w:rStyle w:val="jlqj4b"/>
-          <w:b/>
+          <w:color w:val="70AD47" w:themeColor="accent6"/>
+        </w:rPr>
+      </w:pPr>
+      <w:r>
+        <w:rPr>
+          <w:rStyle w:val="jlqj4b"/>
+          <w:b/>
+          <w:color w:val="70AD47" w:themeColor="accent6"/>
           <w:lang w:val="en"/>
         </w:rPr>
         <w:t>Separated</w:t>
@@ -1604,6 +1605,7 @@
       <w:r>
         <w:rPr>
           <w:rStyle w:val="jlqj4b"/>
+          <w:color w:val="70AD47" w:themeColor="accent6"/>
           <w:lang w:val="en"/>
         </w:rPr>
         <w:t xml:space="preserve"> by </w:t>
@@ -1612,6 +1614,7 @@
         <w:rPr>
           <w:rStyle w:val="jlqj4b"/>
           <w:b/>
+          <w:color w:val="70AD47" w:themeColor="accent6"/>
           <w:lang w:val="en"/>
         </w:rPr>
         <w:t>comma</w:t>
@@ -1619,6 +1622,7 @@
       <w:r>
         <w:rPr>
           <w:rStyle w:val="jlqj4b"/>
+          <w:color w:val="70AD47" w:themeColor="accent6"/>
           <w:lang w:val="en"/>
         </w:rPr>
         <w:t xml:space="preserve"> and </w:t>
@@ -1627,6 +1631,7 @@
         <w:rPr>
           <w:rStyle w:val="jlqj4b"/>
           <w:b/>
+          <w:color w:val="70AD47" w:themeColor="accent6"/>
           <w:lang w:val="en"/>
         </w:rPr>
         <w:t>space (</w:t>
@@ -1636,6 +1641,7 @@
           <w:rStyle w:val="jlqj4b"/>
           <w:rFonts w:ascii="Consolas" w:hAnsi="Consolas"/>
           <w:b/>
+          <w:color w:val="70AD47" w:themeColor="accent6"/>
           <w:lang w:val="en"/>
         </w:rPr>
         <w:t>,</w:t>
@@ -1645,6 +1651,7 @@
           <w:rStyle w:val="jlqj4b"/>
           <w:rFonts w:ascii="Consolas" w:hAnsi="Consolas"/>
           <w:b/>
+          <w:color w:val="70AD47" w:themeColor="accent6"/>
         </w:rPr>
         <w:t xml:space="preserve"> </w:t>
       </w:r>
@@ -1652,6 +1659,7 @@
         <w:rPr>
           <w:rStyle w:val="jlqj4b"/>
           <w:b/>
+          <w:color w:val="70AD47" w:themeColor="accent6"/>
           <w:lang w:val="en"/>
         </w:rPr>
         <w:t>)</w:t>
@@ -1659,7 +1667,7 @@
     </w:p>
     <w:p>
       <w:pPr>
-        <w:pStyle w:val="3"/>
+        <w:pStyle w:val="Heading3"/>
         <w:spacing w:line="360" w:lineRule="auto"/>
         <w:rPr>
           <w:rFonts w:ascii="Calibri" w:eastAsia="Calibri" w:hAnsi="Calibri" w:cs="Calibri"/>
@@ -1670,7 +1678,6 @@
           <w:lang w:val="en-US"/>
         </w:rPr>
       </w:pPr>
-      <w:proofErr w:type="gramStart"/>
       <w:r>
         <w:rPr>
           <w:rFonts w:ascii="Calibri" w:eastAsia="Calibri" w:hAnsi="Calibri" w:cs="Calibri"/>
@@ -1683,7 +1690,6 @@
         <w:lastRenderedPageBreak/>
         <w:t>buyingVegetables</w:t>
       </w:r>
-      <w:proofErr w:type="gramEnd"/>
       <w:r>
         <w:rPr>
           <w:rFonts w:ascii="Calibri" w:eastAsia="Calibri" w:hAnsi="Calibri" w:cs="Calibri"/>
@@ -1716,8 +1722,6 @@
         </w:rPr>
         <w:t>selectedProducts</w:t>
       </w:r>
-      <w:bookmarkStart w:id="0" w:name="_GoBack"/>
-      <w:bookmarkEnd w:id="0"/>
       <w:r>
         <w:rPr>
           <w:rFonts w:ascii="Calibri" w:eastAsia="Calibri" w:hAnsi="Calibri" w:cs="Calibri"/>
@@ -1787,7 +1791,7 @@
     </w:p>
     <w:p>
       <w:pPr>
-        <w:pStyle w:val="a3"/>
+        <w:pStyle w:val="ListParagraph"/>
         <w:numPr>
           <w:ilvl w:val="0"/>
           <w:numId w:val="10"/>
@@ -1845,7 +1849,7 @@
     </w:p>
     <w:p>
       <w:pPr>
-        <w:pStyle w:val="a3"/>
+        <w:pStyle w:val="ListParagraph"/>
         <w:spacing w:line="360" w:lineRule="auto"/>
         <w:ind w:left="2472"/>
         <w:rPr>
@@ -1877,7 +1881,7 @@
     </w:p>
     <w:p>
       <w:pPr>
-        <w:pStyle w:val="a3"/>
+        <w:pStyle w:val="ListParagraph"/>
         <w:numPr>
           <w:ilvl w:val="0"/>
           <w:numId w:val="10"/>
@@ -1888,17 +1892,20 @@
           <w:rStyle w:val="jlqj4b"/>
           <w:rFonts w:ascii="Consolas" w:hAnsi="Consolas"/>
           <w:b/>
-        </w:rPr>
-      </w:pPr>
-      <w:r>
-        <w:rPr>
-          <w:rStyle w:val="jlqj4b"/>
+          <w:color w:val="70AD47" w:themeColor="accent6"/>
+        </w:rPr>
+      </w:pPr>
+      <w:r>
+        <w:rPr>
+          <w:rStyle w:val="jlqj4b"/>
+          <w:color w:val="70AD47" w:themeColor="accent6"/>
         </w:rPr>
         <w:t xml:space="preserve">For </w:t>
       </w:r>
       <w:r>
         <w:rPr>
           <w:rStyle w:val="jlqj4b"/>
+          <w:color w:val="70AD47" w:themeColor="accent6"/>
           <w:lang w:val="en"/>
         </w:rPr>
         <w:t xml:space="preserve">each element of the array </w:t>
@@ -1908,6 +1915,7 @@
           <w:rStyle w:val="jlqj4b"/>
           <w:rFonts w:ascii="Consolas" w:hAnsi="Consolas"/>
           <w:b/>
+          <w:color w:val="70AD47" w:themeColor="accent6"/>
           <w:lang w:val="en"/>
         </w:rPr>
         <w:t>selectedProducts</w:t>
@@ -1916,6 +1924,7 @@
         <w:rPr>
           <w:rStyle w:val="jlqj4b"/>
           <w:rFonts w:cstheme="minorHAnsi"/>
+          <w:color w:val="70AD47" w:themeColor="accent6"/>
           <w:lang w:val="bg-BG"/>
         </w:rPr>
         <w:t xml:space="preserve">, </w:t>
@@ -1924,6 +1933,7 @@
         <w:rPr>
           <w:rStyle w:val="jlqj4b"/>
           <w:rFonts w:cstheme="minorHAnsi"/>
+          <w:color w:val="70AD47" w:themeColor="accent6"/>
         </w:rPr>
         <w:t>check</w:t>
       </w:r>
@@ -1931,6 +1941,7 @@
         <w:rPr>
           <w:rStyle w:val="jlqj4b"/>
           <w:rFonts w:cstheme="minorHAnsi"/>
+          <w:color w:val="70AD47" w:themeColor="accent6"/>
           <w:lang w:val="en"/>
         </w:rPr>
         <w:t>:</w:t>
@@ -1938,7 +1949,7 @@
     </w:p>
     <w:p>
       <w:pPr>
-        <w:pStyle w:val="a3"/>
+        <w:pStyle w:val="ListParagraph"/>
         <w:numPr>
           <w:ilvl w:val="1"/>
           <w:numId w:val="10"/>
@@ -1947,26 +1958,22 @@
         <w:rPr>
           <w:rFonts w:ascii="Consolas" w:hAnsi="Consolas"/>
           <w:b/>
-        </w:rPr>
-      </w:pPr>
-      <w:r>
-        <w:rPr>
-          <w:rStyle w:val="jlqj4b"/>
-          <w:lang w:val="en"/>
-        </w:rPr>
-        <w:t>I</w:t>
-      </w:r>
-      <w:r>
-        <w:rPr>
-          <w:rStyle w:val="jlqj4b"/>
-          <w:lang w:val="en"/>
-        </w:rPr>
-        <w:t xml:space="preserve">f the </w:t>
-      </w:r>
-      <w:r>
-        <w:rPr>
-          <w:rStyle w:val="jlqj4b"/>
-          <w:b/>
+          <w:color w:val="70AD47" w:themeColor="accent6"/>
+        </w:rPr>
+      </w:pPr>
+      <w:r>
+        <w:rPr>
+          <w:rStyle w:val="jlqj4b"/>
+          <w:color w:val="70AD47" w:themeColor="accent6"/>
+          <w:lang w:val="en"/>
+        </w:rPr>
+        <w:t xml:space="preserve">If the </w:t>
+      </w:r>
+      <w:r>
+        <w:rPr>
+          <w:rStyle w:val="jlqj4b"/>
+          <w:b/>
+          <w:color w:val="70AD47" w:themeColor="accent6"/>
           <w:lang w:val="en"/>
         </w:rPr>
         <w:t>type</w:t>
@@ -1974,16 +1981,21 @@
       <w:r>
         <w:rPr>
           <w:rStyle w:val="jlqj4b"/>
+          <w:color w:val="70AD47" w:themeColor="accent6"/>
           <w:lang w:val="en"/>
         </w:rPr>
         <w:t xml:space="preserve"> of the current </w:t>
       </w:r>
       <w:r>
+        <w:rPr>
+          <w:color w:val="70AD47" w:themeColor="accent6"/>
+        </w:rPr>
         <w:t>vegetable</w:t>
       </w:r>
       <w:r>
         <w:rPr>
           <w:rStyle w:val="jlqj4b"/>
+          <w:color w:val="70AD47" w:themeColor="accent6"/>
           <w:lang w:val="en"/>
         </w:rPr>
         <w:t xml:space="preserve"> is </w:t>
@@ -1991,12 +2003,14 @@
       <w:r>
         <w:rPr>
           <w:rStyle w:val="jlqj4b"/>
+          <w:color w:val="70AD47" w:themeColor="accent6"/>
         </w:rPr>
         <w:t xml:space="preserve">not </w:t>
       </w:r>
       <w:r>
         <w:rPr>
           <w:rStyle w:val="jlqj4b"/>
+          <w:color w:val="70AD47" w:themeColor="accent6"/>
           <w:lang w:val="en"/>
         </w:rPr>
         <w:t>present</w:t>
@@ -2004,20 +2018,16 @@
       <w:r>
         <w:rPr>
           <w:rStyle w:val="jlqj4b"/>
-        </w:rPr>
-        <w:t xml:space="preserve"> </w:t>
-      </w:r>
-      <w:r>
-        <w:rPr>
-          <w:rStyle w:val="jlqj4b"/>
-        </w:rPr>
-        <w:t xml:space="preserve">in </w:t>
-      </w:r>
-      <w:r>
-        <w:rPr>
-          <w:rStyle w:val="jlqj4b"/>
-          <w:rFonts w:ascii="Consolas" w:hAnsi="Consolas"/>
-          <w:b/>
+          <w:color w:val="70AD47" w:themeColor="accent6"/>
+        </w:rPr>
+        <w:t xml:space="preserve"> in </w:t>
+      </w:r>
+      <w:r>
+        <w:rPr>
+          <w:rStyle w:val="jlqj4b"/>
+          <w:rFonts w:ascii="Consolas" w:hAnsi="Consolas"/>
+          <w:b/>
+          <w:color w:val="70AD47" w:themeColor="accent6"/>
           <w:lang w:val="en"/>
         </w:rPr>
         <w:t>available</w:t>
@@ -2027,6 +2037,7 @@
           <w:rStyle w:val="jlqj4b"/>
           <w:rFonts w:ascii="Consolas" w:hAnsi="Consolas"/>
           <w:b/>
+          <w:color w:val="70AD47" w:themeColor="accent6"/>
         </w:rPr>
         <w:t>P</w:t>
       </w:r>
@@ -2035,6 +2046,7 @@
           <w:rStyle w:val="jlqj4b"/>
           <w:rFonts w:ascii="Consolas" w:hAnsi="Consolas"/>
           <w:b/>
+          <w:color w:val="70AD47" w:themeColor="accent6"/>
           <w:lang w:val="en"/>
         </w:rPr>
         <w:t>roducts</w:t>
@@ -2043,23 +2055,16 @@
         <w:rPr>
           <w:rStyle w:val="jlqj4b"/>
           <w:rFonts w:cstheme="minorHAnsi"/>
-          <w:lang w:val="en"/>
-        </w:rPr>
-        <w:t xml:space="preserve"> array</w:t>
-      </w:r>
-      <w:r>
-        <w:rPr>
-          <w:rStyle w:val="jlqj4b"/>
-          <w:rFonts w:cstheme="minorHAnsi"/>
-          <w:lang w:val="en"/>
-        </w:rPr>
-        <w:t>,</w:t>
+          <w:color w:val="70AD47" w:themeColor="accent6"/>
+          <w:lang w:val="en"/>
+        </w:rPr>
+        <w:t xml:space="preserve"> array,</w:t>
       </w:r>
       <w:r>
         <w:rPr>
           <w:rFonts w:eastAsiaTheme="majorEastAsia" w:cstheme="majorBidi"/>
           <w:iCs/>
-          <w:color w:val="000000" w:themeColor="text1"/>
+          <w:color w:val="70AD47" w:themeColor="accent6"/>
         </w:rPr>
         <w:t xml:space="preserve"> </w:t>
       </w:r>
@@ -2067,33 +2072,27 @@
         <w:rPr>
           <w:rFonts w:eastAsiaTheme="majorEastAsia" w:cstheme="majorBidi"/>
           <w:iCs/>
-          <w:color w:val="000000" w:themeColor="text1"/>
-        </w:rPr>
-        <w:t>a</w:t>
-      </w:r>
-      <w:r>
-        <w:rPr>
-          <w:rFonts w:eastAsiaTheme="majorEastAsia" w:cstheme="majorBidi"/>
-          <w:iCs/>
-          <w:color w:val="000000" w:themeColor="text1"/>
-        </w:rPr>
-        <w:t>n error</w:t>
-      </w:r>
-      <w:r>
-        <w:t xml:space="preserve"> </w:t>
-      </w:r>
-      <w:r>
-        <w:t xml:space="preserve">with the following message should be </w:t>
-      </w:r>
-      <w:r>
-        <w:rPr>
-          <w:b/>
+          <w:color w:val="70AD47" w:themeColor="accent6"/>
+        </w:rPr>
+        <w:t>an error</w:t>
+      </w:r>
+      <w:r>
+        <w:rPr>
+          <w:color w:val="70AD47" w:themeColor="accent6"/>
+        </w:rPr>
+        <w:t xml:space="preserve"> with the following message should be </w:t>
+      </w:r>
+      <w:r>
+        <w:rPr>
+          <w:b/>
+          <w:color w:val="70AD47" w:themeColor="accent6"/>
         </w:rPr>
         <w:t>thrown</w:t>
       </w:r>
       <w:r>
         <w:rPr>
           <w:rStyle w:val="jlqj4b"/>
+          <w:color w:val="70AD47" w:themeColor="accent6"/>
           <w:lang w:val="en"/>
         </w:rPr>
         <w:t>:</w:t>
@@ -2101,18 +2100,20 @@
     </w:p>
     <w:p>
       <w:pPr>
-        <w:pStyle w:val="a5"/>
+        <w:pStyle w:val="NoSpacing"/>
         <w:spacing w:line="360" w:lineRule="auto"/>
         <w:jc w:val="center"/>
         <w:rPr>
           <w:rFonts w:ascii="Consolas" w:hAnsi="Consolas"/>
           <w:b/>
-        </w:rPr>
-      </w:pPr>
-      <w:r>
-        <w:rPr>
-          <w:rFonts w:ascii="Consolas" w:hAnsi="Consolas"/>
-          <w:b/>
+          <w:color w:val="70AD47" w:themeColor="accent6"/>
+        </w:rPr>
+      </w:pPr>
+      <w:r>
+        <w:rPr>
+          <w:rFonts w:ascii="Consolas" w:hAnsi="Consolas"/>
+          <w:b/>
+          <w:color w:val="70AD47" w:themeColor="accent6"/>
         </w:rPr>
         <w:t xml:space="preserve">`{type} is </w:t>
       </w:r>
@@ -2121,6 +2122,7 @@
           <w:rStyle w:val="jlqj4b"/>
           <w:rFonts w:ascii="Consolas" w:hAnsi="Consolas"/>
           <w:b/>
+          <w:color w:val="70AD47" w:themeColor="accent6"/>
         </w:rPr>
         <w:t>not available in the store</w:t>
       </w:r>
@@ -2128,12 +2130,14 @@
         <w:rPr>
           <w:rFonts w:ascii="Consolas" w:hAnsi="Consolas"/>
           <w:b/>
+          <w:color w:val="70AD47" w:themeColor="accent6"/>
         </w:rPr>
         <w:t>,</w:t>
       </w:r>
       <w:r>
         <w:rPr>
           <w:rFonts w:ascii="Consolas" w:hAnsi="Consolas"/>
+          <w:color w:val="70AD47" w:themeColor="accent6"/>
         </w:rPr>
         <w:t xml:space="preserve"> </w:t>
       </w:r>
@@ -2141,6 +2145,7 @@
         <w:rPr>
           <w:rFonts w:ascii="Consolas" w:hAnsi="Consolas"/>
           <w:b/>
+          <w:color w:val="70AD47" w:themeColor="accent6"/>
         </w:rPr>
         <w:t>your current bill is ${totalPrice}.</w:t>
       </w:r>
@@ -2148,13 +2153,14 @@
         <w:rPr>
           <w:rFonts w:ascii="Consolas" w:hAnsi="Consolas"/>
           <w:b/>
+          <w:color w:val="70AD47" w:themeColor="accent6"/>
         </w:rPr>
         <w:t>`</w:t>
       </w:r>
     </w:p>
     <w:p>
       <w:pPr>
-        <w:pStyle w:val="a3"/>
+        <w:pStyle w:val="ListParagraph"/>
         <w:numPr>
           <w:ilvl w:val="2"/>
           <w:numId w:val="10"/>
@@ -2165,33 +2171,29 @@
           <w:rStyle w:val="jlqj4b"/>
           <w:rFonts w:eastAsiaTheme="majorEastAsia" w:cstheme="minorHAnsi"/>
           <w:iCs/>
-          <w:color w:val="000000" w:themeColor="text1"/>
+          <w:color w:val="70AD47" w:themeColor="accent6"/>
         </w:rPr>
       </w:pPr>
       <w:r>
         <w:rPr>
           <w:rFonts w:cstheme="minorHAnsi"/>
           <w:b/>
-        </w:rPr>
-        <w:t>totalPrice</w:t>
-      </w:r>
-      <w:r>
-        <w:rPr>
-          <w:rFonts w:cstheme="minorHAnsi"/>
-          <w:b/>
-        </w:rPr>
-        <w:t xml:space="preserve"> - </w:t>
-      </w:r>
-      <w:r>
-        <w:rPr>
-          <w:rStyle w:val="jlqj4b"/>
+          <w:color w:val="70AD47" w:themeColor="accent6"/>
+        </w:rPr>
+        <w:t xml:space="preserve">totalPrice - </w:t>
+      </w:r>
+      <w:r>
+        <w:rPr>
+          <w:rStyle w:val="jlqj4b"/>
+          <w:color w:val="70AD47" w:themeColor="accent6"/>
           <w:lang w:val="en"/>
         </w:rPr>
         <w:t>is the</w:t>
       </w:r>
       <w:r>
         <w:rPr>
-          <w:rStyle w:val="20"/>
+          <w:rStyle w:val="Heading2Char"/>
+          <w:color w:val="70AD47" w:themeColor="accent6"/>
           <w:lang w:val="en"/>
         </w:rPr>
         <w:t xml:space="preserve"> </w:t>
@@ -2199,6 +2201,7 @@
       <w:r>
         <w:rPr>
           <w:rStyle w:val="jlqj4b"/>
+          <w:color w:val="70AD47" w:themeColor="accent6"/>
           <w:lang w:val="en"/>
         </w:rPr>
         <w:t xml:space="preserve">total </w:t>
@@ -2206,12 +2209,14 @@
       <w:r>
         <w:rPr>
           <w:rStyle w:val="jlqj4b"/>
+          <w:color w:val="70AD47" w:themeColor="accent6"/>
         </w:rPr>
         <w:t>price</w:t>
       </w:r>
       <w:r>
         <w:rPr>
           <w:rStyle w:val="jlqj4b"/>
+          <w:color w:val="70AD47" w:themeColor="accent6"/>
           <w:lang w:val="en"/>
         </w:rPr>
         <w:t xml:space="preserve"> of </w:t>
@@ -2219,6 +2224,7 @@
       <w:r>
         <w:rPr>
           <w:rStyle w:val="jlqj4b"/>
+          <w:color w:val="70AD47" w:themeColor="accent6"/>
           <w:lang w:val="en"/>
         </w:rPr>
         <w:t xml:space="preserve">all </w:t>
@@ -2226,6 +2232,7 @@
       <w:r>
         <w:rPr>
           <w:rStyle w:val="jlqj4b"/>
+          <w:color w:val="70AD47" w:themeColor="accent6"/>
           <w:lang w:val="en"/>
         </w:rPr>
         <w:t xml:space="preserve">customer's </w:t>
@@ -2234,6 +2241,7 @@
         <w:rPr>
           <w:rStyle w:val="jlqj4b"/>
           <w:b/>
+          <w:color w:val="70AD47" w:themeColor="accent6"/>
           <w:lang w:val="en"/>
         </w:rPr>
         <w:t>purchases</w:t>
@@ -2241,6 +2249,7 @@
       <w:r>
         <w:rPr>
           <w:rStyle w:val="jlqj4b"/>
+          <w:color w:val="70AD47" w:themeColor="accent6"/>
           <w:lang w:val="en"/>
         </w:rPr>
         <w:t xml:space="preserve">, if there are </w:t>
@@ -2249,6 +2258,7 @@
         <w:rPr>
           <w:rStyle w:val="jlqj4b"/>
           <w:b/>
+          <w:color w:val="70AD47" w:themeColor="accent6"/>
           <w:lang w:val="en"/>
         </w:rPr>
         <w:t>no</w:t>
@@ -2256,6 +2266,7 @@
       <w:r>
         <w:rPr>
           <w:rStyle w:val="jlqj4b"/>
+          <w:color w:val="70AD47" w:themeColor="accent6"/>
           <w:lang w:val="en"/>
         </w:rPr>
         <w:t xml:space="preserve"> purchases yet the </w:t>
@@ -2264,6 +2275,7 @@
         <w:rPr>
           <w:rStyle w:val="jlqj4b"/>
           <w:b/>
+          <w:color w:val="70AD47" w:themeColor="accent6"/>
           <w:lang w:val="en"/>
         </w:rPr>
         <w:t>value</w:t>
@@ -2271,6 +2283,7 @@
       <w:r>
         <w:rPr>
           <w:rStyle w:val="jlqj4b"/>
+          <w:color w:val="70AD47" w:themeColor="accent6"/>
           <w:lang w:val="en"/>
         </w:rPr>
         <w:t xml:space="preserve"> should </w:t>
@@ -2279,6 +2292,7 @@
         <w:rPr>
           <w:rStyle w:val="jlqj4b"/>
           <w:b/>
+          <w:color w:val="70AD47" w:themeColor="accent6"/>
           <w:lang w:val="en"/>
         </w:rPr>
         <w:t>be 0</w:t>
@@ -2287,6 +2301,7 @@
         <w:rPr>
           <w:rStyle w:val="jlqj4b"/>
           <w:b/>
+          <w:color w:val="70AD47" w:themeColor="accent6"/>
           <w:lang w:val="bg-BG"/>
         </w:rPr>
         <w:t>.00.</w:t>
@@ -2294,7 +2309,7 @@
     </w:p>
     <w:p>
       <w:pPr>
-        <w:pStyle w:val="a3"/>
+        <w:pStyle w:val="ListParagraph"/>
         <w:spacing w:line="360" w:lineRule="auto"/>
         <w:ind w:left="2160"/>
         <w:jc w:val="both"/>
@@ -2308,7 +2323,7 @@
     </w:p>
     <w:p>
       <w:pPr>
-        <w:pStyle w:val="a3"/>
+        <w:pStyle w:val="ListParagraph"/>
         <w:numPr>
           <w:ilvl w:val="1"/>
           <w:numId w:val="10"/>
@@ -2451,6 +2466,7 @@
           <w:rFonts w:ascii="Consolas" w:hAnsi="Consolas"/>
           <w:b/>
           <w:noProof/>
+          <w:color w:val="70AD47" w:themeColor="accent6"/>
         </w:rPr>
       </w:pPr>
       <w:r>
@@ -2458,6 +2474,7 @@
           <w:rFonts w:ascii="Consolas" w:hAnsi="Consolas"/>
           <w:b/>
           <w:noProof/>
+          <w:color w:val="70AD47" w:themeColor="accent6"/>
         </w:rPr>
         <w:t>`</w:t>
       </w:r>
@@ -2466,6 +2483,7 @@
           <w:rStyle w:val="jlqj4b"/>
           <w:rFonts w:ascii="Consolas" w:hAnsi="Consolas"/>
           <w:b/>
+          <w:color w:val="70AD47" w:themeColor="accent6"/>
           <w:lang w:val="en"/>
         </w:rPr>
         <w:t xml:space="preserve">The </w:t>
@@ -2475,6 +2493,7 @@
           <w:rStyle w:val="jlqj4b"/>
           <w:rFonts w:ascii="Consolas" w:hAnsi="Consolas"/>
           <w:b/>
+          <w:color w:val="70AD47" w:themeColor="accent6"/>
           <w:lang w:val="en"/>
         </w:rPr>
         <w:t>quantity</w:t>
@@ -2483,6 +2502,7 @@
         <w:rPr>
           <w:rFonts w:ascii="Consolas" w:hAnsi="Consolas"/>
           <w:b/>
+          <w:color w:val="70AD47" w:themeColor="accent6"/>
         </w:rPr>
         <w:t xml:space="preserve"> </w:t>
       </w:r>
@@ -2491,6 +2511,7 @@
           <w:rFonts w:ascii="Consolas" w:hAnsi="Consolas"/>
           <w:b/>
           <w:noProof/>
+          <w:color w:val="70AD47" w:themeColor="accent6"/>
         </w:rPr>
         <w:t>{</w:t>
       </w:r>
@@ -2498,6 +2519,7 @@
         <w:rPr>
           <w:rFonts w:ascii="Consolas" w:hAnsi="Consolas"/>
           <w:b/>
+          <w:color w:val="70AD47" w:themeColor="accent6"/>
         </w:rPr>
         <w:t>quantity</w:t>
       </w:r>
@@ -2506,6 +2528,7 @@
           <w:rFonts w:ascii="Consolas" w:hAnsi="Consolas"/>
           <w:b/>
           <w:noProof/>
+          <w:color w:val="70AD47" w:themeColor="accent6"/>
         </w:rPr>
         <w:t xml:space="preserve">} for the vegetable {type} </w:t>
       </w:r>
@@ -2514,6 +2537,7 @@
           <w:rFonts w:ascii="Consolas" w:hAnsi="Consolas"/>
           <w:b/>
           <w:noProof/>
+          <w:color w:val="70AD47" w:themeColor="accent6"/>
         </w:rPr>
         <w:t xml:space="preserve">is </w:t>
       </w:r>
@@ -2522,6 +2546,7 @@
           <w:rStyle w:val="jlqj4b"/>
           <w:rFonts w:ascii="Consolas" w:hAnsi="Consolas"/>
           <w:b/>
+          <w:color w:val="70AD47" w:themeColor="accent6"/>
           <w:lang w:val="en"/>
         </w:rPr>
         <w:t>not available in the store</w:t>
@@ -2530,6 +2555,7 @@
         <w:rPr>
           <w:rFonts w:ascii="Consolas" w:hAnsi="Consolas"/>
           <w:b/>
+          <w:color w:val="70AD47" w:themeColor="accent6"/>
         </w:rPr>
         <w:t xml:space="preserve">, </w:t>
       </w:r>
@@ -2538,6 +2564,7 @@
           <w:rStyle w:val="jlqj4b"/>
           <w:rFonts w:ascii="Consolas" w:hAnsi="Consolas"/>
           <w:b/>
+          <w:color w:val="70AD47" w:themeColor="accent6"/>
           <w:lang w:val="en"/>
         </w:rPr>
         <w:t>your current bill is ${totalPrice}</w:t>
@@ -2546,6 +2573,7 @@
         <w:rPr>
           <w:rFonts w:ascii="Consolas" w:hAnsi="Consolas"/>
           <w:b/>
+          <w:color w:val="70AD47" w:themeColor="accent6"/>
         </w:rPr>
         <w:t>.</w:t>
       </w:r>
@@ -2554,13 +2582,14 @@
           <w:rFonts w:ascii="Consolas" w:hAnsi="Consolas"/>
           <w:b/>
           <w:noProof/>
+          <w:color w:val="70AD47" w:themeColor="accent6"/>
         </w:rPr>
         <w:t>`</w:t>
       </w:r>
     </w:p>
     <w:p>
       <w:pPr>
-        <w:pStyle w:val="a3"/>
+        <w:pStyle w:val="ListParagraph"/>
         <w:numPr>
           <w:ilvl w:val="2"/>
           <w:numId w:val="10"/>
@@ -2571,33 +2600,29 @@
           <w:rStyle w:val="jlqj4b"/>
           <w:rFonts w:eastAsiaTheme="majorEastAsia" w:cstheme="minorHAnsi"/>
           <w:iCs/>
-          <w:color w:val="000000" w:themeColor="text1"/>
+          <w:color w:val="70AD47" w:themeColor="accent6"/>
         </w:rPr>
       </w:pPr>
       <w:r>
         <w:rPr>
           <w:rFonts w:cstheme="minorHAnsi"/>
           <w:b/>
-        </w:rPr>
-        <w:t>totalPrice</w:t>
-      </w:r>
-      <w:r>
-        <w:rPr>
-          <w:rFonts w:cstheme="minorHAnsi"/>
-          <w:b/>
-        </w:rPr>
-        <w:t xml:space="preserve"> - </w:t>
-      </w:r>
-      <w:r>
-        <w:rPr>
-          <w:rStyle w:val="jlqj4b"/>
+          <w:color w:val="70AD47" w:themeColor="accent6"/>
+        </w:rPr>
+        <w:t xml:space="preserve">totalPrice - </w:t>
+      </w:r>
+      <w:r>
+        <w:rPr>
+          <w:rStyle w:val="jlqj4b"/>
+          <w:color w:val="70AD47" w:themeColor="accent6"/>
           <w:lang w:val="en"/>
         </w:rPr>
         <w:t>is the</w:t>
       </w:r>
       <w:r>
         <w:rPr>
-          <w:rStyle w:val="20"/>
+          <w:rStyle w:val="Heading2Char"/>
+          <w:color w:val="70AD47" w:themeColor="accent6"/>
           <w:lang w:val="en"/>
         </w:rPr>
         <w:t xml:space="preserve"> </w:t>
@@ -2605,6 +2630,7 @@
       <w:r>
         <w:rPr>
           <w:rStyle w:val="jlqj4b"/>
+          <w:color w:val="70AD47" w:themeColor="accent6"/>
           <w:lang w:val="en"/>
         </w:rPr>
         <w:t>total price</w:t>
@@ -2612,6 +2638,7 @@
       <w:r>
         <w:rPr>
           <w:rStyle w:val="jlqj4b"/>
+          <w:color w:val="70AD47" w:themeColor="accent6"/>
           <w:lang w:val="en"/>
         </w:rPr>
         <w:t xml:space="preserve"> </w:t>
@@ -2619,6 +2646,7 @@
       <w:r>
         <w:rPr>
           <w:rStyle w:val="jlqj4b"/>
+          <w:color w:val="70AD47" w:themeColor="accent6"/>
           <w:lang w:val="en"/>
         </w:rPr>
         <w:t>of all</w:t>
@@ -2626,6 +2654,7 @@
       <w:r>
         <w:rPr>
           <w:rStyle w:val="jlqj4b"/>
+          <w:color w:val="70AD47" w:themeColor="accent6"/>
           <w:lang w:val="en"/>
         </w:rPr>
         <w:t xml:space="preserve"> customer's </w:t>
@@ -2634,6 +2663,7 @@
         <w:rPr>
           <w:rStyle w:val="jlqj4b"/>
           <w:b/>
+          <w:color w:val="70AD47" w:themeColor="accent6"/>
           <w:lang w:val="en"/>
         </w:rPr>
         <w:t>purchases</w:t>
@@ -2641,6 +2671,7 @@
       <w:r>
         <w:rPr>
           <w:rStyle w:val="jlqj4b"/>
+          <w:color w:val="70AD47" w:themeColor="accent6"/>
           <w:lang w:val="en"/>
         </w:rPr>
         <w:t xml:space="preserve">, if there are </w:t>
@@ -2649,6 +2680,7 @@
         <w:rPr>
           <w:rStyle w:val="jlqj4b"/>
           <w:b/>
+          <w:color w:val="70AD47" w:themeColor="accent6"/>
           <w:lang w:val="en"/>
         </w:rPr>
         <w:t>no</w:t>
@@ -2656,6 +2688,7 @@
       <w:r>
         <w:rPr>
           <w:rStyle w:val="jlqj4b"/>
+          <w:color w:val="70AD47" w:themeColor="accent6"/>
           <w:lang w:val="en"/>
         </w:rPr>
         <w:t xml:space="preserve"> purchases yet the </w:t>
@@ -2664,6 +2697,7 @@
         <w:rPr>
           <w:rStyle w:val="jlqj4b"/>
           <w:b/>
+          <w:color w:val="70AD47" w:themeColor="accent6"/>
           <w:lang w:val="en"/>
         </w:rPr>
         <w:t>value</w:t>
@@ -2671,6 +2705,7 @@
       <w:r>
         <w:rPr>
           <w:rStyle w:val="jlqj4b"/>
+          <w:color w:val="70AD47" w:themeColor="accent6"/>
           <w:lang w:val="en"/>
         </w:rPr>
         <w:t xml:space="preserve"> should </w:t>
@@ -2679,6 +2714,7 @@
         <w:rPr>
           <w:rStyle w:val="jlqj4b"/>
           <w:b/>
+          <w:color w:val="70AD47" w:themeColor="accent6"/>
           <w:lang w:val="en"/>
         </w:rPr>
         <w:t>be 0</w:t>
@@ -2687,6 +2723,7 @@
         <w:rPr>
           <w:rStyle w:val="jlqj4b"/>
           <w:b/>
+          <w:color w:val="70AD47" w:themeColor="accent6"/>
           <w:lang w:val="bg-BG"/>
         </w:rPr>
         <w:t>.00.</w:t>
@@ -2694,7 +2731,7 @@
     </w:p>
     <w:p>
       <w:pPr>
-        <w:pStyle w:val="a3"/>
+        <w:pStyle w:val="ListParagraph"/>
         <w:spacing w:line="360" w:lineRule="auto"/>
         <w:ind w:left="2160"/>
         <w:jc w:val="both"/>
@@ -2708,7 +2745,7 @@
     </w:p>
     <w:p>
       <w:pPr>
-        <w:pStyle w:val="a3"/>
+        <w:pStyle w:val="ListParagraph"/>
         <w:numPr>
           <w:ilvl w:val="1"/>
           <w:numId w:val="10"/>
@@ -2717,18 +2754,21 @@
         <w:rPr>
           <w:rFonts w:cstheme="minorHAnsi"/>
           <w:b/>
-        </w:rPr>
-      </w:pPr>
-      <w:r>
-        <w:rPr>
-          <w:rStyle w:val="jlqj4b"/>
+          <w:color w:val="70AD47" w:themeColor="accent6"/>
+        </w:rPr>
+      </w:pPr>
+      <w:r>
+        <w:rPr>
+          <w:rStyle w:val="jlqj4b"/>
+          <w:color w:val="70AD47" w:themeColor="accent6"/>
           <w:lang w:val="en"/>
         </w:rPr>
         <w:t>Otherwise,</w:t>
       </w:r>
       <w:r>
         <w:rPr>
-          <w:rStyle w:val="20"/>
+          <w:rStyle w:val="Heading2Char"/>
+          <w:color w:val="70AD47" w:themeColor="accent6"/>
           <w:lang w:val="bg-BG"/>
         </w:rPr>
         <w:t xml:space="preserve"> </w:t>
@@ -2736,6 +2776,7 @@
       <w:r>
         <w:rPr>
           <w:rStyle w:val="jlqj4b"/>
+          <w:color w:val="70AD47" w:themeColor="accent6"/>
           <w:lang w:val="en"/>
         </w:rPr>
         <w:t xml:space="preserve">if the above conditions are not met, </w:t>
@@ -2743,6 +2784,7 @@
       <w:r>
         <w:rPr>
           <w:rStyle w:val="jlqj4b"/>
+          <w:color w:val="70AD47" w:themeColor="accent6"/>
           <w:lang w:val="en"/>
         </w:rPr>
         <w:t xml:space="preserve">you have to </w:t>
@@ -2751,6 +2793,7 @@
         <w:rPr>
           <w:rStyle w:val="jlqj4b"/>
           <w:b/>
+          <w:color w:val="70AD47" w:themeColor="accent6"/>
           <w:lang w:val="en"/>
         </w:rPr>
         <w:t>calculate</w:t>
@@ -2758,6 +2801,7 @@
       <w:r>
         <w:rPr>
           <w:rStyle w:val="jlqj4b"/>
+          <w:color w:val="70AD47" w:themeColor="accent6"/>
           <w:lang w:val="en"/>
         </w:rPr>
         <w:t xml:space="preserve"> the </w:t>
@@ -2766,6 +2810,7 @@
         <w:rPr>
           <w:rStyle w:val="jlqj4b"/>
           <w:b/>
+          <w:color w:val="70AD47" w:themeColor="accent6"/>
           <w:lang w:val="en"/>
         </w:rPr>
         <w:t>price</w:t>
@@ -2773,6 +2818,7 @@
       <w:r>
         <w:rPr>
           <w:rStyle w:val="jlqj4b"/>
+          <w:color w:val="70AD47" w:themeColor="accent6"/>
           <w:lang w:val="en"/>
         </w:rPr>
         <w:t xml:space="preserve"> for the given vegetable by </w:t>
@@ -2781,6 +2827,7 @@
         <w:rPr>
           <w:rStyle w:val="jlqj4b"/>
           <w:b/>
+          <w:color w:val="70AD47" w:themeColor="accent6"/>
           <w:lang w:val="en"/>
         </w:rPr>
         <w:t>multiplying</w:t>
@@ -2788,6 +2835,7 @@
       <w:r>
         <w:rPr>
           <w:rStyle w:val="jlqj4b"/>
+          <w:color w:val="70AD47" w:themeColor="accent6"/>
           <w:lang w:val="en"/>
         </w:rPr>
         <w:t xml:space="preserve"> the price per kilogram for the </w:t>
@@ -2796,6 +2844,7 @@
         <w:rPr>
           <w:rStyle w:val="jlqj4b"/>
           <w:b/>
+          <w:color w:val="70AD47" w:themeColor="accent6"/>
           <w:lang w:val="en"/>
         </w:rPr>
         <w:t>given type</w:t>
@@ -2803,6 +2852,7 @@
       <w:r>
         <w:rPr>
           <w:rStyle w:val="jlqj4b"/>
+          <w:color w:val="70AD47" w:themeColor="accent6"/>
           <w:lang w:val="en"/>
         </w:rPr>
         <w:t xml:space="preserve"> by the </w:t>
@@ -2811,6 +2861,7 @@
         <w:rPr>
           <w:rStyle w:val="jlqj4b"/>
           <w:b/>
+          <w:color w:val="70AD47" w:themeColor="accent6"/>
           <w:lang w:val="en"/>
         </w:rPr>
         <w:t>quantity</w:t>
@@ -2818,23 +2869,21 @@
       <w:r>
         <w:rPr>
           <w:rStyle w:val="jlqj4b"/>
-          <w:lang w:val="en"/>
-        </w:rPr>
-        <w:t xml:space="preserve"> desired by </w:t>
-      </w:r>
-      <w:r>
-        <w:rPr>
-          <w:rStyle w:val="jlqj4b"/>
-          <w:lang w:val="en"/>
-        </w:rPr>
-        <w:t>the customer.</w:t>
-      </w:r>
-      <w:r>
+          <w:color w:val="70AD47" w:themeColor="accent6"/>
+          <w:lang w:val="en"/>
+        </w:rPr>
+        <w:t xml:space="preserve"> desired by the customer.</w:t>
+      </w:r>
+      <w:r>
+        <w:rPr>
+          <w:color w:val="70AD47" w:themeColor="accent6"/>
+        </w:rPr>
         <w:t xml:space="preserve"> </w:t>
       </w:r>
       <w:r>
         <w:rPr>
           <w:rStyle w:val="jlqj4b"/>
+          <w:color w:val="70AD47" w:themeColor="accent6"/>
           <w:lang w:val="en"/>
         </w:rPr>
         <w:t xml:space="preserve">Then reduce the quantity recorded in the </w:t>
@@ -2844,6 +2893,7 @@
           <w:rStyle w:val="jlqj4b"/>
           <w:rFonts w:ascii="Consolas" w:hAnsi="Consolas"/>
           <w:b/>
+          <w:color w:val="70AD47" w:themeColor="accent6"/>
           <w:lang w:val="en"/>
         </w:rPr>
         <w:t>available</w:t>
@@ -2853,6 +2903,7 @@
           <w:rStyle w:val="jlqj4b"/>
           <w:rFonts w:ascii="Consolas" w:hAnsi="Consolas"/>
           <w:b/>
+          <w:color w:val="70AD47" w:themeColor="accent6"/>
         </w:rPr>
         <w:t>P</w:t>
       </w:r>
@@ -2861,6 +2912,7 @@
           <w:rStyle w:val="jlqj4b"/>
           <w:rFonts w:ascii="Consolas" w:hAnsi="Consolas"/>
           <w:b/>
+          <w:color w:val="70AD47" w:themeColor="accent6"/>
           <w:lang w:val="en"/>
         </w:rPr>
         <w:t>roducts</w:t>
@@ -2868,6 +2920,7 @@
       <w:r>
         <w:rPr>
           <w:rStyle w:val="jlqj4b"/>
+          <w:color w:val="70AD47" w:themeColor="accent6"/>
           <w:lang w:val="en"/>
         </w:rPr>
         <w:t xml:space="preserve"> array</w:t>
@@ -2875,6 +2928,7 @@
       <w:r>
         <w:rPr>
           <w:rStyle w:val="jlqj4b"/>
+          <w:color w:val="70AD47" w:themeColor="accent6"/>
           <w:lang w:val="bg-BG"/>
         </w:rPr>
         <w:t>.</w:t>
@@ -2882,7 +2936,7 @@
     </w:p>
     <w:p>
       <w:pPr>
-        <w:pStyle w:val="a3"/>
+        <w:pStyle w:val="ListParagraph"/>
         <w:numPr>
           <w:ilvl w:val="1"/>
           <w:numId w:val="10"/>
@@ -2892,12 +2946,14 @@
           <w:rStyle w:val="jlqj4b"/>
           <w:rFonts w:cstheme="minorHAnsi"/>
           <w:b/>
-        </w:rPr>
-      </w:pPr>
-      <w:r>
-        <w:rPr>
-          <w:rStyle w:val="jlqj4b"/>
-          <w:b/>
+          <w:color w:val="70AD47" w:themeColor="accent6"/>
+        </w:rPr>
+      </w:pPr>
+      <w:r>
+        <w:rPr>
+          <w:rStyle w:val="jlqj4b"/>
+          <w:b/>
+          <w:color w:val="70AD47" w:themeColor="accent6"/>
           <w:lang w:val="en"/>
         </w:rPr>
         <w:t>Note:</w:t>
@@ -2905,6 +2961,7 @@
       <w:r>
         <w:rPr>
           <w:rStyle w:val="jlqj4b"/>
+          <w:color w:val="70AD47" w:themeColor="accent6"/>
           <w:lang w:val="en"/>
         </w:rPr>
         <w:t xml:space="preserve"> </w:t>
@@ -2913,6 +2970,7 @@
         <w:rPr>
           <w:rStyle w:val="jlqj4b"/>
           <w:b/>
+          <w:color w:val="70AD47" w:themeColor="accent6"/>
           <w:lang w:val="en"/>
         </w:rPr>
         <w:t>Add</w:t>
@@ -2920,6 +2978,7 @@
       <w:r>
         <w:rPr>
           <w:rStyle w:val="jlqj4b"/>
+          <w:color w:val="70AD47" w:themeColor="accent6"/>
           <w:lang w:val="en"/>
         </w:rPr>
         <w:t xml:space="preserve"> a </w:t>
@@ -2928,6 +2987,7 @@
         <w:rPr>
           <w:rStyle w:val="jlqj4b"/>
           <w:b/>
+          <w:color w:val="70AD47" w:themeColor="accent6"/>
           <w:lang w:val="en"/>
         </w:rPr>
         <w:t>variable</w:t>
@@ -2935,6 +2995,7 @@
       <w:r>
         <w:rPr>
           <w:rStyle w:val="jlqj4b"/>
+          <w:color w:val="70AD47" w:themeColor="accent6"/>
           <w:lang w:val="en"/>
         </w:rPr>
         <w:t xml:space="preserve"> that will calculate the </w:t>
@@ -2943,6 +3004,7 @@
         <w:rPr>
           <w:rStyle w:val="jlqj4b"/>
           <w:b/>
+          <w:color w:val="70AD47" w:themeColor="accent6"/>
           <w:lang w:val="en"/>
         </w:rPr>
         <w:t>total price</w:t>
@@ -2950,6 +3012,7 @@
       <w:r>
         <w:rPr>
           <w:rStyle w:val="jlqj4b"/>
+          <w:color w:val="70AD47" w:themeColor="accent6"/>
           <w:lang w:val="en"/>
         </w:rPr>
         <w:t xml:space="preserve"> obtained from the individual prices of </w:t>
@@ -2958,6 +3021,7 @@
         <w:rPr>
           <w:rStyle w:val="jlqj4b"/>
           <w:b/>
+          <w:color w:val="70AD47" w:themeColor="accent6"/>
           <w:lang w:val="en"/>
         </w:rPr>
         <w:t xml:space="preserve">each </w:t>
@@ -2965,6 +3029,7 @@
       <w:r>
         <w:rPr>
           <w:rStyle w:val="jlqj4b"/>
+          <w:color w:val="70AD47" w:themeColor="accent6"/>
           <w:lang w:val="en"/>
         </w:rPr>
         <w:t>vegetable in the array.</w:t>
@@ -2972,19 +3037,20 @@
     </w:p>
     <w:p>
       <w:pPr>
-        <w:pStyle w:val="a3"/>
+        <w:pStyle w:val="ListParagraph"/>
         <w:spacing w:line="360" w:lineRule="auto"/>
         <w:ind w:left="1440"/>
         <w:rPr>
           <w:rStyle w:val="jlqj4b"/>
           <w:rFonts w:cstheme="minorHAnsi"/>
           <w:b/>
+          <w:color w:val="70AD47" w:themeColor="accent6"/>
         </w:rPr>
       </w:pPr>
     </w:p>
     <w:p>
       <w:pPr>
-        <w:pStyle w:val="a3"/>
+        <w:pStyle w:val="ListParagraph"/>
         <w:numPr>
           <w:ilvl w:val="0"/>
           <w:numId w:val="10"/>
@@ -2994,18 +3060,21 @@
           <w:rStyle w:val="jlqj4b"/>
           <w:rFonts w:cstheme="minorHAnsi"/>
           <w:b/>
-        </w:rPr>
-      </w:pPr>
-      <w:r>
-        <w:rPr>
-          <w:rStyle w:val="jlqj4b"/>
+          <w:color w:val="70AD47" w:themeColor="accent6"/>
+        </w:rPr>
+      </w:pPr>
+      <w:r>
+        <w:rPr>
+          <w:rStyle w:val="jlqj4b"/>
+          <w:color w:val="70AD47" w:themeColor="accent6"/>
           <w:lang w:val="en"/>
         </w:rPr>
         <w:t>Finally,</w:t>
       </w:r>
       <w:r>
         <w:rPr>
-          <w:rStyle w:val="20"/>
+          <w:rStyle w:val="Heading2Char"/>
+          <w:color w:val="70AD47" w:themeColor="accent6"/>
           <w:lang w:val="en"/>
         </w:rPr>
         <w:t xml:space="preserve"> </w:t>
@@ -3013,6 +3082,7 @@
       <w:r>
         <w:rPr>
           <w:rStyle w:val="jlqj4b"/>
+          <w:color w:val="70AD47" w:themeColor="accent6"/>
           <w:lang w:val="en"/>
         </w:rPr>
         <w:t xml:space="preserve">you need to </w:t>
@@ -3021,6 +3091,7 @@
         <w:rPr>
           <w:rStyle w:val="jlqj4b"/>
           <w:b/>
+          <w:color w:val="70AD47" w:themeColor="accent6"/>
           <w:lang w:val="en"/>
         </w:rPr>
         <w:t>return</w:t>
@@ -3028,6 +3099,7 @@
       <w:r>
         <w:rPr>
           <w:rStyle w:val="jlqj4b"/>
+          <w:color w:val="70AD47" w:themeColor="accent6"/>
           <w:lang w:val="en"/>
         </w:rPr>
         <w:t xml:space="preserve"> the string in the following format</w:t>
@@ -3035,13 +3107,14 @@
       <w:r>
         <w:rPr>
           <w:rStyle w:val="jlqj4b"/>
+          <w:color w:val="70AD47" w:themeColor="accent6"/>
         </w:rPr>
         <w:t>:</w:t>
       </w:r>
     </w:p>
     <w:p>
       <w:pPr>
-        <w:pStyle w:val="a3"/>
+        <w:pStyle w:val="ListParagraph"/>
         <w:spacing w:line="360" w:lineRule="auto"/>
         <w:ind w:left="1416"/>
         <w:jc w:val="both"/>
@@ -3050,7 +3123,7 @@
           <w:rFonts w:ascii="Consolas" w:eastAsiaTheme="majorEastAsia" w:hAnsi="Consolas" w:cstheme="majorBidi"/>
           <w:b/>
           <w:iCs/>
-          <w:color w:val="000000" w:themeColor="text1"/>
+          <w:color w:val="70AD47" w:themeColor="accent6"/>
         </w:rPr>
       </w:pPr>
       <w:r>
@@ -3058,6 +3131,7 @@
           <w:rFonts w:ascii="Consolas" w:hAnsi="Consolas"/>
           <w:b/>
           <w:noProof/>
+          <w:color w:val="70AD47" w:themeColor="accent6"/>
         </w:rPr>
         <w:t>`</w:t>
       </w:r>
@@ -3066,39 +3140,24 @@
           <w:rStyle w:val="jlqj4b"/>
           <w:rFonts w:ascii="Consolas" w:hAnsi="Consolas"/>
           <w:b/>
-          <w:lang w:val="en"/>
-        </w:rPr>
-        <w:t>Great choice!</w:t>
-      </w:r>
-      <w:r>
-        <w:rPr>
-          <w:rStyle w:val="jlqj4b"/>
-          <w:rFonts w:ascii="Consolas" w:hAnsi="Consolas"/>
-          <w:b/>
-          <w:lang w:val="en"/>
+          <w:color w:val="70AD47" w:themeColor="accent6"/>
+          <w:lang w:val="en"/>
+        </w:rPr>
+        <w:t>Great choice! You must pay the following amount</w:t>
+      </w:r>
+      <w:r>
+        <w:rPr>
+          <w:rFonts w:ascii="Consolas" w:hAnsi="Consolas"/>
+          <w:b/>
+          <w:color w:val="70AD47" w:themeColor="accent6"/>
         </w:rPr>
         <w:t xml:space="preserve"> </w:t>
       </w:r>
       <w:r>
         <w:rPr>
-          <w:rStyle w:val="jlqj4b"/>
-          <w:rFonts w:ascii="Consolas" w:hAnsi="Consolas"/>
-          <w:b/>
-          <w:lang w:val="en"/>
-        </w:rPr>
-        <w:t>You must pay the following amount</w:t>
-      </w:r>
-      <w:r>
-        <w:rPr>
-          <w:rFonts w:ascii="Consolas" w:hAnsi="Consolas"/>
-          <w:b/>
-        </w:rPr>
-        <w:t xml:space="preserve"> </w:t>
-      </w:r>
-      <w:r>
-        <w:rPr>
-          <w:rFonts w:ascii="Consolas" w:hAnsi="Consolas"/>
-          <w:b/>
+          <w:rFonts w:ascii="Consolas" w:hAnsi="Consolas"/>
+          <w:b/>
+          <w:color w:val="70AD47" w:themeColor="accent6"/>
         </w:rPr>
         <w:t>$</w:t>
       </w:r>
@@ -3106,6 +3165,7 @@
         <w:rPr>
           <w:rFonts w:ascii="Consolas" w:hAnsi="Consolas"/>
           <w:b/>
+          <w:color w:val="70AD47" w:themeColor="accent6"/>
         </w:rPr>
         <w:t>{</w:t>
       </w:r>
@@ -3113,6 +3173,7 @@
         <w:rPr>
           <w:rFonts w:ascii="Consolas" w:hAnsi="Consolas"/>
           <w:b/>
+          <w:color w:val="70AD47" w:themeColor="accent6"/>
         </w:rPr>
         <w:t>totalPrice</w:t>
       </w:r>
@@ -3120,38 +3181,33 @@
         <w:rPr>
           <w:rFonts w:ascii="Consolas" w:hAnsi="Consolas"/>
           <w:b/>
-        </w:rPr>
-        <w:t>}</w:t>
-      </w:r>
-      <w:proofErr w:type="gramStart"/>
-      <w:r>
-        <w:rPr>
-          <w:rFonts w:ascii="Consolas" w:hAnsi="Consolas"/>
-          <w:b/>
-        </w:rPr>
-        <w:t>.</w:t>
+          <w:color w:val="70AD47" w:themeColor="accent6"/>
+        </w:rPr>
+        <w:t>}.</w:t>
       </w:r>
       <w:r>
         <w:rPr>
           <w:rFonts w:ascii="Consolas" w:hAnsi="Consolas"/>
           <w:b/>
           <w:noProof/>
+          <w:color w:val="70AD47" w:themeColor="accent6"/>
         </w:rPr>
         <w:t>`</w:t>
       </w:r>
-      <w:proofErr w:type="gramEnd"/>
     </w:p>
     <w:p>
       <w:pPr>
         <w:spacing w:line="360" w:lineRule="auto"/>
         <w:rPr>
           <w:rStyle w:val="jlqj4b"/>
-        </w:rPr>
-      </w:pPr>
-      <w:r>
-        <w:rPr>
-          <w:rStyle w:val="jlqj4b"/>
-          <w:b/>
+          <w:color w:val="70AD47" w:themeColor="accent6"/>
+        </w:rPr>
+      </w:pPr>
+      <w:r>
+        <w:rPr>
+          <w:rStyle w:val="jlqj4b"/>
+          <w:b/>
+          <w:color w:val="70AD47" w:themeColor="accent6"/>
           <w:lang w:val="en"/>
         </w:rPr>
         <w:t xml:space="preserve">             </w:t>
@@ -3160,19 +3216,22 @@
         <w:rPr>
           <w:rStyle w:val="jlqj4b"/>
           <w:b/>
+          <w:color w:val="70AD47" w:themeColor="accent6"/>
           <w:lang w:val="en"/>
         </w:rPr>
         <w:t>Note:</w:t>
       </w:r>
       <w:r>
         <w:rPr>
-          <w:rStyle w:val="20"/>
+          <w:rStyle w:val="Heading2Char"/>
+          <w:color w:val="70AD47" w:themeColor="accent6"/>
           <w:lang w:val="en"/>
         </w:rPr>
         <w:t xml:space="preserve"> </w:t>
       </w:r>
       <w:r>
         <w:rPr>
+          <w:color w:val="70AD47" w:themeColor="accent6"/>
           <w:lang w:val="en-US"/>
         </w:rPr>
         <w:t xml:space="preserve">The </w:t>
@@ -3181,6 +3240,7 @@
         <w:rPr>
           <w:rFonts w:ascii="Consolas" w:hAnsi="Consolas"/>
           <w:b/>
+          <w:color w:val="70AD47" w:themeColor="accent6"/>
         </w:rPr>
         <w:t>total</w:t>
       </w:r>
@@ -3188,6 +3248,7 @@
         <w:rPr>
           <w:rFonts w:ascii="Consolas" w:hAnsi="Consolas"/>
           <w:b/>
+          <w:color w:val="70AD47" w:themeColor="accent6"/>
           <w:lang w:val="en-US"/>
         </w:rPr>
         <w:t>Price</w:t>
@@ -3195,6 +3256,7 @@
       <w:r>
         <w:rPr>
           <w:rStyle w:val="jlqj4b"/>
+          <w:color w:val="70AD47" w:themeColor="accent6"/>
           <w:lang w:val="en"/>
         </w:rPr>
         <w:t xml:space="preserve"> must be rounded to the second decimal point</w:t>
@@ -3202,21 +3264,16 @@
       <w:r>
         <w:rPr>
           <w:rStyle w:val="jlqj4b"/>
-          <w:lang w:val="en"/>
-        </w:rPr>
-        <w:t xml:space="preserve"> </w:t>
-      </w:r>
-      <w:r>
-        <w:rPr>
-          <w:rStyle w:val="jlqj4b"/>
-          <w:lang w:val="en"/>
-        </w:rPr>
-        <w:t xml:space="preserve">and </w:t>
-      </w:r>
-      <w:r>
-        <w:rPr>
-          <w:rStyle w:val="jlqj4b"/>
-          <w:b/>
+          <w:color w:val="70AD47" w:themeColor="accent6"/>
+          <w:lang w:val="en"/>
+        </w:rPr>
+        <w:t xml:space="preserve"> and </w:t>
+      </w:r>
+      <w:r>
+        <w:rPr>
+          <w:rStyle w:val="jlqj4b"/>
+          <w:b/>
+          <w:color w:val="70AD47" w:themeColor="accent6"/>
           <w:lang w:val="en"/>
         </w:rPr>
         <w:t>before</w:t>
@@ -3224,6 +3281,7 @@
       <w:r>
         <w:rPr>
           <w:rStyle w:val="jlqj4b"/>
+          <w:color w:val="70AD47" w:themeColor="accent6"/>
           <w:lang w:val="en"/>
         </w:rPr>
         <w:t xml:space="preserve"> the </w:t>
@@ -3232,6 +3290,7 @@
         <w:rPr>
           <w:rStyle w:val="jlqj4b"/>
           <w:b/>
+          <w:color w:val="70AD47" w:themeColor="accent6"/>
           <w:lang w:val="en"/>
         </w:rPr>
         <w:t>price</w:t>
@@ -3239,6 +3298,7 @@
       <w:r>
         <w:rPr>
           <w:rStyle w:val="jlqj4b"/>
+          <w:color w:val="70AD47" w:themeColor="accent6"/>
           <w:lang w:val="en"/>
         </w:rPr>
         <w:t xml:space="preserve"> must have a </w:t>
@@ -3247,6 +3307,7 @@
         <w:rPr>
           <w:rStyle w:val="jlqj4b"/>
           <w:b/>
+          <w:color w:val="70AD47" w:themeColor="accent6"/>
           <w:lang w:val="en"/>
         </w:rPr>
         <w:t>dollar sign</w:t>
@@ -3254,6 +3315,7 @@
       <w:r>
         <w:rPr>
           <w:rStyle w:val="jlqj4b"/>
+          <w:color w:val="70AD47" w:themeColor="accent6"/>
           <w:lang w:val="en"/>
         </w:rPr>
         <w:t xml:space="preserve"> (</w:t>
@@ -3262,12 +3324,14 @@
         <w:rPr>
           <w:rFonts w:ascii="Consolas" w:hAnsi="Consolas"/>
           <w:b/>
+          <w:color w:val="70AD47" w:themeColor="accent6"/>
         </w:rPr>
         <w:t>$</w:t>
       </w:r>
       <w:r>
         <w:rPr>
           <w:rStyle w:val="jlqj4b"/>
+          <w:color w:val="70AD47" w:themeColor="accent6"/>
           <w:lang w:val="en"/>
         </w:rPr>
         <w:t>).</w:t>
@@ -3275,7 +3339,7 @@
     </w:p>
     <w:p>
       <w:pPr>
-        <w:pStyle w:val="3"/>
+        <w:pStyle w:val="Heading3"/>
         <w:spacing w:line="360" w:lineRule="auto"/>
         <w:rPr>
           <w:rFonts w:ascii="Calibri" w:eastAsia="Calibri" w:hAnsi="Calibri" w:cs="Calibri"/>
@@ -3285,7 +3349,6 @@
           <w:szCs w:val="28"/>
         </w:rPr>
       </w:pPr>
-      <w:proofErr w:type="gramStart"/>
       <w:r>
         <w:rPr>
           <w:rFonts w:ascii="Calibri" w:eastAsia="Calibri" w:hAnsi="Calibri" w:cs="Calibri"/>
@@ -3298,7 +3361,6 @@
         <w:lastRenderedPageBreak/>
         <w:t>rottingVegetable</w:t>
       </w:r>
-      <w:proofErr w:type="gramEnd"/>
       <w:r>
         <w:rPr>
           <w:rFonts w:ascii="Calibri" w:eastAsia="Calibri" w:hAnsi="Calibri" w:cs="Calibri"/>
@@ -3401,7 +3463,7 @@
     </w:p>
     <w:p>
       <w:pPr>
-        <w:pStyle w:val="a3"/>
+        <w:pStyle w:val="ListParagraph"/>
         <w:numPr>
           <w:ilvl w:val="0"/>
           <w:numId w:val="12"/>
@@ -3424,7 +3486,7 @@
     </w:p>
     <w:p>
       <w:pPr>
-        <w:pStyle w:val="a3"/>
+        <w:pStyle w:val="ListParagraph"/>
         <w:numPr>
           <w:ilvl w:val="0"/>
           <w:numId w:val="12"/>
@@ -3455,7 +3517,7 @@
     </w:p>
     <w:p>
       <w:pPr>
-        <w:pStyle w:val="a3"/>
+        <w:pStyle w:val="ListParagraph"/>
         <w:numPr>
           <w:ilvl w:val="0"/>
           <w:numId w:val="13"/>
@@ -3464,11 +3526,13 @@
         <w:rPr>
           <w:rFonts w:ascii="Consolas" w:hAnsi="Consolas"/>
           <w:b/>
-        </w:rPr>
-      </w:pPr>
-      <w:r>
-        <w:rPr>
-          <w:rStyle w:val="jlqj4b"/>
+          <w:color w:val="70AD47" w:themeColor="accent6"/>
+        </w:rPr>
+      </w:pPr>
+      <w:r>
+        <w:rPr>
+          <w:rStyle w:val="jlqj4b"/>
+          <w:color w:val="70AD47" w:themeColor="accent6"/>
           <w:lang w:val="en"/>
         </w:rPr>
         <w:t xml:space="preserve">If the submitted </w:t>
@@ -3477,6 +3541,7 @@
         <w:rPr>
           <w:rStyle w:val="jlqj4b"/>
           <w:b/>
+          <w:color w:val="70AD47" w:themeColor="accent6"/>
           <w:lang w:val="en"/>
         </w:rPr>
         <w:t>type</w:t>
@@ -3484,6 +3549,7 @@
       <w:r>
         <w:rPr>
           <w:rStyle w:val="jlqj4b"/>
+          <w:color w:val="70AD47" w:themeColor="accent6"/>
           <w:lang w:val="en"/>
         </w:rPr>
         <w:t xml:space="preserve"> is not present in the </w:t>
@@ -3493,6 +3559,7 @@
           <w:rStyle w:val="jlqj4b"/>
           <w:rFonts w:ascii="Consolas" w:hAnsi="Consolas"/>
           <w:b/>
+          <w:color w:val="70AD47" w:themeColor="accent6"/>
           <w:lang w:val="en"/>
         </w:rPr>
         <w:t>available</w:t>
@@ -3502,6 +3569,7 @@
           <w:rStyle w:val="jlqj4b"/>
           <w:rFonts w:ascii="Consolas" w:hAnsi="Consolas"/>
           <w:b/>
+          <w:color w:val="70AD47" w:themeColor="accent6"/>
         </w:rPr>
         <w:t>P</w:t>
       </w:r>
@@ -3510,6 +3578,7 @@
           <w:rStyle w:val="jlqj4b"/>
           <w:rFonts w:ascii="Consolas" w:hAnsi="Consolas"/>
           <w:b/>
+          <w:color w:val="70AD47" w:themeColor="accent6"/>
           <w:lang w:val="en"/>
         </w:rPr>
         <w:t>roducts</w:t>
@@ -3518,6 +3587,7 @@
         <w:rPr>
           <w:rStyle w:val="jlqj4b"/>
           <w:rFonts w:cstheme="minorHAnsi"/>
+          <w:color w:val="70AD47" w:themeColor="accent6"/>
           <w:lang w:val="en"/>
         </w:rPr>
         <w:t xml:space="preserve"> array,</w:t>
@@ -3526,29 +3596,33 @@
         <w:rPr>
           <w:rFonts w:eastAsiaTheme="majorEastAsia" w:cstheme="majorBidi"/>
           <w:iCs/>
-          <w:color w:val="000000" w:themeColor="text1"/>
+          <w:color w:val="70AD47" w:themeColor="accent6"/>
         </w:rPr>
         <w:t xml:space="preserve"> an error</w:t>
       </w:r>
       <w:r>
-        <w:t xml:space="preserve"> </w:t>
-      </w:r>
-      <w:r>
-        <w:t xml:space="preserve">with the following message should be </w:t>
-      </w:r>
-      <w:r>
-        <w:rPr>
-          <w:b/>
+        <w:rPr>
+          <w:color w:val="70AD47" w:themeColor="accent6"/>
+        </w:rPr>
+        <w:t xml:space="preserve"> with the following message should be </w:t>
+      </w:r>
+      <w:r>
+        <w:rPr>
+          <w:b/>
+          <w:color w:val="70AD47" w:themeColor="accent6"/>
         </w:rPr>
         <w:t>thrown</w:t>
       </w:r>
       <w:r>
+        <w:rPr>
+          <w:color w:val="70AD47" w:themeColor="accent6"/>
+        </w:rPr>
         <w:t>:</w:t>
       </w:r>
     </w:p>
     <w:p>
       <w:pPr>
-        <w:pStyle w:val="a3"/>
+        <w:pStyle w:val="ListParagraph"/>
         <w:spacing w:line="360" w:lineRule="auto"/>
         <w:ind w:left="1416"/>
         <w:jc w:val="both"/>
@@ -3556,6 +3630,7 @@
           <w:rFonts w:ascii="Consolas" w:hAnsi="Consolas"/>
           <w:b/>
           <w:noProof/>
+          <w:color w:val="70AD47" w:themeColor="accent6"/>
         </w:rPr>
       </w:pPr>
       <w:r>
@@ -3563,63 +3638,41 @@
           <w:rFonts w:ascii="Consolas" w:hAnsi="Consolas"/>
           <w:b/>
           <w:noProof/>
-        </w:rPr>
-        <w:t xml:space="preserve">  `</w:t>
+          <w:color w:val="70AD47" w:themeColor="accent6"/>
+        </w:rPr>
+        <w:t xml:space="preserve">  `{type} is </w:t>
+      </w:r>
+      <w:r>
+        <w:rPr>
+          <w:rStyle w:val="jlqj4b"/>
+          <w:rFonts w:ascii="Consolas" w:hAnsi="Consolas"/>
+          <w:b/>
+          <w:color w:val="70AD47" w:themeColor="accent6"/>
+          <w:lang w:val="en"/>
+        </w:rPr>
+        <w:t>not available in the store</w:t>
+      </w:r>
+      <w:r>
+        <w:rPr>
+          <w:rFonts w:ascii="Consolas" w:hAnsi="Consolas"/>
+          <w:b/>
+          <w:color w:val="70AD47" w:themeColor="accent6"/>
+        </w:rPr>
+        <w:t>.</w:t>
       </w:r>
       <w:r>
         <w:rPr>
           <w:rFonts w:ascii="Consolas" w:hAnsi="Consolas"/>
           <w:b/>
           <w:noProof/>
-        </w:rPr>
-        <w:t>{type}</w:t>
-      </w:r>
-      <w:r>
-        <w:rPr>
-          <w:rFonts w:ascii="Consolas" w:hAnsi="Consolas"/>
-          <w:b/>
-          <w:noProof/>
-        </w:rPr>
-        <w:t xml:space="preserve"> </w:t>
-      </w:r>
-      <w:r>
-        <w:rPr>
-          <w:rFonts w:ascii="Consolas" w:hAnsi="Consolas"/>
-          <w:b/>
-          <w:noProof/>
-        </w:rPr>
-        <w:t xml:space="preserve">is </w:t>
-      </w:r>
-      <w:r>
-        <w:rPr>
-          <w:rStyle w:val="jlqj4b"/>
-          <w:rFonts w:ascii="Consolas" w:hAnsi="Consolas"/>
-          <w:b/>
-          <w:lang w:val="en"/>
-        </w:rPr>
-        <w:t>not available in the store</w:t>
-      </w:r>
-      <w:proofErr w:type="gramStart"/>
-      <w:r>
-        <w:rPr>
-          <w:rFonts w:ascii="Consolas" w:hAnsi="Consolas"/>
-          <w:b/>
-        </w:rPr>
-        <w:t>.</w:t>
-      </w:r>
-      <w:r>
-        <w:rPr>
-          <w:rFonts w:ascii="Consolas" w:hAnsi="Consolas"/>
-          <w:b/>
-          <w:noProof/>
+          <w:color w:val="70AD47" w:themeColor="accent6"/>
         </w:rPr>
         <w:t>`</w:t>
       </w:r>
-      <w:proofErr w:type="gramEnd"/>
     </w:p>
     <w:p>
       <w:pPr>
-        <w:pStyle w:val="a3"/>
+        <w:pStyle w:val="ListParagraph"/>
         <w:numPr>
           <w:ilvl w:val="0"/>
           <w:numId w:val="13"/>
@@ -3631,11 +3684,13 @@
           <w:rFonts w:ascii="Consolas" w:hAnsi="Consolas"/>
           <w:b/>
           <w:noProof/>
-        </w:rPr>
-      </w:pPr>
-      <w:r>
-        <w:rPr>
-          <w:rStyle w:val="jlqj4b"/>
+          <w:color w:val="70AD47" w:themeColor="accent6"/>
+        </w:rPr>
+      </w:pPr>
+      <w:r>
+        <w:rPr>
+          <w:rStyle w:val="jlqj4b"/>
+          <w:color w:val="70AD47" w:themeColor="accent6"/>
           <w:lang w:val="en"/>
         </w:rPr>
         <w:t xml:space="preserve">If the submitted </w:t>
@@ -3644,6 +3699,7 @@
         <w:rPr>
           <w:rStyle w:val="jlqj4b"/>
           <w:b/>
+          <w:color w:val="70AD47" w:themeColor="accent6"/>
         </w:rPr>
         <w:t xml:space="preserve">quantity is </w:t>
       </w:r>
@@ -3651,6 +3707,7 @@
         <w:rPr>
           <w:rStyle w:val="jlqj4b"/>
           <w:b/>
+          <w:color w:val="70AD47" w:themeColor="accent6"/>
           <w:lang w:val="en"/>
         </w:rPr>
         <w:t>greater</w:t>
@@ -3658,6 +3715,7 @@
       <w:r>
         <w:rPr>
           <w:rStyle w:val="jlqj4b"/>
+          <w:color w:val="70AD47" w:themeColor="accent6"/>
           <w:lang w:val="en"/>
         </w:rPr>
         <w:t xml:space="preserve"> than the quantity recorded in the </w:t>
@@ -3667,6 +3725,7 @@
           <w:rStyle w:val="jlqj4b"/>
           <w:rFonts w:ascii="Consolas" w:hAnsi="Consolas"/>
           <w:b/>
+          <w:color w:val="70AD47" w:themeColor="accent6"/>
           <w:lang w:val="en"/>
         </w:rPr>
         <w:t>available</w:t>
@@ -3676,6 +3735,7 @@
           <w:rStyle w:val="jlqj4b"/>
           <w:rFonts w:ascii="Consolas" w:hAnsi="Consolas"/>
           <w:b/>
+          <w:color w:val="70AD47" w:themeColor="accent6"/>
         </w:rPr>
         <w:t>P</w:t>
       </w:r>
@@ -3684,6 +3744,7 @@
           <w:rStyle w:val="jlqj4b"/>
           <w:rFonts w:ascii="Consolas" w:hAnsi="Consolas"/>
           <w:b/>
+          <w:color w:val="70AD47" w:themeColor="accent6"/>
           <w:lang w:val="en"/>
         </w:rPr>
         <w:t>roducts</w:t>
@@ -3691,13 +3752,15 @@
       <w:r>
         <w:rPr>
           <w:rStyle w:val="jlqj4b"/>
+          <w:color w:val="70AD47" w:themeColor="accent6"/>
           <w:lang w:val="en"/>
         </w:rPr>
         <w:t xml:space="preserve"> array,</w:t>
       </w:r>
       <w:r>
         <w:rPr>
-          <w:rStyle w:val="20"/>
+          <w:rStyle w:val="Heading2Char"/>
+          <w:color w:val="70AD47" w:themeColor="accent6"/>
           <w:sz w:val="22"/>
           <w:szCs w:val="22"/>
           <w:lang w:val="en"/>
@@ -3707,6 +3770,7 @@
       <w:r>
         <w:rPr>
           <w:rStyle w:val="jlqj4b"/>
+          <w:color w:val="70AD47" w:themeColor="accent6"/>
           <w:lang w:val="en"/>
         </w:rPr>
         <w:t xml:space="preserve">then the </w:t>
@@ -3715,6 +3779,7 @@
         <w:rPr>
           <w:rStyle w:val="jlqj4b"/>
           <w:b/>
+          <w:color w:val="70AD47" w:themeColor="accent6"/>
           <w:lang w:val="en"/>
         </w:rPr>
         <w:t>value</w:t>
@@ -3722,6 +3787,7 @@
       <w:r>
         <w:rPr>
           <w:rStyle w:val="jlqj4b"/>
+          <w:color w:val="70AD47" w:themeColor="accent6"/>
           <w:lang w:val="en"/>
         </w:rPr>
         <w:t xml:space="preserve"> of the quantity in the array becomes </w:t>
@@ -3730,6 +3796,7 @@
         <w:rPr>
           <w:rStyle w:val="jlqj4b"/>
           <w:b/>
+          <w:color w:val="70AD47" w:themeColor="accent6"/>
           <w:lang w:val="en"/>
         </w:rPr>
         <w:t>zero</w:t>
@@ -3738,6 +3805,7 @@
         <w:rPr>
           <w:rStyle w:val="jlqj4b"/>
           <w:b/>
+          <w:color w:val="70AD47" w:themeColor="accent6"/>
           <w:lang w:val="en"/>
         </w:rPr>
         <w:t xml:space="preserve">, </w:t>
@@ -3745,6 +3813,7 @@
       <w:r>
         <w:rPr>
           <w:rStyle w:val="jlqj4b"/>
+          <w:color w:val="70AD47" w:themeColor="accent6"/>
           <w:lang w:val="en"/>
         </w:rPr>
         <w:t>and</w:t>
@@ -3753,6 +3822,7 @@
         <w:rPr>
           <w:rStyle w:val="jlqj4b"/>
           <w:b/>
+          <w:color w:val="70AD47" w:themeColor="accent6"/>
           <w:lang w:val="en"/>
         </w:rPr>
         <w:t xml:space="preserve"> return </w:t>
@@ -3760,6 +3830,7 @@
       <w:r>
         <w:rPr>
           <w:rStyle w:val="jlqj4b"/>
+          <w:color w:val="70AD47" w:themeColor="accent6"/>
           <w:lang w:val="en"/>
         </w:rPr>
         <w:t>the</w:t>
@@ -3768,6 +3839,7 @@
         <w:rPr>
           <w:rStyle w:val="jlqj4b"/>
           <w:b/>
+          <w:color w:val="70AD47" w:themeColor="accent6"/>
           <w:lang w:val="en"/>
         </w:rPr>
         <w:t xml:space="preserve"> following string:</w:t>
@@ -3775,7 +3847,7 @@
     </w:p>
     <w:p>
       <w:pPr>
-        <w:pStyle w:val="a3"/>
+        <w:pStyle w:val="ListParagraph"/>
         <w:spacing w:line="360" w:lineRule="auto"/>
         <w:ind w:left="1416"/>
         <w:jc w:val="both"/>
@@ -3784,6 +3856,7 @@
           <w:rFonts w:ascii="Consolas" w:hAnsi="Consolas"/>
           <w:b/>
           <w:noProof/>
+          <w:color w:val="70AD47" w:themeColor="accent6"/>
         </w:rPr>
       </w:pPr>
       <w:r>
@@ -3791,6 +3864,7 @@
           <w:rFonts w:ascii="Consolas" w:hAnsi="Consolas"/>
           <w:b/>
           <w:noProof/>
+          <w:color w:val="70AD47" w:themeColor="accent6"/>
           <w:lang w:val="bg-BG"/>
         </w:rPr>
         <w:t xml:space="preserve">   </w:t>
@@ -3800,6 +3874,7 @@
           <w:rFonts w:ascii="Consolas" w:hAnsi="Consolas"/>
           <w:b/>
           <w:noProof/>
+          <w:color w:val="70AD47" w:themeColor="accent6"/>
         </w:rPr>
         <w:t>`</w:t>
       </w:r>
@@ -3808,6 +3883,7 @@
           <w:rStyle w:val="jlqj4b"/>
           <w:rFonts w:ascii="Consolas" w:hAnsi="Consolas"/>
           <w:b/>
+          <w:color w:val="70AD47" w:themeColor="accent6"/>
           <w:lang w:val="en"/>
         </w:rPr>
         <w:t xml:space="preserve">The entire quantity of the </w:t>
@@ -3817,6 +3893,7 @@
           <w:rStyle w:val="jlqj4b"/>
           <w:rFonts w:ascii="Consolas" w:hAnsi="Consolas"/>
           <w:b/>
+          <w:color w:val="70AD47" w:themeColor="accent6"/>
         </w:rPr>
         <w:t>{</w:t>
       </w:r>
@@ -3825,51 +3902,24 @@
           <w:rStyle w:val="jlqj4b"/>
           <w:rFonts w:ascii="Consolas" w:hAnsi="Consolas"/>
           <w:b/>
-          <w:lang w:val="en"/>
-        </w:rPr>
-        <w:t>type</w:t>
-      </w:r>
-      <w:r>
-        <w:rPr>
-          <w:rStyle w:val="jlqj4b"/>
-          <w:rFonts w:ascii="Consolas" w:hAnsi="Consolas"/>
-          <w:b/>
-          <w:lang w:val="en"/>
-        </w:rPr>
-        <w:t>}</w:t>
-      </w:r>
-      <w:r>
-        <w:rPr>
-          <w:rStyle w:val="jlqj4b"/>
-          <w:rFonts w:ascii="Consolas" w:hAnsi="Consolas"/>
-          <w:b/>
-          <w:lang w:val="en"/>
-        </w:rPr>
-        <w:t xml:space="preserve"> has been removed</w:t>
-      </w:r>
-      <w:proofErr w:type="gramStart"/>
-      <w:r>
-        <w:rPr>
-          <w:rStyle w:val="jlqj4b"/>
-          <w:rFonts w:ascii="Consolas" w:hAnsi="Consolas"/>
-          <w:b/>
-          <w:lang w:val="en"/>
-        </w:rPr>
-        <w:t>.</w:t>
+          <w:color w:val="70AD47" w:themeColor="accent6"/>
+          <w:lang w:val="en"/>
+        </w:rPr>
+        <w:t>type} has been removed.</w:t>
       </w:r>
       <w:r>
         <w:rPr>
           <w:rFonts w:ascii="Consolas" w:hAnsi="Consolas"/>
           <w:b/>
           <w:noProof/>
+          <w:color w:val="70AD47" w:themeColor="accent6"/>
         </w:rPr>
         <w:t>`</w:t>
       </w:r>
-      <w:proofErr w:type="gramEnd"/>
     </w:p>
     <w:p>
       <w:pPr>
-        <w:pStyle w:val="a3"/>
+        <w:pStyle w:val="ListParagraph"/>
         <w:numPr>
           <w:ilvl w:val="0"/>
           <w:numId w:val="13"/>
@@ -3878,12 +3928,14 @@
         <w:jc w:val="both"/>
         <w:rPr>
           <w:rStyle w:val="jlqj4b"/>
-          <w:lang w:val="en"/>
-        </w:rPr>
-      </w:pPr>
-      <w:r>
-        <w:rPr>
-          <w:rStyle w:val="jlqj4b"/>
+          <w:color w:val="70AD47" w:themeColor="accent6"/>
+          <w:lang w:val="en"/>
+        </w:rPr>
+      </w:pPr>
+      <w:r>
+        <w:rPr>
+          <w:rStyle w:val="jlqj4b"/>
+          <w:color w:val="70AD47" w:themeColor="accent6"/>
           <w:lang w:val="en"/>
         </w:rPr>
         <w:t xml:space="preserve">Otherwise, </w:t>
@@ -3891,6 +3943,7 @@
       <w:r>
         <w:rPr>
           <w:rStyle w:val="jlqj4b"/>
+          <w:color w:val="70AD47" w:themeColor="accent6"/>
         </w:rPr>
         <w:t xml:space="preserve">reduce the </w:t>
       </w:r>
@@ -3898,6 +3951,7 @@
         <w:rPr>
           <w:rStyle w:val="jlqj4b"/>
           <w:b/>
+          <w:color w:val="70AD47" w:themeColor="accent6"/>
         </w:rPr>
         <w:t>q</w:t>
       </w:r>
@@ -3905,6 +3959,7 @@
         <w:rPr>
           <w:rStyle w:val="jlqj4b"/>
           <w:b/>
+          <w:color w:val="70AD47" w:themeColor="accent6"/>
           <w:lang w:val="en"/>
         </w:rPr>
         <w:t>uantity</w:t>
@@ -3912,6 +3967,7 @@
       <w:r>
         <w:rPr>
           <w:rStyle w:val="jlqj4b"/>
+          <w:color w:val="70AD47" w:themeColor="accent6"/>
           <w:lang w:val="en"/>
         </w:rPr>
         <w:t xml:space="preserve"> recorded in the array</w:t>
@@ -3921,6 +3977,7 @@
           <w:rStyle w:val="jlqj4b"/>
           <w:rFonts w:cstheme="minorHAnsi"/>
           <w:b/>
+          <w:color w:val="70AD47" w:themeColor="accent6"/>
           <w:lang w:val="bg-BG"/>
         </w:rPr>
         <w:t xml:space="preserve"> </w:t>
@@ -3930,6 +3987,7 @@
           <w:rStyle w:val="jlqj4b"/>
           <w:rFonts w:ascii="Consolas" w:hAnsi="Consolas"/>
           <w:b/>
+          <w:color w:val="70AD47" w:themeColor="accent6"/>
           <w:lang w:val="en"/>
         </w:rPr>
         <w:t>available</w:t>
@@ -3939,6 +3997,7 @@
           <w:rStyle w:val="jlqj4b"/>
           <w:rFonts w:ascii="Consolas" w:hAnsi="Consolas"/>
           <w:b/>
+          <w:color w:val="70AD47" w:themeColor="accent6"/>
         </w:rPr>
         <w:t>P</w:t>
       </w:r>
@@ -3947,6 +4006,7 @@
           <w:rStyle w:val="jlqj4b"/>
           <w:rFonts w:ascii="Consolas" w:hAnsi="Consolas"/>
           <w:b/>
+          <w:color w:val="70AD47" w:themeColor="accent6"/>
           <w:lang w:val="en"/>
         </w:rPr>
         <w:t>roducts</w:t>
@@ -3954,6 +4014,7 @@
       <w:r>
         <w:rPr>
           <w:rStyle w:val="jlqj4b"/>
+          <w:color w:val="70AD47" w:themeColor="accent6"/>
           <w:lang w:val="en"/>
         </w:rPr>
         <w:t xml:space="preserve"> </w:t>
@@ -3961,6 +4022,7 @@
       <w:r>
         <w:rPr>
           <w:rStyle w:val="jlqj4b"/>
+          <w:color w:val="70AD47" w:themeColor="accent6"/>
           <w:lang w:val="en"/>
         </w:rPr>
         <w:t>with the quantity obtained as a parameter</w:t>
@@ -3968,6 +4030,7 @@
       <w:r>
         <w:rPr>
           <w:rStyle w:val="jlqj4b"/>
+          <w:color w:val="70AD47" w:themeColor="accent6"/>
           <w:lang w:val="en"/>
         </w:rPr>
         <w:t xml:space="preserve">, and </w:t>
@@ -3976,6 +4039,7 @@
         <w:rPr>
           <w:rStyle w:val="jlqj4b"/>
           <w:b/>
+          <w:color w:val="70AD47" w:themeColor="accent6"/>
           <w:lang w:val="en"/>
         </w:rPr>
         <w:t>return</w:t>
@@ -3983,6 +4047,7 @@
       <w:r>
         <w:rPr>
           <w:rStyle w:val="jlqj4b"/>
+          <w:color w:val="70AD47" w:themeColor="accent6"/>
           <w:lang w:val="en"/>
         </w:rPr>
         <w:t xml:space="preserve"> the string in the following format</w:t>
@@ -3990,13 +4055,14 @@
       <w:r>
         <w:rPr>
           <w:rStyle w:val="jlqj4b"/>
+          <w:color w:val="70AD47" w:themeColor="accent6"/>
         </w:rPr>
         <w:t>:</w:t>
       </w:r>
     </w:p>
     <w:p>
       <w:pPr>
-        <w:pStyle w:val="a3"/>
+        <w:pStyle w:val="ListParagraph"/>
         <w:spacing w:line="360" w:lineRule="auto"/>
         <w:ind w:left="1416"/>
         <w:jc w:val="both"/>
@@ -4005,6 +4071,7 @@
           <w:rFonts w:ascii="Consolas" w:hAnsi="Consolas"/>
           <w:b/>
           <w:noProof/>
+          <w:color w:val="70AD47" w:themeColor="accent6"/>
         </w:rPr>
       </w:pPr>
       <w:r>
@@ -4012,6 +4079,7 @@
           <w:rFonts w:ascii="Consolas" w:hAnsi="Consolas"/>
           <w:b/>
           <w:noProof/>
+          <w:color w:val="70AD47" w:themeColor="accent6"/>
         </w:rPr>
         <w:t xml:space="preserve">  </w:t>
       </w:r>
@@ -4020,6 +4088,7 @@
           <w:rFonts w:ascii="Consolas" w:hAnsi="Consolas"/>
           <w:b/>
           <w:noProof/>
+          <w:color w:val="70AD47" w:themeColor="accent6"/>
         </w:rPr>
         <w:t>`</w:t>
       </w:r>
@@ -4028,6 +4097,7 @@
           <w:rStyle w:val="jlqj4b"/>
           <w:rFonts w:ascii="Consolas" w:hAnsi="Consolas"/>
           <w:b/>
+          <w:color w:val="70AD47" w:themeColor="accent6"/>
           <w:lang w:val="en"/>
         </w:rPr>
         <w:t>Some quantity</w:t>
@@ -4037,24 +4107,17 @@
           <w:rStyle w:val="jlqj4b"/>
           <w:rFonts w:ascii="Consolas" w:hAnsi="Consolas"/>
           <w:b/>
-          <w:lang w:val="en"/>
-        </w:rPr>
-        <w:t xml:space="preserve"> of the</w:t>
-      </w:r>
-      <w:r>
-        <w:rPr>
-          <w:rStyle w:val="jlqj4b"/>
-          <w:rFonts w:ascii="Consolas" w:hAnsi="Consolas"/>
-          <w:b/>
-          <w:lang w:val="en"/>
-        </w:rPr>
-        <w:t xml:space="preserve"> {type} </w:t>
-      </w:r>
-      <w:r>
-        <w:rPr>
-          <w:rStyle w:val="jlqj4b"/>
-          <w:rFonts w:ascii="Consolas" w:hAnsi="Consolas"/>
-          <w:b/>
+          <w:color w:val="70AD47" w:themeColor="accent6"/>
+          <w:lang w:val="en"/>
+        </w:rPr>
+        <w:t xml:space="preserve"> of the {type} </w:t>
+      </w:r>
+      <w:r>
+        <w:rPr>
+          <w:rStyle w:val="jlqj4b"/>
+          <w:rFonts w:ascii="Consolas" w:hAnsi="Consolas"/>
+          <w:b/>
+          <w:color w:val="70AD47" w:themeColor="accent6"/>
           <w:lang w:val="en"/>
         </w:rPr>
         <w:t>has</w:t>
@@ -4064,15 +4127,16 @@
           <w:rStyle w:val="jlqj4b"/>
           <w:rFonts w:ascii="Consolas" w:hAnsi="Consolas"/>
           <w:b/>
+          <w:color w:val="70AD47" w:themeColor="accent6"/>
           <w:lang w:val="en"/>
         </w:rPr>
         <w:t xml:space="preserve"> been removed</w:t>
       </w:r>
-      <w:proofErr w:type="gramStart"/>
-      <w:r>
-        <w:rPr>
-          <w:rFonts w:ascii="Consolas" w:hAnsi="Consolas"/>
-          <w:b/>
+      <w:r>
+        <w:rPr>
+          <w:rFonts w:ascii="Consolas" w:hAnsi="Consolas"/>
+          <w:b/>
+          <w:color w:val="70AD47" w:themeColor="accent6"/>
         </w:rPr>
         <w:t>.</w:t>
       </w:r>
@@ -4081,14 +4145,14 @@
           <w:rFonts w:ascii="Consolas" w:hAnsi="Consolas"/>
           <w:b/>
           <w:noProof/>
+          <w:color w:val="70AD47" w:themeColor="accent6"/>
         </w:rPr>
         <w:t>`</w:t>
       </w:r>
-      <w:proofErr w:type="gramEnd"/>
     </w:p>
     <w:p>
       <w:pPr>
-        <w:pStyle w:val="3"/>
+        <w:pStyle w:val="Heading3"/>
         <w:spacing w:line="360" w:lineRule="auto"/>
         <w:rPr>
           <w:rFonts w:ascii="Calibri" w:eastAsia="Calibri" w:hAnsi="Calibri" w:cs="Calibri"/>
@@ -4134,7 +4198,7 @@
     </w:p>
     <w:p>
       <w:pPr>
-        <w:pStyle w:val="a3"/>
+        <w:pStyle w:val="ListParagraph"/>
         <w:numPr>
           <w:ilvl w:val="0"/>
           <w:numId w:val="10"/>
@@ -4222,7 +4286,7 @@
     </w:p>
     <w:p>
       <w:pPr>
-        <w:pStyle w:val="a3"/>
+        <w:pStyle w:val="ListParagraph"/>
         <w:numPr>
           <w:ilvl w:val="0"/>
           <w:numId w:val="16"/>
@@ -4265,7 +4329,7 @@
     </w:p>
     <w:p>
       <w:pPr>
-        <w:pStyle w:val="a3"/>
+        <w:pStyle w:val="ListParagraph"/>
         <w:spacing w:line="360" w:lineRule="auto"/>
         <w:ind w:left="2124"/>
         <w:rPr>
@@ -4299,7 +4363,7 @@
     </w:p>
     <w:p>
       <w:pPr>
-        <w:pStyle w:val="a3"/>
+        <w:pStyle w:val="ListParagraph"/>
         <w:numPr>
           <w:ilvl w:val="0"/>
           <w:numId w:val="16"/>
@@ -4365,7 +4429,7 @@
     </w:p>
     <w:p>
       <w:pPr>
-        <w:pStyle w:val="a3"/>
+        <w:pStyle w:val="ListParagraph"/>
         <w:spacing w:line="360" w:lineRule="auto"/>
         <w:ind w:left="2124"/>
         <w:rPr>
@@ -4373,7 +4437,6 @@
           <w:b/>
         </w:rPr>
       </w:pPr>
-      <w:proofErr w:type="gramStart"/>
       <w:r>
         <w:rPr>
           <w:rFonts w:ascii="Consolas" w:hAnsi="Consolas"/>
@@ -4388,7 +4451,6 @@
         </w:rPr>
         <w:t>{</w:t>
       </w:r>
-      <w:proofErr w:type="gramEnd"/>
       <w:r>
         <w:rPr>
           <w:rFonts w:ascii="Consolas" w:hAnsi="Consolas"/>
@@ -4441,7 +4503,7 @@
     </w:p>
     <w:p>
       <w:pPr>
-        <w:pStyle w:val="a3"/>
+        <w:pStyle w:val="ListParagraph"/>
         <w:numPr>
           <w:ilvl w:val="0"/>
           <w:numId w:val="16"/>
@@ -4460,7 +4522,7 @@
     </w:p>
     <w:p>
       <w:pPr>
-        <w:pStyle w:val="a3"/>
+        <w:pStyle w:val="ListParagraph"/>
         <w:spacing w:line="360" w:lineRule="auto"/>
         <w:ind w:left="2124"/>
         <w:rPr>
@@ -4498,7 +4560,6 @@
         </w:rPr>
         <w:t>{location}</w:t>
       </w:r>
-      <w:proofErr w:type="gramStart"/>
       <w:r>
         <w:rPr>
           <w:rFonts w:ascii="Consolas" w:hAnsi="Consolas"/>
@@ -4506,11 +4567,10 @@
         </w:rPr>
         <w:t>.`</w:t>
       </w:r>
-      <w:proofErr w:type="gramEnd"/>
     </w:p>
     <w:p>
       <w:pPr>
-        <w:pStyle w:val="3"/>
+        <w:pStyle w:val="Heading3"/>
         <w:spacing w:line="360" w:lineRule="auto"/>
         <w:rPr>
           <w:rFonts w:ascii="Calibri" w:eastAsia="Calibri" w:hAnsi="Calibri" w:cs="Calibri"/>
@@ -4966,7 +5026,6 @@
                 <w:szCs w:val="28"/>
               </w:rPr>
             </w:pPr>
-            <w:proofErr w:type="spellStart"/>
             <w:r>
               <w:rPr>
                 <w:rStyle w:val="value"/>
@@ -4977,46 +5036,7 @@
                 <w:szCs w:val="21"/>
                 <w:shd w:val="clear" w:color="auto" w:fill="FFFFFF"/>
               </w:rPr>
-              <w:t>Successfully</w:t>
-            </w:r>
-            <w:proofErr w:type="spellEnd"/>
-            <w:r>
-              <w:rPr>
-                <w:rStyle w:val="value"/>
-                <w:rFonts w:ascii="Consolas" w:eastAsiaTheme="majorEastAsia" w:hAnsi="Consolas"/>
-                <w:b/>
-                <w:color w:val="000000" w:themeColor="text1"/>
-                <w:sz w:val="21"/>
-                <w:szCs w:val="21"/>
-                <w:shd w:val="clear" w:color="auto" w:fill="FFFFFF"/>
-              </w:rPr>
-              <w:t xml:space="preserve"> added </w:t>
-            </w:r>
-            <w:proofErr w:type="spellStart"/>
-            <w:r>
-              <w:rPr>
-                <w:rStyle w:val="value"/>
-                <w:rFonts w:ascii="Consolas" w:eastAsiaTheme="majorEastAsia" w:hAnsi="Consolas"/>
-                <w:b/>
-                <w:color w:val="000000" w:themeColor="text1"/>
-                <w:sz w:val="21"/>
-                <w:szCs w:val="21"/>
-                <w:shd w:val="clear" w:color="auto" w:fill="FFFFFF"/>
-              </w:rPr>
-              <w:t>Okra,</w:t>
-            </w:r>
-            <w:proofErr w:type="spellEnd"/>
-            <w:r>
-              <w:rPr>
-                <w:rStyle w:val="value"/>
-                <w:rFonts w:ascii="Consolas" w:eastAsiaTheme="majorEastAsia" w:hAnsi="Consolas"/>
-                <w:b/>
-                <w:color w:val="000000" w:themeColor="text1"/>
-                <w:sz w:val="21"/>
-                <w:szCs w:val="21"/>
-                <w:shd w:val="clear" w:color="auto" w:fill="FFFFFF"/>
-              </w:rPr>
-              <w:t xml:space="preserve"> Beans, Celery</w:t>
+              <w:t>Successfully added Okra, Beans, Celery</w:t>
             </w:r>
           </w:p>
         </w:tc>
@@ -5743,7 +5763,7 @@
     </w:tbl>
     <w:p>
       <w:pPr>
-        <w:pStyle w:val="a3"/>
+        <w:pStyle w:val="ListParagraph"/>
         <w:spacing w:line="360" w:lineRule="auto"/>
         <w:ind w:left="2832"/>
         <w:rPr>
@@ -5894,7 +5914,27 @@
                 <w:color w:val="000000" w:themeColor="text1"/>
                 <w:lang w:eastAsia="bg-BG"/>
               </w:rPr>
-              <w:t xml:space="preserve">, Beans, Celery </w:t>
+              <w:t xml:space="preserve">, </w:t>
+            </w:r>
+            <w:proofErr w:type="spellStart"/>
+            <w:r>
+              <w:rPr>
+                <w:rFonts w:ascii="Consolas" w:eastAsia="Times New Roman" w:hAnsi="Consolas" w:cs="Times New Roman"/>
+                <w:b/>
+                <w:color w:val="000000" w:themeColor="text1"/>
+                <w:lang w:eastAsia="bg-BG"/>
+              </w:rPr>
+              <w:t>Beans</w:t>
+            </w:r>
+            <w:proofErr w:type="spellEnd"/>
+            <w:r>
+              <w:rPr>
+                <w:rFonts w:ascii="Consolas" w:eastAsia="Times New Roman" w:hAnsi="Consolas" w:cs="Times New Roman"/>
+                <w:b/>
+                <w:color w:val="000000" w:themeColor="text1"/>
+                <w:lang w:eastAsia="bg-BG"/>
+              </w:rPr>
+              <w:t xml:space="preserve">, Celery </w:t>
             </w:r>
           </w:p>
           <w:p>
@@ -6785,7 +6825,27 @@
                 <w:color w:val="000000" w:themeColor="text1"/>
                 <w:lang w:eastAsia="bg-BG"/>
               </w:rPr>
-              <w:t xml:space="preserve">, Beans, Celery </w:t>
+              <w:t xml:space="preserve">, </w:t>
+            </w:r>
+            <w:proofErr w:type="spellStart"/>
+            <w:r>
+              <w:rPr>
+                <w:rFonts w:ascii="Consolas" w:eastAsia="Times New Roman" w:hAnsi="Consolas" w:cs="Times New Roman"/>
+                <w:b/>
+                <w:color w:val="000000" w:themeColor="text1"/>
+                <w:lang w:eastAsia="bg-BG"/>
+              </w:rPr>
+              <w:t>Beans</w:t>
+            </w:r>
+            <w:proofErr w:type="spellEnd"/>
+            <w:r>
+              <w:rPr>
+                <w:rFonts w:ascii="Consolas" w:eastAsia="Times New Roman" w:hAnsi="Consolas" w:cs="Times New Roman"/>
+                <w:b/>
+                <w:color w:val="000000" w:themeColor="text1"/>
+                <w:lang w:eastAsia="bg-BG"/>
+              </w:rPr>
+              <w:t xml:space="preserve">, Celery </w:t>
             </w:r>
           </w:p>
           <w:p>
@@ -6806,7 +6866,7 @@
                 <w:color w:val="000000" w:themeColor="text1"/>
                 <w:lang w:eastAsia="bg-BG"/>
               </w:rPr>
-              <w:t xml:space="preserve">Some quantity of the </w:t>
+              <w:t xml:space="preserve">Some </w:t>
             </w:r>
             <w:proofErr w:type="spellStart"/>
             <w:r>
@@ -6816,6 +6876,66 @@
                 <w:color w:val="000000" w:themeColor="text1"/>
                 <w:lang w:eastAsia="bg-BG"/>
               </w:rPr>
+              <w:t>quantity</w:t>
+            </w:r>
+            <w:proofErr w:type="spellEnd"/>
+            <w:r>
+              <w:rPr>
+                <w:rFonts w:ascii="Consolas" w:eastAsia="Times New Roman" w:hAnsi="Consolas" w:cs="Times New Roman"/>
+                <w:b/>
+                <w:color w:val="000000" w:themeColor="text1"/>
+                <w:lang w:eastAsia="bg-BG"/>
+              </w:rPr>
+              <w:t xml:space="preserve"> </w:t>
+            </w:r>
+            <w:proofErr w:type="spellStart"/>
+            <w:r>
+              <w:rPr>
+                <w:rFonts w:ascii="Consolas" w:eastAsia="Times New Roman" w:hAnsi="Consolas" w:cs="Times New Roman"/>
+                <w:b/>
+                <w:color w:val="000000" w:themeColor="text1"/>
+                <w:lang w:eastAsia="bg-BG"/>
+              </w:rPr>
+              <w:t>of</w:t>
+            </w:r>
+            <w:proofErr w:type="spellEnd"/>
+            <w:r>
+              <w:rPr>
+                <w:rFonts w:ascii="Consolas" w:eastAsia="Times New Roman" w:hAnsi="Consolas" w:cs="Times New Roman"/>
+                <w:b/>
+                <w:color w:val="000000" w:themeColor="text1"/>
+                <w:lang w:eastAsia="bg-BG"/>
+              </w:rPr>
+              <w:t xml:space="preserve"> </w:t>
+            </w:r>
+            <w:proofErr w:type="spellStart"/>
+            <w:r>
+              <w:rPr>
+                <w:rFonts w:ascii="Consolas" w:eastAsia="Times New Roman" w:hAnsi="Consolas" w:cs="Times New Roman"/>
+                <w:b/>
+                <w:color w:val="000000" w:themeColor="text1"/>
+                <w:lang w:eastAsia="bg-BG"/>
+              </w:rPr>
+              <w:t>the</w:t>
+            </w:r>
+            <w:proofErr w:type="spellEnd"/>
+            <w:r>
+              <w:rPr>
+                <w:rFonts w:ascii="Consolas" w:eastAsia="Times New Roman" w:hAnsi="Consolas" w:cs="Times New Roman"/>
+                <w:b/>
+                <w:color w:val="000000" w:themeColor="text1"/>
+                <w:lang w:eastAsia="bg-BG"/>
+              </w:rPr>
+              <w:t xml:space="preserve"> </w:t>
+            </w:r>
+            <w:proofErr w:type="spellStart"/>
+            <w:r>
+              <w:rPr>
+                <w:rFonts w:ascii="Consolas" w:eastAsia="Times New Roman" w:hAnsi="Consolas" w:cs="Times New Roman"/>
+                <w:b/>
+                <w:color w:val="000000" w:themeColor="text1"/>
+                <w:lang w:eastAsia="bg-BG"/>
+              </w:rPr>
               <w:t>Okra</w:t>
             </w:r>
             <w:proofErr w:type="spellEnd"/>
@@ -6826,8 +6946,9 @@
                 <w:color w:val="000000" w:themeColor="text1"/>
                 <w:lang w:eastAsia="bg-BG"/>
               </w:rPr>
-              <w:t xml:space="preserve"> has</w:t>
-            </w:r>
+              <w:t xml:space="preserve"> </w:t>
+            </w:r>
+            <w:proofErr w:type="spellStart"/>
             <w:r>
               <w:rPr>
                 <w:rFonts w:ascii="Consolas" w:eastAsia="Times New Roman" w:hAnsi="Consolas" w:cs="Times New Roman"/>
@@ -6835,7 +6956,57 @@
                 <w:color w:val="000000" w:themeColor="text1"/>
                 <w:lang w:eastAsia="bg-BG"/>
               </w:rPr>
-              <w:t xml:space="preserve"> been removed. </w:t>
+              <w:t>has</w:t>
+            </w:r>
+            <w:proofErr w:type="spellEnd"/>
+            <w:r>
+              <w:rPr>
+                <w:rFonts w:ascii="Consolas" w:eastAsia="Times New Roman" w:hAnsi="Consolas" w:cs="Times New Roman"/>
+                <w:b/>
+                <w:color w:val="000000" w:themeColor="text1"/>
+                <w:lang w:eastAsia="bg-BG"/>
+              </w:rPr>
+              <w:t xml:space="preserve"> </w:t>
+            </w:r>
+            <w:proofErr w:type="spellStart"/>
+            <w:r>
+              <w:rPr>
+                <w:rFonts w:ascii="Consolas" w:eastAsia="Times New Roman" w:hAnsi="Consolas" w:cs="Times New Roman"/>
+                <w:b/>
+                <w:color w:val="000000" w:themeColor="text1"/>
+                <w:lang w:eastAsia="bg-BG"/>
+              </w:rPr>
+              <w:t>been</w:t>
+            </w:r>
+            <w:proofErr w:type="spellEnd"/>
+            <w:r>
+              <w:rPr>
+                <w:rFonts w:ascii="Consolas" w:eastAsia="Times New Roman" w:hAnsi="Consolas" w:cs="Times New Roman"/>
+                <w:b/>
+                <w:color w:val="000000" w:themeColor="text1"/>
+                <w:lang w:eastAsia="bg-BG"/>
+              </w:rPr>
+              <w:t xml:space="preserve"> </w:t>
+            </w:r>
+            <w:proofErr w:type="spellStart"/>
+            <w:r>
+              <w:rPr>
+                <w:rFonts w:ascii="Consolas" w:eastAsia="Times New Roman" w:hAnsi="Consolas" w:cs="Times New Roman"/>
+                <w:b/>
+                <w:color w:val="000000" w:themeColor="text1"/>
+                <w:lang w:eastAsia="bg-BG"/>
+              </w:rPr>
+              <w:t>removed</w:t>
+            </w:r>
+            <w:proofErr w:type="spellEnd"/>
+            <w:r>
+              <w:rPr>
+                <w:rFonts w:ascii="Consolas" w:eastAsia="Times New Roman" w:hAnsi="Consolas" w:cs="Times New Roman"/>
+                <w:b/>
+                <w:color w:val="000000" w:themeColor="text1"/>
+                <w:lang w:eastAsia="bg-BG"/>
+              </w:rPr>
+              <w:t xml:space="preserve">. </w:t>
             </w:r>
           </w:p>
           <w:p>
@@ -6856,7 +7027,7 @@
                 <w:color w:val="000000" w:themeColor="text1"/>
                 <w:lang w:eastAsia="bg-BG"/>
               </w:rPr>
-              <w:t xml:space="preserve">The entire quantity of the </w:t>
+              <w:t xml:space="preserve">The entire </w:t>
             </w:r>
             <w:proofErr w:type="spellStart"/>
             <w:r>
@@ -6866,6 +7037,66 @@
                 <w:color w:val="000000" w:themeColor="text1"/>
                 <w:lang w:eastAsia="bg-BG"/>
               </w:rPr>
+              <w:t>quantity</w:t>
+            </w:r>
+            <w:proofErr w:type="spellEnd"/>
+            <w:r>
+              <w:rPr>
+                <w:rFonts w:ascii="Consolas" w:eastAsia="Times New Roman" w:hAnsi="Consolas" w:cs="Times New Roman"/>
+                <w:b/>
+                <w:color w:val="000000" w:themeColor="text1"/>
+                <w:lang w:eastAsia="bg-BG"/>
+              </w:rPr>
+              <w:t xml:space="preserve"> </w:t>
+            </w:r>
+            <w:proofErr w:type="spellStart"/>
+            <w:r>
+              <w:rPr>
+                <w:rFonts w:ascii="Consolas" w:eastAsia="Times New Roman" w:hAnsi="Consolas" w:cs="Times New Roman"/>
+                <w:b/>
+                <w:color w:val="000000" w:themeColor="text1"/>
+                <w:lang w:eastAsia="bg-BG"/>
+              </w:rPr>
+              <w:t>of</w:t>
+            </w:r>
+            <w:proofErr w:type="spellEnd"/>
+            <w:r>
+              <w:rPr>
+                <w:rFonts w:ascii="Consolas" w:eastAsia="Times New Roman" w:hAnsi="Consolas" w:cs="Times New Roman"/>
+                <w:b/>
+                <w:color w:val="000000" w:themeColor="text1"/>
+                <w:lang w:eastAsia="bg-BG"/>
+              </w:rPr>
+              <w:t xml:space="preserve"> </w:t>
+            </w:r>
+            <w:proofErr w:type="spellStart"/>
+            <w:r>
+              <w:rPr>
+                <w:rFonts w:ascii="Consolas" w:eastAsia="Times New Roman" w:hAnsi="Consolas" w:cs="Times New Roman"/>
+                <w:b/>
+                <w:color w:val="000000" w:themeColor="text1"/>
+                <w:lang w:eastAsia="bg-BG"/>
+              </w:rPr>
+              <w:t>the</w:t>
+            </w:r>
+            <w:proofErr w:type="spellEnd"/>
+            <w:r>
+              <w:rPr>
+                <w:rFonts w:ascii="Consolas" w:eastAsia="Times New Roman" w:hAnsi="Consolas" w:cs="Times New Roman"/>
+                <w:b/>
+                <w:color w:val="000000" w:themeColor="text1"/>
+                <w:lang w:eastAsia="bg-BG"/>
+              </w:rPr>
+              <w:t xml:space="preserve"> </w:t>
+            </w:r>
+            <w:proofErr w:type="spellStart"/>
+            <w:r>
+              <w:rPr>
+                <w:rFonts w:ascii="Consolas" w:eastAsia="Times New Roman" w:hAnsi="Consolas" w:cs="Times New Roman"/>
+                <w:b/>
+                <w:color w:val="000000" w:themeColor="text1"/>
+                <w:lang w:eastAsia="bg-BG"/>
+              </w:rPr>
               <w:t>Okra</w:t>
             </w:r>
             <w:proofErr w:type="spellEnd"/>
@@ -6876,7 +7107,67 @@
                 <w:color w:val="000000" w:themeColor="text1"/>
                 <w:lang w:eastAsia="bg-BG"/>
               </w:rPr>
-              <w:t xml:space="preserve"> has been removed. </w:t>
+              <w:t xml:space="preserve"> </w:t>
+            </w:r>
+            <w:proofErr w:type="spellStart"/>
+            <w:r>
+              <w:rPr>
+                <w:rFonts w:ascii="Consolas" w:eastAsia="Times New Roman" w:hAnsi="Consolas" w:cs="Times New Roman"/>
+                <w:b/>
+                <w:color w:val="000000" w:themeColor="text1"/>
+                <w:lang w:eastAsia="bg-BG"/>
+              </w:rPr>
+              <w:t>has</w:t>
+            </w:r>
+            <w:proofErr w:type="spellEnd"/>
+            <w:r>
+              <w:rPr>
+                <w:rFonts w:ascii="Consolas" w:eastAsia="Times New Roman" w:hAnsi="Consolas" w:cs="Times New Roman"/>
+                <w:b/>
+                <w:color w:val="000000" w:themeColor="text1"/>
+                <w:lang w:eastAsia="bg-BG"/>
+              </w:rPr>
+              <w:t xml:space="preserve"> </w:t>
+            </w:r>
+            <w:proofErr w:type="spellStart"/>
+            <w:r>
+              <w:rPr>
+                <w:rFonts w:ascii="Consolas" w:eastAsia="Times New Roman" w:hAnsi="Consolas" w:cs="Times New Roman"/>
+                <w:b/>
+                <w:color w:val="000000" w:themeColor="text1"/>
+                <w:lang w:eastAsia="bg-BG"/>
+              </w:rPr>
+              <w:t>been</w:t>
+            </w:r>
+            <w:proofErr w:type="spellEnd"/>
+            <w:r>
+              <w:rPr>
+                <w:rFonts w:ascii="Consolas" w:eastAsia="Times New Roman" w:hAnsi="Consolas" w:cs="Times New Roman"/>
+                <w:b/>
+                <w:color w:val="000000" w:themeColor="text1"/>
+                <w:lang w:eastAsia="bg-BG"/>
+              </w:rPr>
+              <w:t xml:space="preserve"> </w:t>
+            </w:r>
+            <w:proofErr w:type="spellStart"/>
+            <w:r>
+              <w:rPr>
+                <w:rFonts w:ascii="Consolas" w:eastAsia="Times New Roman" w:hAnsi="Consolas" w:cs="Times New Roman"/>
+                <w:b/>
+                <w:color w:val="000000" w:themeColor="text1"/>
+                <w:lang w:eastAsia="bg-BG"/>
+              </w:rPr>
+              <w:t>removed</w:t>
+            </w:r>
+            <w:proofErr w:type="spellEnd"/>
+            <w:r>
+              <w:rPr>
+                <w:rFonts w:ascii="Consolas" w:eastAsia="Times New Roman" w:hAnsi="Consolas" w:cs="Times New Roman"/>
+                <w:b/>
+                <w:color w:val="000000" w:themeColor="text1"/>
+                <w:lang w:eastAsia="bg-BG"/>
+              </w:rPr>
+              <w:t xml:space="preserve">. </w:t>
             </w:r>
           </w:p>
           <w:p>
@@ -6896,7 +7187,7 @@
                 <w:b/>
                 <w:shd w:val="clear" w:color="auto" w:fill="FFFFFF"/>
               </w:rPr>
-              <w:t xml:space="preserve">Uncaught Error: The quantity 1.5 for the vegetable </w:t>
+              <w:t xml:space="preserve">Uncaught Error: The quantity 1.5 </w:t>
             </w:r>
             <w:proofErr w:type="spellStart"/>
             <w:r>
@@ -6905,6 +7196,60 @@
                 <w:b/>
                 <w:shd w:val="clear" w:color="auto" w:fill="FFFFFF"/>
               </w:rPr>
+              <w:t>for</w:t>
+            </w:r>
+            <w:proofErr w:type="spellEnd"/>
+            <w:r>
+              <w:rPr>
+                <w:rFonts w:ascii="Consolas" w:hAnsi="Consolas"/>
+                <w:b/>
+                <w:shd w:val="clear" w:color="auto" w:fill="FFFFFF"/>
+              </w:rPr>
+              <w:t xml:space="preserve"> </w:t>
+            </w:r>
+            <w:proofErr w:type="spellStart"/>
+            <w:r>
+              <w:rPr>
+                <w:rFonts w:ascii="Consolas" w:hAnsi="Consolas"/>
+                <w:b/>
+                <w:shd w:val="clear" w:color="auto" w:fill="FFFFFF"/>
+              </w:rPr>
+              <w:t>the</w:t>
+            </w:r>
+            <w:proofErr w:type="spellEnd"/>
+            <w:r>
+              <w:rPr>
+                <w:rFonts w:ascii="Consolas" w:hAnsi="Consolas"/>
+                <w:b/>
+                <w:shd w:val="clear" w:color="auto" w:fill="FFFFFF"/>
+              </w:rPr>
+              <w:t xml:space="preserve"> </w:t>
+            </w:r>
+            <w:proofErr w:type="spellStart"/>
+            <w:r>
+              <w:rPr>
+                <w:rFonts w:ascii="Consolas" w:hAnsi="Consolas"/>
+                <w:b/>
+                <w:shd w:val="clear" w:color="auto" w:fill="FFFFFF"/>
+              </w:rPr>
+              <w:t>vegetable</w:t>
+            </w:r>
+            <w:proofErr w:type="spellEnd"/>
+            <w:r>
+              <w:rPr>
+                <w:rFonts w:ascii="Consolas" w:hAnsi="Consolas"/>
+                <w:b/>
+                <w:shd w:val="clear" w:color="auto" w:fill="FFFFFF"/>
+              </w:rPr>
+              <w:t xml:space="preserve"> </w:t>
+            </w:r>
+            <w:proofErr w:type="spellStart"/>
+            <w:r>
+              <w:rPr>
+                <w:rFonts w:ascii="Consolas" w:hAnsi="Consolas"/>
+                <w:b/>
+                <w:shd w:val="clear" w:color="auto" w:fill="FFFFFF"/>
+              </w:rPr>
               <w:t>Okra</w:t>
             </w:r>
             <w:proofErr w:type="spellEnd"/>
@@ -6914,7 +7259,61 @@
                 <w:b/>
                 <w:shd w:val="clear" w:color="auto" w:fill="FFFFFF"/>
               </w:rPr>
-              <w:t xml:space="preserve"> is not available in the store, your current bill is $22.40.</w:t>
+              <w:t xml:space="preserve"> </w:t>
+            </w:r>
+            <w:proofErr w:type="spellStart"/>
+            <w:r>
+              <w:rPr>
+                <w:rFonts w:ascii="Consolas" w:hAnsi="Consolas"/>
+                <w:b/>
+                <w:shd w:val="clear" w:color="auto" w:fill="FFFFFF"/>
+              </w:rPr>
+              <w:t>is</w:t>
+            </w:r>
+            <w:proofErr w:type="spellEnd"/>
+            <w:r>
+              <w:rPr>
+                <w:rFonts w:ascii="Consolas" w:hAnsi="Consolas"/>
+                <w:b/>
+                <w:shd w:val="clear" w:color="auto" w:fill="FFFFFF"/>
+              </w:rPr>
+              <w:t xml:space="preserve"> </w:t>
+            </w:r>
+            <w:proofErr w:type="spellStart"/>
+            <w:r>
+              <w:rPr>
+                <w:rFonts w:ascii="Consolas" w:hAnsi="Consolas"/>
+                <w:b/>
+                <w:shd w:val="clear" w:color="auto" w:fill="FFFFFF"/>
+              </w:rPr>
+              <w:t>not</w:t>
+            </w:r>
+            <w:proofErr w:type="spellEnd"/>
+            <w:r>
+              <w:rPr>
+                <w:rFonts w:ascii="Consolas" w:hAnsi="Consolas"/>
+                <w:b/>
+                <w:shd w:val="clear" w:color="auto" w:fill="FFFFFF"/>
+              </w:rPr>
+              <w:t xml:space="preserve"> </w:t>
+            </w:r>
+            <w:proofErr w:type="spellStart"/>
+            <w:r>
+              <w:rPr>
+                <w:rFonts w:ascii="Consolas" w:hAnsi="Consolas"/>
+                <w:b/>
+                <w:shd w:val="clear" w:color="auto" w:fill="FFFFFF"/>
+              </w:rPr>
+              <w:t>available</w:t>
+            </w:r>
+            <w:proofErr w:type="spellEnd"/>
+            <w:r>
+              <w:rPr>
+                <w:rFonts w:ascii="Consolas" w:hAnsi="Consolas"/>
+                <w:b/>
+                <w:shd w:val="clear" w:color="auto" w:fill="FFFFFF"/>
+              </w:rPr>
+              <w:t xml:space="preserve"> in the store, your current bill is $22.40.</w:t>
             </w:r>
           </w:p>
         </w:tc>
@@ -7694,7 +8093,7 @@
     </w:tbl>
     <w:p>
       <w:pPr>
-        <w:pStyle w:val="a3"/>
+        <w:pStyle w:val="ListParagraph"/>
         <w:spacing w:line="360" w:lineRule="auto"/>
         <w:ind w:left="0"/>
         <w:rPr>
@@ -7846,7 +8245,27 @@
                 <w:color w:val="000000" w:themeColor="text1"/>
                 <w:lang w:eastAsia="bg-BG"/>
               </w:rPr>
-              <w:t xml:space="preserve">, Beans, Celery </w:t>
+              <w:t xml:space="preserve">, </w:t>
+            </w:r>
+            <w:proofErr w:type="spellStart"/>
+            <w:r>
+              <w:rPr>
+                <w:rFonts w:ascii="Consolas" w:eastAsia="Times New Roman" w:hAnsi="Consolas" w:cs="Times New Roman"/>
+                <w:b/>
+                <w:color w:val="000000" w:themeColor="text1"/>
+                <w:lang w:eastAsia="bg-BG"/>
+              </w:rPr>
+              <w:t>Beans</w:t>
+            </w:r>
+            <w:proofErr w:type="spellEnd"/>
+            <w:r>
+              <w:rPr>
+                <w:rFonts w:ascii="Consolas" w:eastAsia="Times New Roman" w:hAnsi="Consolas" w:cs="Times New Roman"/>
+                <w:b/>
+                <w:color w:val="000000" w:themeColor="text1"/>
+                <w:lang w:eastAsia="bg-BG"/>
+              </w:rPr>
+              <w:t xml:space="preserve">, Celery </w:t>
             </w:r>
           </w:p>
           <w:p>
@@ -7867,7 +8286,7 @@
                 <w:color w:val="000000" w:themeColor="text1"/>
                 <w:lang w:eastAsia="bg-BG"/>
               </w:rPr>
-              <w:t xml:space="preserve">Some quantity of the </w:t>
+              <w:t xml:space="preserve">Some </w:t>
             </w:r>
             <w:proofErr w:type="spellStart"/>
             <w:r>
@@ -7877,6 +8296,66 @@
                 <w:color w:val="000000" w:themeColor="text1"/>
                 <w:lang w:eastAsia="bg-BG"/>
               </w:rPr>
+              <w:t>quantity</w:t>
+            </w:r>
+            <w:proofErr w:type="spellEnd"/>
+            <w:r>
+              <w:rPr>
+                <w:rFonts w:ascii="Consolas" w:eastAsia="Times New Roman" w:hAnsi="Consolas" w:cs="Times New Roman"/>
+                <w:b/>
+                <w:color w:val="000000" w:themeColor="text1"/>
+                <w:lang w:eastAsia="bg-BG"/>
+              </w:rPr>
+              <w:t xml:space="preserve"> </w:t>
+            </w:r>
+            <w:proofErr w:type="spellStart"/>
+            <w:r>
+              <w:rPr>
+                <w:rFonts w:ascii="Consolas" w:eastAsia="Times New Roman" w:hAnsi="Consolas" w:cs="Times New Roman"/>
+                <w:b/>
+                <w:color w:val="000000" w:themeColor="text1"/>
+                <w:lang w:eastAsia="bg-BG"/>
+              </w:rPr>
+              <w:t>of</w:t>
+            </w:r>
+            <w:proofErr w:type="spellEnd"/>
+            <w:r>
+              <w:rPr>
+                <w:rFonts w:ascii="Consolas" w:eastAsia="Times New Roman" w:hAnsi="Consolas" w:cs="Times New Roman"/>
+                <w:b/>
+                <w:color w:val="000000" w:themeColor="text1"/>
+                <w:lang w:eastAsia="bg-BG"/>
+              </w:rPr>
+              <w:t xml:space="preserve"> </w:t>
+            </w:r>
+            <w:proofErr w:type="spellStart"/>
+            <w:r>
+              <w:rPr>
+                <w:rFonts w:ascii="Consolas" w:eastAsia="Times New Roman" w:hAnsi="Consolas" w:cs="Times New Roman"/>
+                <w:b/>
+                <w:color w:val="000000" w:themeColor="text1"/>
+                <w:lang w:eastAsia="bg-BG"/>
+              </w:rPr>
+              <w:t>the</w:t>
+            </w:r>
+            <w:proofErr w:type="spellEnd"/>
+            <w:r>
+              <w:rPr>
+                <w:rFonts w:ascii="Consolas" w:eastAsia="Times New Roman" w:hAnsi="Consolas" w:cs="Times New Roman"/>
+                <w:b/>
+                <w:color w:val="000000" w:themeColor="text1"/>
+                <w:lang w:eastAsia="bg-BG"/>
+              </w:rPr>
+              <w:t xml:space="preserve"> </w:t>
+            </w:r>
+            <w:proofErr w:type="spellStart"/>
+            <w:r>
+              <w:rPr>
+                <w:rFonts w:ascii="Consolas" w:eastAsia="Times New Roman" w:hAnsi="Consolas" w:cs="Times New Roman"/>
+                <w:b/>
+                <w:color w:val="000000" w:themeColor="text1"/>
+                <w:lang w:eastAsia="bg-BG"/>
+              </w:rPr>
               <w:t>Okra</w:t>
             </w:r>
             <w:proofErr w:type="spellEnd"/>
@@ -7887,8 +8366,9 @@
                 <w:color w:val="000000" w:themeColor="text1"/>
                 <w:lang w:eastAsia="bg-BG"/>
               </w:rPr>
-              <w:t xml:space="preserve"> has</w:t>
-            </w:r>
+              <w:t xml:space="preserve"> </w:t>
+            </w:r>
+            <w:proofErr w:type="spellStart"/>
             <w:r>
               <w:rPr>
                 <w:rFonts w:ascii="Consolas" w:eastAsia="Times New Roman" w:hAnsi="Consolas" w:cs="Times New Roman"/>
@@ -7896,7 +8376,57 @@
                 <w:color w:val="000000" w:themeColor="text1"/>
                 <w:lang w:eastAsia="bg-BG"/>
               </w:rPr>
-              <w:t xml:space="preserve"> been removed. </w:t>
+              <w:t>has</w:t>
+            </w:r>
+            <w:proofErr w:type="spellEnd"/>
+            <w:r>
+              <w:rPr>
+                <w:rFonts w:ascii="Consolas" w:eastAsia="Times New Roman" w:hAnsi="Consolas" w:cs="Times New Roman"/>
+                <w:b/>
+                <w:color w:val="000000" w:themeColor="text1"/>
+                <w:lang w:eastAsia="bg-BG"/>
+              </w:rPr>
+              <w:t xml:space="preserve"> </w:t>
+            </w:r>
+            <w:proofErr w:type="spellStart"/>
+            <w:r>
+              <w:rPr>
+                <w:rFonts w:ascii="Consolas" w:eastAsia="Times New Roman" w:hAnsi="Consolas" w:cs="Times New Roman"/>
+                <w:b/>
+                <w:color w:val="000000" w:themeColor="text1"/>
+                <w:lang w:eastAsia="bg-BG"/>
+              </w:rPr>
+              <w:t>been</w:t>
+            </w:r>
+            <w:proofErr w:type="spellEnd"/>
+            <w:r>
+              <w:rPr>
+                <w:rFonts w:ascii="Consolas" w:eastAsia="Times New Roman" w:hAnsi="Consolas" w:cs="Times New Roman"/>
+                <w:b/>
+                <w:color w:val="000000" w:themeColor="text1"/>
+                <w:lang w:eastAsia="bg-BG"/>
+              </w:rPr>
+              <w:t xml:space="preserve"> </w:t>
+            </w:r>
+            <w:proofErr w:type="spellStart"/>
+            <w:r>
+              <w:rPr>
+                <w:rFonts w:ascii="Consolas" w:eastAsia="Times New Roman" w:hAnsi="Consolas" w:cs="Times New Roman"/>
+                <w:b/>
+                <w:color w:val="000000" w:themeColor="text1"/>
+                <w:lang w:eastAsia="bg-BG"/>
+              </w:rPr>
+              <w:t>removed</w:t>
+            </w:r>
+            <w:proofErr w:type="spellEnd"/>
+            <w:r>
+              <w:rPr>
+                <w:rFonts w:ascii="Consolas" w:eastAsia="Times New Roman" w:hAnsi="Consolas" w:cs="Times New Roman"/>
+                <w:b/>
+                <w:color w:val="000000" w:themeColor="text1"/>
+                <w:lang w:eastAsia="bg-BG"/>
+              </w:rPr>
+              <w:t xml:space="preserve">. </w:t>
             </w:r>
           </w:p>
           <w:p>
@@ -7917,7 +8447,7 @@
                 <w:color w:val="000000" w:themeColor="text1"/>
                 <w:lang w:eastAsia="bg-BG"/>
               </w:rPr>
-              <w:t xml:space="preserve">The entire quantity of the </w:t>
+              <w:t xml:space="preserve">The entire </w:t>
             </w:r>
             <w:proofErr w:type="spellStart"/>
             <w:r>
@@ -7927,6 +8457,66 @@
                 <w:color w:val="000000" w:themeColor="text1"/>
                 <w:lang w:eastAsia="bg-BG"/>
               </w:rPr>
+              <w:t>quantity</w:t>
+            </w:r>
+            <w:proofErr w:type="spellEnd"/>
+            <w:r>
+              <w:rPr>
+                <w:rFonts w:ascii="Consolas" w:eastAsia="Times New Roman" w:hAnsi="Consolas" w:cs="Times New Roman"/>
+                <w:b/>
+                <w:color w:val="000000" w:themeColor="text1"/>
+                <w:lang w:eastAsia="bg-BG"/>
+              </w:rPr>
+              <w:t xml:space="preserve"> </w:t>
+            </w:r>
+            <w:proofErr w:type="spellStart"/>
+            <w:r>
+              <w:rPr>
+                <w:rFonts w:ascii="Consolas" w:eastAsia="Times New Roman" w:hAnsi="Consolas" w:cs="Times New Roman"/>
+                <w:b/>
+                <w:color w:val="000000" w:themeColor="text1"/>
+                <w:lang w:eastAsia="bg-BG"/>
+              </w:rPr>
+              <w:t>of</w:t>
+            </w:r>
+            <w:proofErr w:type="spellEnd"/>
+            <w:r>
+              <w:rPr>
+                <w:rFonts w:ascii="Consolas" w:eastAsia="Times New Roman" w:hAnsi="Consolas" w:cs="Times New Roman"/>
+                <w:b/>
+                <w:color w:val="000000" w:themeColor="text1"/>
+                <w:lang w:eastAsia="bg-BG"/>
+              </w:rPr>
+              <w:t xml:space="preserve"> </w:t>
+            </w:r>
+            <w:proofErr w:type="spellStart"/>
+            <w:r>
+              <w:rPr>
+                <w:rFonts w:ascii="Consolas" w:eastAsia="Times New Roman" w:hAnsi="Consolas" w:cs="Times New Roman"/>
+                <w:b/>
+                <w:color w:val="000000" w:themeColor="text1"/>
+                <w:lang w:eastAsia="bg-BG"/>
+              </w:rPr>
+              <w:t>the</w:t>
+            </w:r>
+            <w:proofErr w:type="spellEnd"/>
+            <w:r>
+              <w:rPr>
+                <w:rFonts w:ascii="Consolas" w:eastAsia="Times New Roman" w:hAnsi="Consolas" w:cs="Times New Roman"/>
+                <w:b/>
+                <w:color w:val="000000" w:themeColor="text1"/>
+                <w:lang w:eastAsia="bg-BG"/>
+              </w:rPr>
+              <w:t xml:space="preserve"> </w:t>
+            </w:r>
+            <w:proofErr w:type="spellStart"/>
+            <w:r>
+              <w:rPr>
+                <w:rFonts w:ascii="Consolas" w:eastAsia="Times New Roman" w:hAnsi="Consolas" w:cs="Times New Roman"/>
+                <w:b/>
+                <w:color w:val="000000" w:themeColor="text1"/>
+                <w:lang w:eastAsia="bg-BG"/>
+              </w:rPr>
               <w:t>Okra</w:t>
             </w:r>
             <w:proofErr w:type="spellEnd"/>
@@ -7937,7 +8527,67 @@
                 <w:color w:val="000000" w:themeColor="text1"/>
                 <w:lang w:eastAsia="bg-BG"/>
               </w:rPr>
-              <w:t xml:space="preserve"> has been removed. </w:t>
+              <w:t xml:space="preserve"> </w:t>
+            </w:r>
+            <w:proofErr w:type="spellStart"/>
+            <w:r>
+              <w:rPr>
+                <w:rFonts w:ascii="Consolas" w:eastAsia="Times New Roman" w:hAnsi="Consolas" w:cs="Times New Roman"/>
+                <w:b/>
+                <w:color w:val="000000" w:themeColor="text1"/>
+                <w:lang w:eastAsia="bg-BG"/>
+              </w:rPr>
+              <w:t>has</w:t>
+            </w:r>
+            <w:proofErr w:type="spellEnd"/>
+            <w:r>
+              <w:rPr>
+                <w:rFonts w:ascii="Consolas" w:eastAsia="Times New Roman" w:hAnsi="Consolas" w:cs="Times New Roman"/>
+                <w:b/>
+                <w:color w:val="000000" w:themeColor="text1"/>
+                <w:lang w:eastAsia="bg-BG"/>
+              </w:rPr>
+              <w:t xml:space="preserve"> </w:t>
+            </w:r>
+            <w:proofErr w:type="spellStart"/>
+            <w:r>
+              <w:rPr>
+                <w:rFonts w:ascii="Consolas" w:eastAsia="Times New Roman" w:hAnsi="Consolas" w:cs="Times New Roman"/>
+                <w:b/>
+                <w:color w:val="000000" w:themeColor="text1"/>
+                <w:lang w:eastAsia="bg-BG"/>
+              </w:rPr>
+              <w:t>been</w:t>
+            </w:r>
+            <w:proofErr w:type="spellEnd"/>
+            <w:r>
+              <w:rPr>
+                <w:rFonts w:ascii="Consolas" w:eastAsia="Times New Roman" w:hAnsi="Consolas" w:cs="Times New Roman"/>
+                <w:b/>
+                <w:color w:val="000000" w:themeColor="text1"/>
+                <w:lang w:eastAsia="bg-BG"/>
+              </w:rPr>
+              <w:t xml:space="preserve"> </w:t>
+            </w:r>
+            <w:proofErr w:type="spellStart"/>
+            <w:r>
+              <w:rPr>
+                <w:rFonts w:ascii="Consolas" w:eastAsia="Times New Roman" w:hAnsi="Consolas" w:cs="Times New Roman"/>
+                <w:b/>
+                <w:color w:val="000000" w:themeColor="text1"/>
+                <w:lang w:eastAsia="bg-BG"/>
+              </w:rPr>
+              <w:t>removed</w:t>
+            </w:r>
+            <w:proofErr w:type="spellEnd"/>
+            <w:r>
+              <w:rPr>
+                <w:rFonts w:ascii="Consolas" w:eastAsia="Times New Roman" w:hAnsi="Consolas" w:cs="Times New Roman"/>
+                <w:b/>
+                <w:color w:val="000000" w:themeColor="text1"/>
+                <w:lang w:eastAsia="bg-BG"/>
+              </w:rPr>
+              <w:t xml:space="preserve">. </w:t>
             </w:r>
           </w:p>
           <w:p>
@@ -8123,7 +8773,7 @@
     </w:tbl>
     <w:p>
       <w:pPr>
-        <w:pStyle w:val="a3"/>
+        <w:pStyle w:val="ListParagraph"/>
         <w:spacing w:line="360" w:lineRule="auto"/>
         <w:rPr>
           <w:rFonts w:ascii="Consolas" w:hAnsi="Consolas"/>
@@ -8152,7 +8802,7 @@
 </file>
 
 <file path=word/numbering.xml><?xml version="1.0" encoding="utf-8"?>
-<w:numbering xmlns:wpc="http://schemas.microsoft.com/office/word/2010/wordprocessingCanvas" xmlns:mc="http://schemas.openxmlformats.org/markup-compatibility/2006" xmlns:o="urn:schemas-microsoft-com:office:office" xmlns:r="http://schemas.openxmlformats.org/officeDocument/2006/relationships" xmlns:m="http://schemas.openxmlformats.org/officeDocument/2006/math" xmlns:v="urn:schemas-microsoft-com:vml" xmlns:wp14="http://schemas.microsoft.com/office/word/2010/wordprocessingDrawing" xmlns:wp="http://schemas.openxmlformats.org/drawingml/2006/wordprocessingDrawing" xmlns:w10="urn:schemas-microsoft-com:office:word" xmlns:w="http://schemas.openxmlformats.org/wordprocessingml/2006/main" xmlns:w14="http://schemas.microsoft.com/office/word/2010/wordml" xmlns:w15="http://schemas.microsoft.com/office/word/2012/wordml" xmlns:wpg="http://schemas.microsoft.com/office/word/2010/wordprocessingGroup" xmlns:wpi="http://schemas.microsoft.com/office/word/2010/wordprocessingInk" xmlns:wne="http://schemas.microsoft.com/office/word/2006/wordml" xmlns:wps="http://schemas.microsoft.com/office/word/2010/wordprocessingShape" mc:Ignorable="w14 w15 wp14">
+<w:numbering xmlns:wpc="http://schemas.microsoft.com/office/word/2010/wordprocessingCanvas" xmlns:cx="http://schemas.microsoft.com/office/drawing/2014/chartex" xmlns:cx1="http://schemas.microsoft.com/office/drawing/2015/9/8/chartex" xmlns:cx2="http://schemas.microsoft.com/office/drawing/2015/10/21/chartex" xmlns:cx3="http://schemas.microsoft.com/office/drawing/2016/5/9/chartex" xmlns:cx4="http://schemas.microsoft.com/office/drawing/2016/5/10/chartex" xmlns:cx5="http://schemas.microsoft.com/office/drawing/2016/5/11/chartex" xmlns:cx6="http://schemas.microsoft.com/office/drawing/2016/5/12/chartex" xmlns:cx7="http://schemas.microsoft.com/office/drawing/2016/5/13/chartex" xmlns:cx8="http://schemas.microsoft.com/office/drawing/2016/5/14/chartex" xmlns:mc="http://schemas.openxmlformats.org/markup-compatibility/2006" xmlns:aink="http://schemas.microsoft.com/office/drawing/2016/ink" xmlns:am3d="http://schemas.microsoft.com/office/drawing/2017/model3d" xmlns:o="urn:schemas-microsoft-com:office:office" xmlns:r="http://schemas.openxmlformats.org/officeDocument/2006/relationships" xmlns:m="http://schemas.openxmlformats.org/officeDocument/2006/math" xmlns:v="urn:schemas-microsoft-com:vml" xmlns:wp14="http://schemas.microsoft.com/office/word/2010/wordprocessingDrawing" xmlns:wp="http://schemas.openxmlformats.org/drawingml/2006/wordprocessingDrawing" xmlns:w10="urn:schemas-microsoft-com:office:word" xmlns:w="http://schemas.openxmlformats.org/wordprocessingml/2006/main" xmlns:w14="http://schemas.microsoft.com/office/word/2010/wordml" xmlns:w15="http://schemas.microsoft.com/office/word/2012/wordml" xmlns:w16cex="http://schemas.microsoft.com/office/word/2018/wordml/cex" xmlns:w16cid="http://schemas.microsoft.com/office/word/2016/wordml/cid" xmlns:w16="http://schemas.microsoft.com/office/word/2018/wordml" xmlns:w16sdtdh="http://schemas.microsoft.com/office/word/2020/wordml/sdtdatahash" xmlns:w16se="http://schemas.microsoft.com/office/word/2015/wordml/symex" xmlns:wpg="http://schemas.microsoft.com/office/word/2010/wordprocessingGroup" xmlns:wpi="http://schemas.microsoft.com/office/word/2010/wordprocessingInk" xmlns:wne="http://schemas.microsoft.com/office/word/2006/wordml" xmlns:wps="http://schemas.microsoft.com/office/word/2010/wordprocessingShape" mc:Ignorable="w14 w15 w16se w16cid w16 w16cex w16sdtdh wp14">
   <w:abstractNum w:abstractNumId="0" w15:restartNumberingAfterBreak="0">
     <w:nsid w:val="053456DE"/>
     <w:multiLevelType w:val="hybridMultilevel"/>
@@ -8698,7 +9348,7 @@
     <w:lvl w:ilvl="0" w:tplc="16E6D124">
       <w:start w:val="1"/>
       <w:numFmt w:val="decimal"/>
-      <w:pStyle w:val="2"/>
+      <w:pStyle w:val="Heading2"/>
       <w:lvlText w:val="%1."/>
       <w:lvlJc w:val="left"/>
       <w:pPr>
@@ -10335,7 +10985,7 @@
 </file>
 
 <file path=word/styles.xml><?xml version="1.0" encoding="utf-8"?>
-<w:styles xmlns:mc="http://schemas.openxmlformats.org/markup-compatibility/2006" xmlns:r="http://schemas.openxmlformats.org/officeDocument/2006/relationships" xmlns:w="http://schemas.openxmlformats.org/wordprocessingml/2006/main" xmlns:w14="http://schemas.microsoft.com/office/word/2010/wordml" xmlns:w15="http://schemas.microsoft.com/office/word/2012/wordml" mc:Ignorable="w14 w15">
+<w:styles xmlns:mc="http://schemas.openxmlformats.org/markup-compatibility/2006" xmlns:r="http://schemas.openxmlformats.org/officeDocument/2006/relationships" xmlns:w="http://schemas.openxmlformats.org/wordprocessingml/2006/main" xmlns:w14="http://schemas.microsoft.com/office/word/2010/wordml" xmlns:w15="http://schemas.microsoft.com/office/word/2012/wordml" xmlns:w16cex="http://schemas.microsoft.com/office/word/2018/wordml/cex" xmlns:w16cid="http://schemas.microsoft.com/office/word/2016/wordml/cid" xmlns:w16="http://schemas.microsoft.com/office/word/2018/wordml" xmlns:w16sdtdh="http://schemas.microsoft.com/office/word/2020/wordml/sdtdatahash" xmlns:w16se="http://schemas.microsoft.com/office/word/2015/wordml/symex" mc:Ignorable="w14 w15 w16se w16cid w16 w16cex w16sdtdh">
   <w:docDefaults>
     <w:rPrDefault>
       <w:rPr>
@@ -10351,7 +11001,7 @@
       </w:pPr>
     </w:pPrDefault>
   </w:docDefaults>
-  <w:latentStyles w:defLockedState="0" w:defUIPriority="99" w:defSemiHidden="0" w:defUnhideWhenUsed="0" w:defQFormat="0" w:count="371">
+  <w:latentStyles w:defLockedState="0" w:defUIPriority="99" w:defSemiHidden="0" w:defUnhideWhenUsed="0" w:defQFormat="0" w:count="376">
     <w:lsdException w:name="Normal" w:uiPriority="0" w:qFormat="1"/>
     <w:lsdException w:name="heading 1" w:uiPriority="9" w:qFormat="1"/>
     <w:lsdException w:name="heading 2" w:semiHidden="1" w:uiPriority="9" w:unhideWhenUsed="1" w:qFormat="1"/>
@@ -10457,7 +11107,6 @@
     <w:lsdException w:name="HTML Sample" w:semiHidden="1" w:unhideWhenUsed="1"/>
     <w:lsdException w:name="HTML Typewriter" w:semiHidden="1" w:unhideWhenUsed="1"/>
     <w:lsdException w:name="HTML Variable" w:semiHidden="1" w:unhideWhenUsed="1"/>
-    <w:lsdException w:name="Normal Table" w:semiHidden="1" w:unhideWhenUsed="1"/>
     <w:lsdException w:name="annotation subject" w:semiHidden="1" w:unhideWhenUsed="1"/>
     <w:lsdException w:name="No List" w:semiHidden="1" w:unhideWhenUsed="1"/>
     <w:lsdException w:name="Outline List 1" w:semiHidden="1" w:unhideWhenUsed="1"/>
@@ -10500,11 +11149,8 @@
     <w:lsdException w:name="Table Contemporary" w:semiHidden="1" w:unhideWhenUsed="1"/>
     <w:lsdException w:name="Table Elegant" w:semiHidden="1" w:unhideWhenUsed="1"/>
     <w:lsdException w:name="Table Professional" w:semiHidden="1" w:unhideWhenUsed="1"/>
-    <w:lsdException w:name="Table Subtle 1" w:semiHidden="1" w:unhideWhenUsed="1"/>
     <w:lsdException w:name="Table Subtle 2" w:semiHidden="1" w:unhideWhenUsed="1"/>
     <w:lsdException w:name="Table Web 1" w:semiHidden="1" w:unhideWhenUsed="1"/>
-    <w:lsdException w:name="Table Web 2" w:semiHidden="1" w:unhideWhenUsed="1"/>
-    <w:lsdException w:name="Table Web 3" w:semiHidden="1" w:unhideWhenUsed="1"/>
     <w:lsdException w:name="Balloon Text" w:semiHidden="1" w:unhideWhenUsed="1"/>
     <w:lsdException w:name="Table Grid" w:uiPriority="39"/>
     <w:lsdException w:name="Table Theme" w:semiHidden="1" w:unhideWhenUsed="1"/>
@@ -10723,16 +11369,21 @@
     <w:lsdException w:name="List Table 5 Dark Accent 6" w:uiPriority="50"/>
     <w:lsdException w:name="List Table 6 Colorful Accent 6" w:uiPriority="51"/>
     <w:lsdException w:name="List Table 7 Colorful Accent 6" w:uiPriority="52"/>
+    <w:lsdException w:name="Mention" w:semiHidden="1" w:unhideWhenUsed="1"/>
+    <w:lsdException w:name="Smart Hyperlink" w:semiHidden="1" w:unhideWhenUsed="1"/>
+    <w:lsdException w:name="Hashtag" w:semiHidden="1" w:unhideWhenUsed="1"/>
+    <w:lsdException w:name="Unresolved Mention" w:semiHidden="1" w:unhideWhenUsed="1"/>
+    <w:lsdException w:name="Smart Link" w:semiHidden="1" w:unhideWhenUsed="1"/>
   </w:latentStyles>
-  <w:style w:type="paragraph" w:default="1" w:styleId="a">
+  <w:style w:type="paragraph" w:default="1" w:styleId="Normal">
     <w:name w:val="Normal"/>
     <w:qFormat/>
   </w:style>
-  <w:style w:type="paragraph" w:styleId="2">
+  <w:style w:type="paragraph" w:styleId="Heading2">
     <w:name w:val="heading 2"/>
-    <w:basedOn w:val="a"/>
-    <w:next w:val="a"/>
-    <w:link w:val="20"/>
+    <w:basedOn w:val="Normal"/>
+    <w:next w:val="Normal"/>
+    <w:link w:val="Heading2Char"/>
     <w:uiPriority w:val="9"/>
     <w:qFormat/>
     <w:rsid w:val="001B101B"/>
@@ -10756,11 +11407,11 @@
       <w:lang w:val="en-US"/>
     </w:rPr>
   </w:style>
-  <w:style w:type="paragraph" w:styleId="3">
+  <w:style w:type="paragraph" w:styleId="Heading3">
     <w:name w:val="heading 3"/>
-    <w:basedOn w:val="a"/>
-    <w:next w:val="a"/>
-    <w:link w:val="30"/>
+    <w:basedOn w:val="Normal"/>
+    <w:next w:val="Normal"/>
+    <w:link w:val="Heading3Char"/>
     <w:uiPriority w:val="9"/>
     <w:unhideWhenUsed/>
     <w:qFormat/>
@@ -10778,11 +11429,11 @@
       <w:szCs w:val="24"/>
     </w:rPr>
   </w:style>
-  <w:style w:type="paragraph" w:styleId="4">
+  <w:style w:type="paragraph" w:styleId="Heading4">
     <w:name w:val="heading 4"/>
-    <w:basedOn w:val="a"/>
-    <w:next w:val="a"/>
-    <w:link w:val="40"/>
+    <w:basedOn w:val="Normal"/>
+    <w:next w:val="Normal"/>
+    <w:link w:val="Heading4Char"/>
     <w:uiPriority w:val="9"/>
     <w:semiHidden/>
     <w:unhideWhenUsed/>
@@ -10801,13 +11452,13 @@
       <w:color w:val="2E74B5" w:themeColor="accent1" w:themeShade="BF"/>
     </w:rPr>
   </w:style>
-  <w:style w:type="character" w:default="1" w:styleId="a0">
+  <w:style w:type="character" w:default="1" w:styleId="DefaultParagraphFont">
     <w:name w:val="Default Paragraph Font"/>
     <w:uiPriority w:val="1"/>
     <w:semiHidden/>
     <w:unhideWhenUsed/>
   </w:style>
-  <w:style w:type="table" w:default="1" w:styleId="a1">
+  <w:style w:type="table" w:default="1" w:styleId="TableNormal">
     <w:name w:val="Normal Table"/>
     <w:uiPriority w:val="99"/>
     <w:semiHidden/>
@@ -10822,16 +11473,16 @@
       </w:tblCellMar>
     </w:tblPr>
   </w:style>
-  <w:style w:type="numbering" w:default="1" w:styleId="a2">
+  <w:style w:type="numbering" w:default="1" w:styleId="NoList">
     <w:name w:val="No List"/>
     <w:uiPriority w:val="99"/>
     <w:semiHidden/>
     <w:unhideWhenUsed/>
   </w:style>
-  <w:style w:type="character" w:customStyle="1" w:styleId="20">
-    <w:name w:val="Заглавие 2 Знак"/>
-    <w:basedOn w:val="a0"/>
-    <w:link w:val="2"/>
+  <w:style w:type="character" w:customStyle="1" w:styleId="Heading2Char">
+    <w:name w:val="Heading 2 Char"/>
+    <w:basedOn w:val="DefaultParagraphFont"/>
+    <w:link w:val="Heading2"/>
     <w:uiPriority w:val="9"/>
     <w:rsid w:val="001B101B"/>
     <w:rPr>
@@ -10846,13 +11497,13 @@
   </w:style>
   <w:style w:type="character" w:customStyle="1" w:styleId="jlqj4b">
     <w:name w:val="jlqj4b"/>
-    <w:basedOn w:val="a0"/>
+    <w:basedOn w:val="DefaultParagraphFont"/>
     <w:rsid w:val="001B101B"/>
   </w:style>
-  <w:style w:type="paragraph" w:styleId="a3">
+  <w:style w:type="paragraph" w:styleId="ListParagraph">
     <w:name w:val="List Paragraph"/>
-    <w:basedOn w:val="a"/>
-    <w:link w:val="a4"/>
+    <w:basedOn w:val="Normal"/>
+    <w:link w:val="ListParagraphChar"/>
     <w:uiPriority w:val="34"/>
     <w:qFormat/>
     <w:rsid w:val="00196AB8"/>
@@ -10865,10 +11516,10 @@
       <w:lang w:val="en-US"/>
     </w:rPr>
   </w:style>
-  <w:style w:type="character" w:customStyle="1" w:styleId="a4">
-    <w:name w:val="Списък на абзаци Знак"/>
-    <w:basedOn w:val="a0"/>
-    <w:link w:val="a3"/>
+  <w:style w:type="character" w:customStyle="1" w:styleId="ListParagraphChar">
+    <w:name w:val="List Paragraph Char"/>
+    <w:basedOn w:val="DefaultParagraphFont"/>
+    <w:link w:val="ListParagraph"/>
     <w:uiPriority w:val="34"/>
     <w:qFormat/>
     <w:rsid w:val="00196AB8"/>
@@ -10876,10 +11527,10 @@
       <w:lang w:val="en-US"/>
     </w:rPr>
   </w:style>
-  <w:style w:type="character" w:customStyle="1" w:styleId="30">
-    <w:name w:val="Заглавие 3 Знак"/>
-    <w:basedOn w:val="a0"/>
-    <w:link w:val="3"/>
+  <w:style w:type="character" w:customStyle="1" w:styleId="Heading3Char">
+    <w:name w:val="Heading 3 Char"/>
+    <w:basedOn w:val="DefaultParagraphFont"/>
+    <w:link w:val="Heading3"/>
     <w:uiPriority w:val="9"/>
     <w:rsid w:val="00196AB8"/>
     <w:rPr>
@@ -10889,7 +11540,7 @@
       <w:szCs w:val="24"/>
     </w:rPr>
   </w:style>
-  <w:style w:type="paragraph" w:styleId="a5">
+  <w:style w:type="paragraph" w:styleId="NoSpacing">
     <w:name w:val="No Spacing"/>
     <w:uiPriority w:val="1"/>
     <w:qFormat/>
@@ -10900,13 +11551,13 @@
   </w:style>
   <w:style w:type="character" w:customStyle="1" w:styleId="viiyi">
     <w:name w:val="viiyi"/>
-    <w:basedOn w:val="a0"/>
+    <w:basedOn w:val="DefaultParagraphFont"/>
     <w:rsid w:val="00205B9E"/>
   </w:style>
-  <w:style w:type="character" w:customStyle="1" w:styleId="40">
-    <w:name w:val="Заглавие 4 Знак"/>
-    <w:basedOn w:val="a0"/>
-    <w:link w:val="4"/>
+  <w:style w:type="character" w:customStyle="1" w:styleId="Heading4Char">
+    <w:name w:val="Heading 4 Char"/>
+    <w:basedOn w:val="DefaultParagraphFont"/>
+    <w:link w:val="Heading4"/>
     <w:uiPriority w:val="9"/>
     <w:semiHidden/>
     <w:rsid w:val="002A6CE1"/>
@@ -10917,10 +11568,10 @@
       <w:color w:val="2E74B5" w:themeColor="accent1" w:themeShade="BF"/>
     </w:rPr>
   </w:style>
-  <w:style w:type="paragraph" w:styleId="HTML">
+  <w:style w:type="paragraph" w:styleId="HTMLPreformatted">
     <w:name w:val="HTML Preformatted"/>
-    <w:basedOn w:val="a"/>
-    <w:link w:val="HTML0"/>
+    <w:basedOn w:val="Normal"/>
+    <w:link w:val="HTMLPreformattedChar"/>
     <w:uiPriority w:val="99"/>
     <w:unhideWhenUsed/>
     <w:rsid w:val="001307BB"/>
@@ -10952,10 +11603,10 @@
       <w:lang w:val="en-US"/>
     </w:rPr>
   </w:style>
-  <w:style w:type="character" w:customStyle="1" w:styleId="HTML0">
-    <w:name w:val="HTML стандартен Знак"/>
-    <w:basedOn w:val="a0"/>
-    <w:link w:val="HTML"/>
+  <w:style w:type="character" w:customStyle="1" w:styleId="HTMLPreformattedChar">
+    <w:name w:val="HTML Preformatted Char"/>
+    <w:basedOn w:val="DefaultParagraphFont"/>
+    <w:link w:val="HTMLPreformatted"/>
     <w:uiPriority w:val="99"/>
     <w:rsid w:val="001307BB"/>
     <w:rPr>
@@ -10967,7 +11618,7 @@
   </w:style>
   <w:style w:type="paragraph" w:customStyle="1" w:styleId="PreformattedText">
     <w:name w:val="Preformatted Text"/>
-    <w:basedOn w:val="a"/>
+    <w:basedOn w:val="Normal"/>
     <w:uiPriority w:val="99"/>
     <w:rsid w:val="000134E4"/>
     <w:pPr>
@@ -10982,12 +11633,12 @@
   </w:style>
   <w:style w:type="character" w:customStyle="1" w:styleId="value">
     <w:name w:val="value"/>
-    <w:basedOn w:val="a0"/>
+    <w:basedOn w:val="DefaultParagraphFont"/>
     <w:rsid w:val="000134E4"/>
   </w:style>
   <w:style w:type="character" w:customStyle="1" w:styleId="normaltextrun">
     <w:name w:val="normaltextrun"/>
-    <w:basedOn w:val="a0"/>
+    <w:basedOn w:val="DefaultParagraphFont"/>
     <w:rsid w:val="0094028E"/>
   </w:style>
 </w:styles>

</xml_diff>